<commit_message>
Implementado teste da classe de comunicacao
</commit_message>
<xml_diff>
--- a/Docs/documentação.docx
+++ b/Docs/documentação.docx
@@ -314,25 +314,6 @@
                 <w:lang w:val="pt"/>
               </w:rPr>
               <w:t>Formatar pacote,</w:t>
-            </w:r>
-          </w:p>
-          <w:p>
-            <w:pPr>
-              <w:widowControl w:val="0"/>
-              <w:jc w:val="center"/>
-              <w:rPr>
-                <w:rFonts w:hint="default"/>
-                <w:vertAlign w:val="baseline"/>
-                <w:lang w:val="pt"/>
-              </w:rPr>
-            </w:pPr>
-            <w:r>
-              <w:rPr>
-                <w:rFonts w:hint="default"/>
-                <w:vertAlign w:val="baseline"/>
-                <w:lang w:val="pt"/>
-              </w:rPr>
-              <w:t>Retornar dados</w:t>
             </w:r>
           </w:p>
         </w:tc>
@@ -1623,13 +1604,15 @@
                 <w:lang w:val="pt"/>
               </w:rPr>
             </w:pPr>
-            <w:r>
-              <w:rPr>
-                <w:rFonts w:hint="default"/>
-                <w:vertAlign w:val="baseline"/>
-                <w:lang w:val="pt"/>
-              </w:rPr>
-              <w:t>Retornar dados</w:t>
+            <w:bookmarkStart w:id="0" w:name="_GoBack"/>
+            <w:bookmarkEnd w:id="0"/>
+            <w:r>
+              <w:rPr>
+                <w:rFonts w:hint="default"/>
+                <w:vertAlign w:val="baseline"/>
+                <w:lang w:val="pt"/>
+              </w:rPr>
+              <w:t>Calcular posicionamento</w:t>
             </w:r>
           </w:p>
         </w:tc>
@@ -1655,7 +1638,7 @@
                 <w:vertAlign w:val="baseline"/>
                 <w:lang w:val="pt"/>
               </w:rPr>
-              <w:t>Classe_Comunicacao</w:t>
+              <w:t>Classe_Posicionamento</w:t>
             </w:r>
           </w:p>
         </w:tc>
@@ -1729,7 +1712,7 @@
                 <w:vertAlign w:val="baseline"/>
                 <w:lang w:val="pt"/>
               </w:rPr>
-              <w:t>Calcular posicionamento</w:t>
+              <w:t>Definir margem de mapeamento</w:t>
             </w:r>
           </w:p>
         </w:tc>
@@ -1829,7 +1812,7 @@
                 <w:vertAlign w:val="baseline"/>
                 <w:lang w:val="pt"/>
               </w:rPr>
-              <w:t>Definir margem de mapeamento</w:t>
+              <w:t>Calcular coordenadas</w:t>
             </w:r>
           </w:p>
         </w:tc>
@@ -1929,8 +1912,20 @@
                 <w:vertAlign w:val="baseline"/>
                 <w:lang w:val="pt"/>
               </w:rPr>
-              <w:t>Calcular coordenadas</w:t>
-            </w:r>
+              <w:t>Solicitar identificação de objetos</w:t>
+            </w:r>
+          </w:p>
+          <w:p>
+            <w:pPr>
+              <w:widowControl w:val="0"/>
+              <w:spacing w:line="360" w:lineRule="auto"/>
+              <w:jc w:val="center"/>
+              <w:rPr>
+                <w:rFonts w:hint="default"/>
+                <w:vertAlign w:val="baseline"/>
+                <w:lang w:val="pt"/>
+              </w:rPr>
+            </w:pPr>
           </w:p>
         </w:tc>
         <w:tc>
@@ -1981,7 +1976,7 @@
                 <w:vertAlign w:val="baseline"/>
                 <w:lang w:val="pt"/>
               </w:rPr>
-              <w:t>-</w:t>
+              <w:t>Classe_OBJ_Detec</w:t>
             </w:r>
           </w:p>
         </w:tc>
@@ -2029,112 +2024,6 @@
                 <w:vertAlign w:val="baseline"/>
                 <w:lang w:val="pt"/>
               </w:rPr>
-              <w:t>Solicitar identificação de objetos</w:t>
-            </w:r>
-          </w:p>
-          <w:p>
-            <w:pPr>
-              <w:widowControl w:val="0"/>
-              <w:spacing w:line="360" w:lineRule="auto"/>
-              <w:jc w:val="center"/>
-              <w:rPr>
-                <w:rFonts w:hint="default"/>
-                <w:vertAlign w:val="baseline"/>
-                <w:lang w:val="pt"/>
-              </w:rPr>
-            </w:pPr>
-          </w:p>
-        </w:tc>
-        <w:tc>
-          <w:tcPr>
-            <w:tcW w:w="2843" w:type="dxa"/>
-            <w:vAlign w:val="center"/>
-          </w:tcPr>
-          <w:p>
-            <w:pPr>
-              <w:widowControl w:val="0"/>
-              <w:spacing w:line="360" w:lineRule="auto"/>
-              <w:jc w:val="center"/>
-              <w:rPr>
-                <w:rFonts w:hint="default"/>
-                <w:vertAlign w:val="baseline"/>
-                <w:lang w:val="pt"/>
-              </w:rPr>
-            </w:pPr>
-            <w:r>
-              <w:rPr>
-                <w:rFonts w:hint="default"/>
-                <w:vertAlign w:val="baseline"/>
-                <w:lang w:val="pt"/>
-              </w:rPr>
-              <w:t>Classe_Posicionamento</w:t>
-            </w:r>
-          </w:p>
-        </w:tc>
-        <w:tc>
-          <w:tcPr>
-            <w:tcW w:w="2836" w:type="dxa"/>
-            <w:vAlign w:val="center"/>
-          </w:tcPr>
-          <w:p>
-            <w:pPr>
-              <w:widowControl w:val="0"/>
-              <w:spacing w:line="360" w:lineRule="auto"/>
-              <w:jc w:val="center"/>
-              <w:rPr>
-                <w:rFonts w:hint="default"/>
-                <w:vertAlign w:val="baseline"/>
-                <w:lang w:val="pt"/>
-              </w:rPr>
-            </w:pPr>
-            <w:r>
-              <w:rPr>
-                <w:rFonts w:hint="default"/>
-                <w:vertAlign w:val="baseline"/>
-                <w:lang w:val="pt"/>
-              </w:rPr>
-              <w:t>Classe_OBJ_Detec</w:t>
-            </w:r>
-          </w:p>
-        </w:tc>
-      </w:tr>
-      <w:tr>
-        <w:tblPrEx>
-          <w:tblBorders>
-            <w:top w:val="single" w:color="auto" w:sz="4" w:space="0"/>
-            <w:left w:val="single" w:color="auto" w:sz="4" w:space="0"/>
-            <w:bottom w:val="single" w:color="auto" w:sz="4" w:space="0"/>
-            <w:right w:val="single" w:color="auto" w:sz="4" w:space="0"/>
-            <w:insideH w:val="single" w:color="auto" w:sz="4" w:space="0"/>
-            <w:insideV w:val="single" w:color="auto" w:sz="4" w:space="0"/>
-          </w:tblBorders>
-          <w:tblLayout w:type="fixed"/>
-        </w:tblPrEx>
-        <w:trPr>
-          <w:trHeight w:val="398" w:hRule="atLeast"/>
-        </w:trPr>
-        <w:tc>
-          <w:tcPr>
-            <w:tcW w:w="2843" w:type="dxa"/>
-            <w:vAlign w:val="center"/>
-          </w:tcPr>
-          <w:p>
-            <w:pPr>
-              <w:widowControl w:val="0"/>
-              <w:spacing w:line="360" w:lineRule="auto"/>
-              <w:jc w:val="center"/>
-              <w:rPr>
-                <w:rFonts w:hint="default"/>
-                <w:vertAlign w:val="baseline"/>
-                <w:lang w:val="pt"/>
-              </w:rPr>
-            </w:pPr>
-            <w:r>
-              <w:rPr>
-                <w:rFonts w:hint="default"/>
-                <w:vertAlign w:val="baseline"/>
-                <w:lang w:val="pt"/>
-              </w:rPr>
               <w:t>Retornar objetos identificados</w:t>
             </w:r>
           </w:p>
@@ -2603,6 +2492,12 @@
             <w:insideV w:val="single" w:color="auto" w:sz="4" w:space="0"/>
           </w:tblBorders>
           <w:tblLayout w:type="fixed"/>
+          <w:tblCellMar>
+            <w:top w:w="0" w:type="dxa"/>
+            <w:left w:w="108" w:type="dxa"/>
+            <w:bottom w:w="0" w:type="dxa"/>
+            <w:right w:w="108" w:type="dxa"/>
+          </w:tblCellMar>
         </w:tblPrEx>
         <w:trPr>
           <w:trHeight w:val="403" w:hRule="atLeast"/>
@@ -4156,19 +4051,7 @@
                 <w:vertAlign w:val="baseline"/>
                 <w:lang w:val="pt"/>
               </w:rPr>
-              <w:t xml:space="preserve">Esta operação deve conter a chamada dos metodos de leitura da serial, processamento e retorno dos dados </w:t>
-            </w:r>
-            <w:bookmarkStart w:id="0" w:name="_GoBack"/>
-            <w:bookmarkEnd w:id="0"/>
-            <w:r>
-              <w:rPr>
-                <w:rFonts w:hint="default"/>
-                <w:b w:val="0"/>
-                <w:bCs w:val="0"/>
-                <w:vertAlign w:val="baseline"/>
-                <w:lang w:val="pt"/>
-              </w:rPr>
-              <w:t>.</w:t>
+              <w:t>Esta operação deve conter a chamada dos metodos de leitura da serial, processamento.</w:t>
             </w:r>
           </w:p>
         </w:tc>
@@ -4219,6 +4102,34 @@
                 <w:lang w:val="pt"/>
               </w:rPr>
               <w:t xml:space="preserve">Pós-requisitos: </w:t>
+            </w:r>
+            <w:r>
+              <w:rPr>
+                <w:rFonts w:hint="default"/>
+                <w:b w:val="0"/>
+                <w:bCs w:val="0"/>
+                <w:vertAlign w:val="baseline"/>
+                <w:lang w:val="pt"/>
+              </w:rPr>
+              <w:t xml:space="preserve">Apos o pre-processamento este metodo deve retornar os dados brutos para a </w:t>
+            </w:r>
+            <w:r>
+              <w:rPr>
+                <w:rFonts w:hint="default"/>
+                <w:vertAlign w:val="baseline"/>
+                <w:lang w:val="pt"/>
+              </w:rPr>
+              <w:t>Classe_Controlador.</w:t>
+            </w:r>
+            <w:r>
+              <w:rPr>
+                <w:rFonts w:hint="default"/>
+                <w:b w:val="0"/>
+                <w:bCs w:val="0"/>
+                <w:vertAlign w:val="baseline"/>
+                <w:lang w:val="pt"/>
+              </w:rPr>
+              <w:t xml:space="preserve"> </w:t>
             </w:r>
           </w:p>
         </w:tc>
@@ -4304,6 +4215,14 @@
               </w:rPr>
               <w:t xml:space="preserve">Contrato: </w:t>
             </w:r>
+            <w:r>
+              <w:rPr>
+                <w:rFonts w:hint="default"/>
+                <w:vertAlign w:val="baseline"/>
+                <w:lang w:val="pt"/>
+              </w:rPr>
+              <w:t>Ler Serial</w:t>
+            </w:r>
           </w:p>
         </w:tc>
       </w:tr>
@@ -4352,7 +4271,7 @@
                 <w:vertAlign w:val="baseline"/>
                 <w:lang w:val="pt"/>
               </w:rPr>
-              <w:t xml:space="preserve">Pré-requisitos: </w:t>
+              <w:t>Pré-requisitos: -</w:t>
             </w:r>
           </w:p>
         </w:tc>
@@ -4404,6 +4323,24 @@
               </w:rPr>
               <w:t xml:space="preserve">Termos: </w:t>
             </w:r>
+            <w:r>
+              <w:rPr>
+                <w:rFonts w:hint="default"/>
+                <w:b w:val="0"/>
+                <w:bCs w:val="0"/>
+                <w:vertAlign w:val="baseline"/>
+                <w:lang w:val="pt"/>
+              </w:rPr>
+              <w:t xml:space="preserve">Esta operacao consiste em efetuar a leitura dos dados brutos vindo dos sensores. Este metodo deve estar contido dentro da </w:t>
+            </w:r>
+            <w:r>
+              <w:rPr>
+                <w:rFonts w:hint="default"/>
+                <w:vertAlign w:val="baseline"/>
+                <w:lang w:val="pt"/>
+              </w:rPr>
+              <w:t xml:space="preserve">Classe_Comunicacao e iniciar uma comunicacao com a Classe_Duble_Serial. </w:t>
+            </w:r>
           </w:p>
         </w:tc>
       </w:tr>
@@ -4453,6 +4390,16 @@
                 <w:lang w:val="pt"/>
               </w:rPr>
               <w:t xml:space="preserve">Pós-requisitos: </w:t>
+            </w:r>
+            <w:r>
+              <w:rPr>
+                <w:rFonts w:hint="default"/>
+                <w:b w:val="0"/>
+                <w:bCs w:val="0"/>
+                <w:vertAlign w:val="baseline"/>
+                <w:lang w:val="pt"/>
+              </w:rPr>
+              <w:t>Repassar dados brutos para pre-processamento.</w:t>
             </w:r>
           </w:p>
         </w:tc>
@@ -4538,6 +4485,14 @@
               </w:rPr>
               <w:t xml:space="preserve">Contrato: </w:t>
             </w:r>
+            <w:r>
+              <w:rPr>
+                <w:rFonts w:hint="default"/>
+                <w:vertAlign w:val="baseline"/>
+                <w:lang w:val="pt"/>
+              </w:rPr>
+              <w:t>Formatar pacote</w:t>
+            </w:r>
           </w:p>
         </w:tc>
       </w:tr>
@@ -4588,6 +4543,16 @@
               </w:rPr>
               <w:t xml:space="preserve">Pré-requisitos: </w:t>
             </w:r>
+            <w:r>
+              <w:rPr>
+                <w:rFonts w:hint="default"/>
+                <w:b w:val="0"/>
+                <w:bCs w:val="0"/>
+                <w:vertAlign w:val="baseline"/>
+                <w:lang w:val="pt"/>
+              </w:rPr>
+              <w:t>Deve possuir como entrada os dados brutos obtidos.</w:t>
+            </w:r>
           </w:p>
         </w:tc>
       </w:tr>
@@ -4638,6 +4603,34 @@
               </w:rPr>
               <w:t xml:space="preserve">Termos: </w:t>
             </w:r>
+            <w:r>
+              <w:rPr>
+                <w:rFonts w:hint="default"/>
+                <w:b w:val="0"/>
+                <w:bCs w:val="0"/>
+                <w:vertAlign w:val="baseline"/>
+                <w:lang w:val="pt"/>
+              </w:rPr>
+              <w:t xml:space="preserve">Esta operacao esta contida na </w:t>
+            </w:r>
+            <w:r>
+              <w:rPr>
+                <w:rFonts w:hint="default"/>
+                <w:vertAlign w:val="baseline"/>
+                <w:lang w:val="pt"/>
+              </w:rPr>
+              <w:t>Classe_Comunicacao</w:t>
+            </w:r>
+            <w:r>
+              <w:rPr>
+                <w:rFonts w:hint="default"/>
+                <w:b w:val="0"/>
+                <w:bCs w:val="0"/>
+                <w:vertAlign w:val="baseline"/>
+                <w:lang w:val="pt"/>
+              </w:rPr>
+              <w:t xml:space="preserve"> e responsavel por tratar os dados os agrupando em um dicionario separando os dados brutos por sensores, ex: {“Sensor 1”: [{“angulo”: 89.0, “temp”: 25.0}]}. </w:t>
+            </w:r>
           </w:p>
         </w:tc>
       </w:tr>
@@ -4686,7 +4679,7 @@
                 <w:vertAlign w:val="baseline"/>
                 <w:lang w:val="pt"/>
               </w:rPr>
-              <w:t xml:space="preserve">Pós-requisitos: </w:t>
+              <w:t>Pós-requisitos: -</w:t>
             </w:r>
           </w:p>
         </w:tc>
@@ -5103,7 +5096,7 @@
     <w:lsdException w:unhideWhenUsed="0" w:uiPriority="0" w:semiHidden="0" w:name="Table Web 2"/>
     <w:lsdException w:unhideWhenUsed="0" w:uiPriority="0" w:semiHidden="0" w:name="Table Web 3"/>
     <w:lsdException w:unhideWhenUsed="0" w:uiPriority="0" w:semiHidden="0" w:name="Balloon Text"/>
-    <w:lsdException w:unhideWhenUsed="0" w:uiPriority="0" w:semiHidden="0" w:name="Table Grid"/>
+    <w:lsdException w:qFormat="1" w:unhideWhenUsed="0" w:uiPriority="0" w:semiHidden="0" w:name="Table Grid"/>
     <w:lsdException w:unhideWhenUsed="0" w:uiPriority="0" w:semiHidden="0" w:name="Table Theme"/>
     <w:lsdException w:unhideWhenUsed="0" w:uiPriority="60" w:semiHidden="0" w:name="Light Shading"/>
     <w:lsdException w:unhideWhenUsed="0" w:uiPriority="61" w:semiHidden="0" w:name="Light List"/>
@@ -5237,6 +5230,7 @@
   <w:style w:type="table" w:styleId="4">
     <w:name w:val="Table Grid"/>
     <w:basedOn w:val="3"/>
+    <w:qFormat/>
     <w:uiPriority w:val="0"/>
     <w:pPr>
       <w:widowControl w:val="0"/>

</xml_diff>

<commit_message>
Inicio da implementacao da Classe de Posicionamento
</commit_message>
<xml_diff>
--- a/Docs/documentação.docx
+++ b/Docs/documentação.docx
@@ -56,12 +56,6 @@
             <w:insideV w:val="single" w:color="auto" w:sz="4" w:space="0"/>
           </w:tblBorders>
           <w:tblLayout w:type="fixed"/>
-          <w:tblCellMar>
-            <w:top w:w="0" w:type="dxa"/>
-            <w:left w:w="108" w:type="dxa"/>
-            <w:bottom w:w="0" w:type="dxa"/>
-            <w:right w:w="108" w:type="dxa"/>
-          </w:tblCellMar>
         </w:tblPrEx>
         <w:trPr>
           <w:trHeight w:val="398" w:hRule="atLeast"/>
@@ -128,12 +122,6 @@
             <w:insideV w:val="single" w:color="auto" w:sz="4" w:space="0"/>
           </w:tblBorders>
           <w:tblLayout w:type="fixed"/>
-          <w:tblCellMar>
-            <w:top w:w="0" w:type="dxa"/>
-            <w:left w:w="108" w:type="dxa"/>
-            <w:bottom w:w="0" w:type="dxa"/>
-            <w:right w:w="108" w:type="dxa"/>
-          </w:tblCellMar>
         </w:tblPrEx>
         <w:trPr>
           <w:trHeight w:val="398" w:hRule="atLeast"/>
@@ -238,12 +226,6 @@
             <w:insideV w:val="single" w:color="auto" w:sz="4" w:space="0"/>
           </w:tblBorders>
           <w:tblLayout w:type="fixed"/>
-          <w:tblCellMar>
-            <w:top w:w="0" w:type="dxa"/>
-            <w:left w:w="108" w:type="dxa"/>
-            <w:bottom w:w="0" w:type="dxa"/>
-            <w:right w:w="108" w:type="dxa"/>
-          </w:tblCellMar>
         </w:tblPrEx>
         <w:trPr>
           <w:trHeight w:val="398" w:hRule="atLeast"/>
@@ -329,12 +311,6 @@
             <w:insideV w:val="single" w:color="auto" w:sz="4" w:space="0"/>
           </w:tblBorders>
           <w:tblLayout w:type="fixed"/>
-          <w:tblCellMar>
-            <w:top w:w="0" w:type="dxa"/>
-            <w:left w:w="108" w:type="dxa"/>
-            <w:bottom w:w="0" w:type="dxa"/>
-            <w:right w:w="108" w:type="dxa"/>
-          </w:tblCellMar>
         </w:tblPrEx>
         <w:trPr>
           <w:trHeight w:val="398" w:hRule="atLeast"/>
@@ -426,25 +402,6 @@
               <w:t>Solicitar identificação de objetos</w:t>
             </w:r>
           </w:p>
-          <w:p>
-            <w:pPr>
-              <w:widowControl w:val="0"/>
-              <w:jc w:val="center"/>
-              <w:rPr>
-                <w:rFonts w:hint="default"/>
-                <w:vertAlign w:val="baseline"/>
-                <w:lang w:val="pt"/>
-              </w:rPr>
-            </w:pPr>
-            <w:r>
-              <w:rPr>
-                <w:rFonts w:hint="default"/>
-                <w:vertAlign w:val="baseline"/>
-                <w:lang w:val="pt"/>
-              </w:rPr>
-              <w:t>Retornar objetos identificados</w:t>
-            </w:r>
-          </w:p>
         </w:tc>
       </w:tr>
       <w:tr>
@@ -600,12 +557,6 @@
             <w:insideV w:val="single" w:color="auto" w:sz="4" w:space="0"/>
           </w:tblBorders>
           <w:tblLayout w:type="fixed"/>
-          <w:tblCellMar>
-            <w:top w:w="0" w:type="dxa"/>
-            <w:left w:w="108" w:type="dxa"/>
-            <w:bottom w:w="0" w:type="dxa"/>
-            <w:right w:w="108" w:type="dxa"/>
-          </w:tblCellMar>
         </w:tblPrEx>
         <w:trPr>
           <w:trHeight w:val="398" w:hRule="atLeast"/>
@@ -727,12 +678,6 @@
             <w:insideV w:val="single" w:color="auto" w:sz="4" w:space="0"/>
           </w:tblBorders>
           <w:tblLayout w:type="fixed"/>
-          <w:tblCellMar>
-            <w:top w:w="0" w:type="dxa"/>
-            <w:left w:w="108" w:type="dxa"/>
-            <w:bottom w:w="0" w:type="dxa"/>
-            <w:right w:w="108" w:type="dxa"/>
-          </w:tblCellMar>
         </w:tblPrEx>
         <w:trPr>
           <w:trHeight w:val="398" w:hRule="atLeast"/>
@@ -778,12 +723,6 @@
             <w:insideV w:val="single" w:color="auto" w:sz="4" w:space="0"/>
           </w:tblBorders>
           <w:tblLayout w:type="fixed"/>
-          <w:tblCellMar>
-            <w:top w:w="0" w:type="dxa"/>
-            <w:left w:w="108" w:type="dxa"/>
-            <w:bottom w:w="0" w:type="dxa"/>
-            <w:right w:w="108" w:type="dxa"/>
-          </w:tblCellMar>
         </w:tblPrEx>
         <w:trPr>
           <w:trHeight w:val="398" w:hRule="atLeast"/>
@@ -890,12 +829,6 @@
             <w:insideV w:val="single" w:color="auto" w:sz="4" w:space="0"/>
           </w:tblBorders>
           <w:tblLayout w:type="fixed"/>
-          <w:tblCellMar>
-            <w:top w:w="0" w:type="dxa"/>
-            <w:left w:w="108" w:type="dxa"/>
-            <w:bottom w:w="0" w:type="dxa"/>
-            <w:right w:w="108" w:type="dxa"/>
-          </w:tblCellMar>
         </w:tblPrEx>
         <w:trPr>
           <w:trHeight w:val="398" w:hRule="atLeast"/>
@@ -990,12 +923,6 @@
             <w:insideV w:val="single" w:color="auto" w:sz="4" w:space="0"/>
           </w:tblBorders>
           <w:tblLayout w:type="fixed"/>
-          <w:tblCellMar>
-            <w:top w:w="0" w:type="dxa"/>
-            <w:left w:w="108" w:type="dxa"/>
-            <w:bottom w:w="0" w:type="dxa"/>
-            <w:right w:w="108" w:type="dxa"/>
-          </w:tblCellMar>
         </w:tblPrEx>
         <w:trPr>
           <w:trHeight w:val="398" w:hRule="atLeast"/>
@@ -1184,12 +1111,6 @@
             <w:insideV w:val="single" w:color="auto" w:sz="4" w:space="0"/>
           </w:tblBorders>
           <w:tblLayout w:type="fixed"/>
-          <w:tblCellMar>
-            <w:top w:w="0" w:type="dxa"/>
-            <w:left w:w="108" w:type="dxa"/>
-            <w:bottom w:w="0" w:type="dxa"/>
-            <w:right w:w="108" w:type="dxa"/>
-          </w:tblCellMar>
         </w:tblPrEx>
         <w:trPr>
           <w:trHeight w:val="398" w:hRule="atLeast"/>
@@ -1284,12 +1205,6 @@
             <w:insideV w:val="single" w:color="auto" w:sz="4" w:space="0"/>
           </w:tblBorders>
           <w:tblLayout w:type="fixed"/>
-          <w:tblCellMar>
-            <w:top w:w="0" w:type="dxa"/>
-            <w:left w:w="108" w:type="dxa"/>
-            <w:bottom w:w="0" w:type="dxa"/>
-            <w:right w:w="108" w:type="dxa"/>
-          </w:tblCellMar>
         </w:tblPrEx>
         <w:trPr>
           <w:trHeight w:val="398" w:hRule="atLeast"/>
@@ -1384,12 +1299,6 @@
             <w:insideV w:val="single" w:color="auto" w:sz="4" w:space="0"/>
           </w:tblBorders>
           <w:tblLayout w:type="fixed"/>
-          <w:tblCellMar>
-            <w:top w:w="0" w:type="dxa"/>
-            <w:left w:w="108" w:type="dxa"/>
-            <w:bottom w:w="0" w:type="dxa"/>
-            <w:right w:w="108" w:type="dxa"/>
-          </w:tblCellMar>
         </w:tblPrEx>
         <w:trPr>
           <w:trHeight w:val="398" w:hRule="atLeast"/>
@@ -1484,12 +1393,6 @@
             <w:insideV w:val="single" w:color="auto" w:sz="4" w:space="0"/>
           </w:tblBorders>
           <w:tblLayout w:type="fixed"/>
-          <w:tblCellMar>
-            <w:top w:w="0" w:type="dxa"/>
-            <w:left w:w="108" w:type="dxa"/>
-            <w:bottom w:w="0" w:type="dxa"/>
-            <w:right w:w="108" w:type="dxa"/>
-          </w:tblCellMar>
         </w:tblPrEx>
         <w:trPr>
           <w:trHeight w:val="398" w:hRule="atLeast"/>
@@ -1604,8 +1507,6 @@
                 <w:lang w:val="pt"/>
               </w:rPr>
             </w:pPr>
-            <w:bookmarkStart w:id="0" w:name="_GoBack"/>
-            <w:bookmarkEnd w:id="0"/>
             <w:r>
               <w:rPr>
                 <w:rFonts w:hint="default"/>
@@ -1680,12 +1581,6 @@
             <w:insideV w:val="single" w:color="auto" w:sz="4" w:space="0"/>
           </w:tblBorders>
           <w:tblLayout w:type="fixed"/>
-          <w:tblCellMar>
-            <w:top w:w="0" w:type="dxa"/>
-            <w:left w:w="108" w:type="dxa"/>
-            <w:bottom w:w="0" w:type="dxa"/>
-            <w:right w:w="108" w:type="dxa"/>
-          </w:tblCellMar>
         </w:tblPrEx>
         <w:trPr>
           <w:trHeight w:val="398" w:hRule="atLeast"/>
@@ -1780,12 +1675,6 @@
             <w:insideV w:val="single" w:color="auto" w:sz="4" w:space="0"/>
           </w:tblBorders>
           <w:tblLayout w:type="fixed"/>
-          <w:tblCellMar>
-            <w:top w:w="0" w:type="dxa"/>
-            <w:left w:w="108" w:type="dxa"/>
-            <w:bottom w:w="0" w:type="dxa"/>
-            <w:right w:w="108" w:type="dxa"/>
-          </w:tblCellMar>
         </w:tblPrEx>
         <w:trPr>
           <w:trHeight w:val="398" w:hRule="atLeast"/>
@@ -1880,12 +1769,112 @@
             <w:insideV w:val="single" w:color="auto" w:sz="4" w:space="0"/>
           </w:tblBorders>
           <w:tblLayout w:type="fixed"/>
-          <w:tblCellMar>
-            <w:top w:w="0" w:type="dxa"/>
-            <w:left w:w="108" w:type="dxa"/>
-            <w:bottom w:w="0" w:type="dxa"/>
-            <w:right w:w="108" w:type="dxa"/>
-          </w:tblCellMar>
+        </w:tblPrEx>
+        <w:trPr>
+          <w:trHeight w:val="90" w:hRule="atLeast"/>
+        </w:trPr>
+        <w:tc>
+          <w:tcPr>
+            <w:tcW w:w="2843" w:type="dxa"/>
+            <w:vAlign w:val="center"/>
+          </w:tcPr>
+          <w:p>
+            <w:pPr>
+              <w:widowControl w:val="0"/>
+              <w:spacing w:line="360" w:lineRule="auto"/>
+              <w:jc w:val="center"/>
+              <w:rPr>
+                <w:rFonts w:hint="default"/>
+                <w:vertAlign w:val="baseline"/>
+                <w:lang w:val="pt"/>
+              </w:rPr>
+            </w:pPr>
+            <w:r>
+              <w:rPr>
+                <w:rFonts w:hint="default"/>
+                <w:vertAlign w:val="baseline"/>
+                <w:lang w:val="pt"/>
+              </w:rPr>
+              <w:t>Solicitar identificação de objetos</w:t>
+            </w:r>
+          </w:p>
+          <w:p>
+            <w:pPr>
+              <w:widowControl w:val="0"/>
+              <w:spacing w:line="360" w:lineRule="auto"/>
+              <w:jc w:val="center"/>
+              <w:rPr>
+                <w:rFonts w:hint="default"/>
+                <w:vertAlign w:val="baseline"/>
+                <w:lang w:val="pt"/>
+              </w:rPr>
+            </w:pPr>
+          </w:p>
+        </w:tc>
+        <w:tc>
+          <w:tcPr>
+            <w:tcW w:w="2843" w:type="dxa"/>
+            <w:vAlign w:val="center"/>
+          </w:tcPr>
+          <w:p>
+            <w:pPr>
+              <w:widowControl w:val="0"/>
+              <w:spacing w:line="360" w:lineRule="auto"/>
+              <w:jc w:val="center"/>
+              <w:rPr>
+                <w:rFonts w:hint="default"/>
+                <w:vertAlign w:val="baseline"/>
+                <w:lang w:val="pt"/>
+              </w:rPr>
+            </w:pPr>
+            <w:r>
+              <w:rPr>
+                <w:rFonts w:hint="default"/>
+                <w:vertAlign w:val="baseline"/>
+                <w:lang w:val="pt"/>
+              </w:rPr>
+              <w:t>Classe_Posicionamento</w:t>
+            </w:r>
+          </w:p>
+        </w:tc>
+        <w:tc>
+          <w:tcPr>
+            <w:tcW w:w="2836" w:type="dxa"/>
+            <w:vAlign w:val="center"/>
+          </w:tcPr>
+          <w:p>
+            <w:pPr>
+              <w:widowControl w:val="0"/>
+              <w:spacing w:line="360" w:lineRule="auto"/>
+              <w:jc w:val="center"/>
+              <w:rPr>
+                <w:rFonts w:hint="default"/>
+                <w:vertAlign w:val="baseline"/>
+                <w:lang w:val="pt"/>
+              </w:rPr>
+            </w:pPr>
+            <w:r>
+              <w:rPr>
+                <w:rFonts w:hint="default"/>
+                <w:vertAlign w:val="baseline"/>
+                <w:lang w:val="pt"/>
+              </w:rPr>
+              <w:t>Classe_OBJ_Detec</w:t>
+            </w:r>
+          </w:p>
+        </w:tc>
+      </w:tr>
+      <w:tr>
+        <w:tblPrEx>
+          <w:tblBorders>
+            <w:top w:val="single" w:color="auto" w:sz="4" w:space="0"/>
+            <w:left w:val="single" w:color="auto" w:sz="4" w:space="0"/>
+            <w:bottom w:val="single" w:color="auto" w:sz="4" w:space="0"/>
+            <w:right w:val="single" w:color="auto" w:sz="4" w:space="0"/>
+            <w:insideH w:val="single" w:color="auto" w:sz="4" w:space="0"/>
+            <w:insideV w:val="single" w:color="auto" w:sz="4" w:space="0"/>
+          </w:tblBorders>
+          <w:tblLayout w:type="fixed"/>
         </w:tblPrEx>
         <w:trPr>
           <w:trHeight w:val="398" w:hRule="atLeast"/>
@@ -1912,9 +1901,15 @@
                 <w:vertAlign w:val="baseline"/>
                 <w:lang w:val="pt"/>
               </w:rPr>
-              <w:t>Solicitar identificação de objetos</w:t>
-            </w:r>
-          </w:p>
+              <w:t>Identificar objetos</w:t>
+            </w:r>
+          </w:p>
+        </w:tc>
+        <w:tc>
+          <w:tcPr>
+            <w:tcW w:w="2843" w:type="dxa"/>
+            <w:vAlign w:val="center"/>
+          </w:tcPr>
           <w:p>
             <w:pPr>
               <w:widowControl w:val="0"/>
@@ -1926,8 +1921,58 @@
                 <w:lang w:val="pt"/>
               </w:rPr>
             </w:pPr>
-          </w:p>
-        </w:tc>
+            <w:r>
+              <w:rPr>
+                <w:rFonts w:hint="default"/>
+                <w:vertAlign w:val="baseline"/>
+                <w:lang w:val="pt"/>
+              </w:rPr>
+              <w:t>Classe_OBJ_Detec</w:t>
+            </w:r>
+          </w:p>
+        </w:tc>
+        <w:tc>
+          <w:tcPr>
+            <w:tcW w:w="2836" w:type="dxa"/>
+            <w:vAlign w:val="center"/>
+          </w:tcPr>
+          <w:p>
+            <w:pPr>
+              <w:widowControl w:val="0"/>
+              <w:spacing w:line="360" w:lineRule="auto"/>
+              <w:jc w:val="center"/>
+              <w:rPr>
+                <w:rFonts w:hint="default"/>
+                <w:vertAlign w:val="baseline"/>
+                <w:lang w:val="pt"/>
+              </w:rPr>
+            </w:pPr>
+            <w:r>
+              <w:rPr>
+                <w:rFonts w:hint="default"/>
+                <w:vertAlign w:val="baseline"/>
+                <w:lang w:val="pt"/>
+              </w:rPr>
+              <w:t>-</w:t>
+            </w:r>
+          </w:p>
+        </w:tc>
+      </w:tr>
+      <w:tr>
+        <w:tblPrEx>
+          <w:tblBorders>
+            <w:top w:val="single" w:color="auto" w:sz="4" w:space="0"/>
+            <w:left w:val="single" w:color="auto" w:sz="4" w:space="0"/>
+            <w:bottom w:val="single" w:color="auto" w:sz="4" w:space="0"/>
+            <w:right w:val="single" w:color="auto" w:sz="4" w:space="0"/>
+            <w:insideH w:val="single" w:color="auto" w:sz="4" w:space="0"/>
+            <w:insideV w:val="single" w:color="auto" w:sz="4" w:space="0"/>
+          </w:tblBorders>
+          <w:tblLayout w:type="fixed"/>
+        </w:tblPrEx>
+        <w:trPr>
+          <w:trHeight w:val="398" w:hRule="atLeast"/>
+        </w:trPr>
         <w:tc>
           <w:tcPr>
             <w:tcW w:w="2843" w:type="dxa"/>
@@ -1950,7 +1995,33 @@
                 <w:vertAlign w:val="baseline"/>
                 <w:lang w:val="pt"/>
               </w:rPr>
-              <w:t>Classe_Posicionamento</w:t>
+              <w:t>Separar dados</w:t>
+            </w:r>
+          </w:p>
+        </w:tc>
+        <w:tc>
+          <w:tcPr>
+            <w:tcW w:w="2843" w:type="dxa"/>
+            <w:vAlign w:val="center"/>
+          </w:tcPr>
+          <w:p>
+            <w:pPr>
+              <w:widowControl w:val="0"/>
+              <w:spacing w:line="360" w:lineRule="auto"/>
+              <w:jc w:val="center"/>
+              <w:rPr>
+                <w:rFonts w:hint="default"/>
+                <w:vertAlign w:val="baseline"/>
+                <w:lang w:val="pt"/>
+              </w:rPr>
+            </w:pPr>
+            <w:r>
+              <w:rPr>
+                <w:rFonts w:hint="default"/>
+                <w:vertAlign w:val="baseline"/>
+                <w:lang w:val="pt"/>
+              </w:rPr>
+              <w:t>Classe_OBJ_Detec</w:t>
             </w:r>
           </w:p>
         </w:tc>
@@ -1976,28 +2047,116 @@
                 <w:vertAlign w:val="baseline"/>
                 <w:lang w:val="pt"/>
               </w:rPr>
+              <w:t>-</w:t>
+            </w:r>
+          </w:p>
+        </w:tc>
+      </w:tr>
+      <w:tr>
+        <w:tblPrEx>
+          <w:tblBorders>
+            <w:top w:val="single" w:color="auto" w:sz="4" w:space="0"/>
+            <w:left w:val="single" w:color="auto" w:sz="4" w:space="0"/>
+            <w:bottom w:val="single" w:color="auto" w:sz="4" w:space="0"/>
+            <w:right w:val="single" w:color="auto" w:sz="4" w:space="0"/>
+            <w:insideH w:val="single" w:color="auto" w:sz="4" w:space="0"/>
+            <w:insideV w:val="single" w:color="auto" w:sz="4" w:space="0"/>
+          </w:tblBorders>
+          <w:tblLayout w:type="fixed"/>
+        </w:tblPrEx>
+        <w:trPr>
+          <w:trHeight w:val="398" w:hRule="atLeast"/>
+        </w:trPr>
+        <w:tc>
+          <w:tcPr>
+            <w:tcW w:w="2843" w:type="dxa"/>
+            <w:vAlign w:val="center"/>
+          </w:tcPr>
+          <w:p>
+            <w:pPr>
+              <w:widowControl w:val="0"/>
+              <w:spacing w:line="360" w:lineRule="auto"/>
+              <w:jc w:val="center"/>
+              <w:rPr>
+                <w:rFonts w:hint="default"/>
+                <w:vertAlign w:val="baseline"/>
+                <w:lang w:val="pt"/>
+              </w:rPr>
+            </w:pPr>
+            <w:r>
+              <w:rPr>
+                <w:rFonts w:hint="default"/>
+                <w:vertAlign w:val="baseline"/>
+                <w:lang w:val="pt"/>
+              </w:rPr>
+              <w:t>Identificar pontos proximos</w:t>
+            </w:r>
+          </w:p>
+        </w:tc>
+        <w:tc>
+          <w:tcPr>
+            <w:tcW w:w="2843" w:type="dxa"/>
+            <w:vAlign w:val="center"/>
+          </w:tcPr>
+          <w:p>
+            <w:pPr>
+              <w:widowControl w:val="0"/>
+              <w:spacing w:line="360" w:lineRule="auto"/>
+              <w:jc w:val="center"/>
+              <w:rPr>
+                <w:rFonts w:hint="default"/>
+                <w:vertAlign w:val="baseline"/>
+                <w:lang w:val="pt"/>
+              </w:rPr>
+            </w:pPr>
+            <w:r>
+              <w:rPr>
+                <w:rFonts w:hint="default"/>
+                <w:vertAlign w:val="baseline"/>
+                <w:lang w:val="pt"/>
+              </w:rPr>
               <w:t>Classe_OBJ_Detec</w:t>
             </w:r>
           </w:p>
         </w:tc>
-      </w:tr>
-      <w:tr>
-        <w:tblPrEx>
-          <w:tblBorders>
-            <w:top w:val="single" w:color="auto" w:sz="4" w:space="0"/>
-            <w:left w:val="single" w:color="auto" w:sz="4" w:space="0"/>
-            <w:bottom w:val="single" w:color="auto" w:sz="4" w:space="0"/>
-            <w:right w:val="single" w:color="auto" w:sz="4" w:space="0"/>
-            <w:insideH w:val="single" w:color="auto" w:sz="4" w:space="0"/>
-            <w:insideV w:val="single" w:color="auto" w:sz="4" w:space="0"/>
-          </w:tblBorders>
-          <w:tblLayout w:type="fixed"/>
-          <w:tblCellMar>
-            <w:top w:w="0" w:type="dxa"/>
-            <w:left w:w="108" w:type="dxa"/>
-            <w:bottom w:w="0" w:type="dxa"/>
-            <w:right w:w="108" w:type="dxa"/>
-          </w:tblCellMar>
+        <w:tc>
+          <w:tcPr>
+            <w:tcW w:w="2836" w:type="dxa"/>
+            <w:vAlign w:val="center"/>
+          </w:tcPr>
+          <w:p>
+            <w:pPr>
+              <w:widowControl w:val="0"/>
+              <w:spacing w:line="360" w:lineRule="auto"/>
+              <w:jc w:val="center"/>
+              <w:rPr>
+                <w:rFonts w:hint="default"/>
+                <w:vertAlign w:val="baseline"/>
+                <w:lang w:val="pt"/>
+              </w:rPr>
+            </w:pPr>
+            <w:r>
+              <w:rPr>
+                <w:rFonts w:hint="default"/>
+                <w:vertAlign w:val="baseline"/>
+                <w:lang w:val="pt"/>
+              </w:rPr>
+              <w:t>-</w:t>
+            </w:r>
+          </w:p>
+        </w:tc>
+      </w:tr>
+      <w:tr>
+        <w:tblPrEx>
+          <w:tblBorders>
+            <w:top w:val="single" w:color="auto" w:sz="4" w:space="0"/>
+            <w:left w:val="single" w:color="auto" w:sz="4" w:space="0"/>
+            <w:bottom w:val="single" w:color="auto" w:sz="4" w:space="0"/>
+            <w:right w:val="single" w:color="auto" w:sz="4" w:space="0"/>
+            <w:insideH w:val="single" w:color="auto" w:sz="4" w:space="0"/>
+            <w:insideV w:val="single" w:color="auto" w:sz="4" w:space="0"/>
+          </w:tblBorders>
+          <w:tblLayout w:type="fixed"/>
         </w:tblPrEx>
         <w:trPr>
           <w:trHeight w:val="398" w:hRule="atLeast"/>
@@ -2024,7 +2183,7 @@
                 <w:vertAlign w:val="baseline"/>
                 <w:lang w:val="pt"/>
               </w:rPr>
-              <w:t>Retornar objetos identificados</w:t>
+              <w:t>Aproximar coordenadas</w:t>
             </w:r>
           </w:p>
         </w:tc>
@@ -2050,7 +2209,7 @@
                 <w:vertAlign w:val="baseline"/>
                 <w:lang w:val="pt"/>
               </w:rPr>
-              <w:t>Classe_Posicionamento</w:t>
+              <w:t>Classe_OBJ_Detec</w:t>
             </w:r>
           </w:p>
         </w:tc>
@@ -2092,15 +2251,9 @@
             <w:insideV w:val="single" w:color="auto" w:sz="4" w:space="0"/>
           </w:tblBorders>
           <w:tblLayout w:type="fixed"/>
-          <w:tblCellMar>
-            <w:top w:w="0" w:type="dxa"/>
-            <w:left w:w="108" w:type="dxa"/>
-            <w:bottom w:w="0" w:type="dxa"/>
-            <w:right w:w="108" w:type="dxa"/>
-          </w:tblCellMar>
-        </w:tblPrEx>
-        <w:trPr>
-          <w:trHeight w:val="398" w:hRule="atLeast"/>
+        </w:tblPrEx>
+        <w:trPr>
+          <w:trHeight w:val="403" w:hRule="atLeast"/>
         </w:trPr>
         <w:tc>
           <w:tcPr>
@@ -2124,7 +2277,7 @@
                 <w:vertAlign w:val="baseline"/>
                 <w:lang w:val="pt"/>
               </w:rPr>
-              <w:t>Identificar objetos</w:t>
+              <w:t>Rotular coordenadas</w:t>
             </w:r>
           </w:p>
         </w:tc>
@@ -2192,412 +2345,6 @@
             <w:insideV w:val="single" w:color="auto" w:sz="4" w:space="0"/>
           </w:tblBorders>
           <w:tblLayout w:type="fixed"/>
-          <w:tblCellMar>
-            <w:top w:w="0" w:type="dxa"/>
-            <w:left w:w="108" w:type="dxa"/>
-            <w:bottom w:w="0" w:type="dxa"/>
-            <w:right w:w="108" w:type="dxa"/>
-          </w:tblCellMar>
-        </w:tblPrEx>
-        <w:trPr>
-          <w:trHeight w:val="398" w:hRule="atLeast"/>
-        </w:trPr>
-        <w:tc>
-          <w:tcPr>
-            <w:tcW w:w="2843" w:type="dxa"/>
-            <w:vAlign w:val="center"/>
-          </w:tcPr>
-          <w:p>
-            <w:pPr>
-              <w:widowControl w:val="0"/>
-              <w:spacing w:line="360" w:lineRule="auto"/>
-              <w:jc w:val="center"/>
-              <w:rPr>
-                <w:rFonts w:hint="default"/>
-                <w:vertAlign w:val="baseline"/>
-                <w:lang w:val="pt"/>
-              </w:rPr>
-            </w:pPr>
-            <w:r>
-              <w:rPr>
-                <w:rFonts w:hint="default"/>
-                <w:vertAlign w:val="baseline"/>
-                <w:lang w:val="pt"/>
-              </w:rPr>
-              <w:t>Separar dados</w:t>
-            </w:r>
-          </w:p>
-        </w:tc>
-        <w:tc>
-          <w:tcPr>
-            <w:tcW w:w="2843" w:type="dxa"/>
-            <w:vAlign w:val="center"/>
-          </w:tcPr>
-          <w:p>
-            <w:pPr>
-              <w:widowControl w:val="0"/>
-              <w:spacing w:line="360" w:lineRule="auto"/>
-              <w:jc w:val="center"/>
-              <w:rPr>
-                <w:rFonts w:hint="default"/>
-                <w:vertAlign w:val="baseline"/>
-                <w:lang w:val="pt"/>
-              </w:rPr>
-            </w:pPr>
-            <w:r>
-              <w:rPr>
-                <w:rFonts w:hint="default"/>
-                <w:vertAlign w:val="baseline"/>
-                <w:lang w:val="pt"/>
-              </w:rPr>
-              <w:t>Classe_OBJ_Detec</w:t>
-            </w:r>
-          </w:p>
-        </w:tc>
-        <w:tc>
-          <w:tcPr>
-            <w:tcW w:w="2836" w:type="dxa"/>
-            <w:vAlign w:val="center"/>
-          </w:tcPr>
-          <w:p>
-            <w:pPr>
-              <w:widowControl w:val="0"/>
-              <w:spacing w:line="360" w:lineRule="auto"/>
-              <w:jc w:val="center"/>
-              <w:rPr>
-                <w:rFonts w:hint="default"/>
-                <w:vertAlign w:val="baseline"/>
-                <w:lang w:val="pt"/>
-              </w:rPr>
-            </w:pPr>
-            <w:r>
-              <w:rPr>
-                <w:rFonts w:hint="default"/>
-                <w:vertAlign w:val="baseline"/>
-                <w:lang w:val="pt"/>
-              </w:rPr>
-              <w:t>-</w:t>
-            </w:r>
-          </w:p>
-        </w:tc>
-      </w:tr>
-      <w:tr>
-        <w:tblPrEx>
-          <w:tblBorders>
-            <w:top w:val="single" w:color="auto" w:sz="4" w:space="0"/>
-            <w:left w:val="single" w:color="auto" w:sz="4" w:space="0"/>
-            <w:bottom w:val="single" w:color="auto" w:sz="4" w:space="0"/>
-            <w:right w:val="single" w:color="auto" w:sz="4" w:space="0"/>
-            <w:insideH w:val="single" w:color="auto" w:sz="4" w:space="0"/>
-            <w:insideV w:val="single" w:color="auto" w:sz="4" w:space="0"/>
-          </w:tblBorders>
-          <w:tblLayout w:type="fixed"/>
-          <w:tblCellMar>
-            <w:top w:w="0" w:type="dxa"/>
-            <w:left w:w="108" w:type="dxa"/>
-            <w:bottom w:w="0" w:type="dxa"/>
-            <w:right w:w="108" w:type="dxa"/>
-          </w:tblCellMar>
-        </w:tblPrEx>
-        <w:trPr>
-          <w:trHeight w:val="398" w:hRule="atLeast"/>
-        </w:trPr>
-        <w:tc>
-          <w:tcPr>
-            <w:tcW w:w="2843" w:type="dxa"/>
-            <w:vAlign w:val="center"/>
-          </w:tcPr>
-          <w:p>
-            <w:pPr>
-              <w:widowControl w:val="0"/>
-              <w:spacing w:line="360" w:lineRule="auto"/>
-              <w:jc w:val="center"/>
-              <w:rPr>
-                <w:rFonts w:hint="default"/>
-                <w:vertAlign w:val="baseline"/>
-                <w:lang w:val="pt"/>
-              </w:rPr>
-            </w:pPr>
-            <w:r>
-              <w:rPr>
-                <w:rFonts w:hint="default"/>
-                <w:vertAlign w:val="baseline"/>
-                <w:lang w:val="pt"/>
-              </w:rPr>
-              <w:t>Identificar pontos proximos</w:t>
-            </w:r>
-          </w:p>
-        </w:tc>
-        <w:tc>
-          <w:tcPr>
-            <w:tcW w:w="2843" w:type="dxa"/>
-            <w:vAlign w:val="center"/>
-          </w:tcPr>
-          <w:p>
-            <w:pPr>
-              <w:widowControl w:val="0"/>
-              <w:spacing w:line="360" w:lineRule="auto"/>
-              <w:jc w:val="center"/>
-              <w:rPr>
-                <w:rFonts w:hint="default"/>
-                <w:vertAlign w:val="baseline"/>
-                <w:lang w:val="pt"/>
-              </w:rPr>
-            </w:pPr>
-            <w:r>
-              <w:rPr>
-                <w:rFonts w:hint="default"/>
-                <w:vertAlign w:val="baseline"/>
-                <w:lang w:val="pt"/>
-              </w:rPr>
-              <w:t>Classe_OBJ_Detec</w:t>
-            </w:r>
-          </w:p>
-        </w:tc>
-        <w:tc>
-          <w:tcPr>
-            <w:tcW w:w="2836" w:type="dxa"/>
-            <w:vAlign w:val="center"/>
-          </w:tcPr>
-          <w:p>
-            <w:pPr>
-              <w:widowControl w:val="0"/>
-              <w:spacing w:line="360" w:lineRule="auto"/>
-              <w:jc w:val="center"/>
-              <w:rPr>
-                <w:rFonts w:hint="default"/>
-                <w:vertAlign w:val="baseline"/>
-                <w:lang w:val="pt"/>
-              </w:rPr>
-            </w:pPr>
-            <w:r>
-              <w:rPr>
-                <w:rFonts w:hint="default"/>
-                <w:vertAlign w:val="baseline"/>
-                <w:lang w:val="pt"/>
-              </w:rPr>
-              <w:t>-</w:t>
-            </w:r>
-          </w:p>
-        </w:tc>
-      </w:tr>
-      <w:tr>
-        <w:tblPrEx>
-          <w:tblBorders>
-            <w:top w:val="single" w:color="auto" w:sz="4" w:space="0"/>
-            <w:left w:val="single" w:color="auto" w:sz="4" w:space="0"/>
-            <w:bottom w:val="single" w:color="auto" w:sz="4" w:space="0"/>
-            <w:right w:val="single" w:color="auto" w:sz="4" w:space="0"/>
-            <w:insideH w:val="single" w:color="auto" w:sz="4" w:space="0"/>
-            <w:insideV w:val="single" w:color="auto" w:sz="4" w:space="0"/>
-          </w:tblBorders>
-          <w:tblLayout w:type="fixed"/>
-          <w:tblCellMar>
-            <w:top w:w="0" w:type="dxa"/>
-            <w:left w:w="108" w:type="dxa"/>
-            <w:bottom w:w="0" w:type="dxa"/>
-            <w:right w:w="108" w:type="dxa"/>
-          </w:tblCellMar>
-        </w:tblPrEx>
-        <w:trPr>
-          <w:trHeight w:val="398" w:hRule="atLeast"/>
-        </w:trPr>
-        <w:tc>
-          <w:tcPr>
-            <w:tcW w:w="2843" w:type="dxa"/>
-            <w:vAlign w:val="center"/>
-          </w:tcPr>
-          <w:p>
-            <w:pPr>
-              <w:widowControl w:val="0"/>
-              <w:spacing w:line="360" w:lineRule="auto"/>
-              <w:jc w:val="center"/>
-              <w:rPr>
-                <w:rFonts w:hint="default"/>
-                <w:vertAlign w:val="baseline"/>
-                <w:lang w:val="pt"/>
-              </w:rPr>
-            </w:pPr>
-            <w:r>
-              <w:rPr>
-                <w:rFonts w:hint="default"/>
-                <w:vertAlign w:val="baseline"/>
-                <w:lang w:val="pt"/>
-              </w:rPr>
-              <w:t>Aproximar coordenadas</w:t>
-            </w:r>
-          </w:p>
-        </w:tc>
-        <w:tc>
-          <w:tcPr>
-            <w:tcW w:w="2843" w:type="dxa"/>
-            <w:vAlign w:val="center"/>
-          </w:tcPr>
-          <w:p>
-            <w:pPr>
-              <w:widowControl w:val="0"/>
-              <w:spacing w:line="360" w:lineRule="auto"/>
-              <w:jc w:val="center"/>
-              <w:rPr>
-                <w:rFonts w:hint="default"/>
-                <w:vertAlign w:val="baseline"/>
-                <w:lang w:val="pt"/>
-              </w:rPr>
-            </w:pPr>
-            <w:r>
-              <w:rPr>
-                <w:rFonts w:hint="default"/>
-                <w:vertAlign w:val="baseline"/>
-                <w:lang w:val="pt"/>
-              </w:rPr>
-              <w:t>Classe_OBJ_Detec</w:t>
-            </w:r>
-          </w:p>
-        </w:tc>
-        <w:tc>
-          <w:tcPr>
-            <w:tcW w:w="2836" w:type="dxa"/>
-            <w:vAlign w:val="center"/>
-          </w:tcPr>
-          <w:p>
-            <w:pPr>
-              <w:widowControl w:val="0"/>
-              <w:spacing w:line="360" w:lineRule="auto"/>
-              <w:jc w:val="center"/>
-              <w:rPr>
-                <w:rFonts w:hint="default"/>
-                <w:vertAlign w:val="baseline"/>
-                <w:lang w:val="pt"/>
-              </w:rPr>
-            </w:pPr>
-            <w:r>
-              <w:rPr>
-                <w:rFonts w:hint="default"/>
-                <w:vertAlign w:val="baseline"/>
-                <w:lang w:val="pt"/>
-              </w:rPr>
-              <w:t>-</w:t>
-            </w:r>
-          </w:p>
-        </w:tc>
-      </w:tr>
-      <w:tr>
-        <w:tblPrEx>
-          <w:tblBorders>
-            <w:top w:val="single" w:color="auto" w:sz="4" w:space="0"/>
-            <w:left w:val="single" w:color="auto" w:sz="4" w:space="0"/>
-            <w:bottom w:val="single" w:color="auto" w:sz="4" w:space="0"/>
-            <w:right w:val="single" w:color="auto" w:sz="4" w:space="0"/>
-            <w:insideH w:val="single" w:color="auto" w:sz="4" w:space="0"/>
-            <w:insideV w:val="single" w:color="auto" w:sz="4" w:space="0"/>
-          </w:tblBorders>
-          <w:tblLayout w:type="fixed"/>
-          <w:tblCellMar>
-            <w:top w:w="0" w:type="dxa"/>
-            <w:left w:w="108" w:type="dxa"/>
-            <w:bottom w:w="0" w:type="dxa"/>
-            <w:right w:w="108" w:type="dxa"/>
-          </w:tblCellMar>
-        </w:tblPrEx>
-        <w:trPr>
-          <w:trHeight w:val="403" w:hRule="atLeast"/>
-        </w:trPr>
-        <w:tc>
-          <w:tcPr>
-            <w:tcW w:w="2843" w:type="dxa"/>
-            <w:vAlign w:val="center"/>
-          </w:tcPr>
-          <w:p>
-            <w:pPr>
-              <w:widowControl w:val="0"/>
-              <w:spacing w:line="360" w:lineRule="auto"/>
-              <w:jc w:val="center"/>
-              <w:rPr>
-                <w:rFonts w:hint="default"/>
-                <w:vertAlign w:val="baseline"/>
-                <w:lang w:val="pt"/>
-              </w:rPr>
-            </w:pPr>
-            <w:r>
-              <w:rPr>
-                <w:rFonts w:hint="default"/>
-                <w:vertAlign w:val="baseline"/>
-                <w:lang w:val="pt"/>
-              </w:rPr>
-              <w:t>Rotular coordenadas</w:t>
-            </w:r>
-          </w:p>
-        </w:tc>
-        <w:tc>
-          <w:tcPr>
-            <w:tcW w:w="2843" w:type="dxa"/>
-            <w:vAlign w:val="center"/>
-          </w:tcPr>
-          <w:p>
-            <w:pPr>
-              <w:widowControl w:val="0"/>
-              <w:spacing w:line="360" w:lineRule="auto"/>
-              <w:jc w:val="center"/>
-              <w:rPr>
-                <w:rFonts w:hint="default"/>
-                <w:vertAlign w:val="baseline"/>
-                <w:lang w:val="pt"/>
-              </w:rPr>
-            </w:pPr>
-            <w:r>
-              <w:rPr>
-                <w:rFonts w:hint="default"/>
-                <w:vertAlign w:val="baseline"/>
-                <w:lang w:val="pt"/>
-              </w:rPr>
-              <w:t>Classe_OBJ_Detec</w:t>
-            </w:r>
-          </w:p>
-        </w:tc>
-        <w:tc>
-          <w:tcPr>
-            <w:tcW w:w="2836" w:type="dxa"/>
-            <w:vAlign w:val="center"/>
-          </w:tcPr>
-          <w:p>
-            <w:pPr>
-              <w:widowControl w:val="0"/>
-              <w:spacing w:line="360" w:lineRule="auto"/>
-              <w:jc w:val="center"/>
-              <w:rPr>
-                <w:rFonts w:hint="default"/>
-                <w:vertAlign w:val="baseline"/>
-                <w:lang w:val="pt"/>
-              </w:rPr>
-            </w:pPr>
-            <w:r>
-              <w:rPr>
-                <w:rFonts w:hint="default"/>
-                <w:vertAlign w:val="baseline"/>
-                <w:lang w:val="pt"/>
-              </w:rPr>
-              <w:t>-</w:t>
-            </w:r>
-          </w:p>
-        </w:tc>
-      </w:tr>
-      <w:tr>
-        <w:tblPrEx>
-          <w:tblBorders>
-            <w:top w:val="single" w:color="auto" w:sz="4" w:space="0"/>
-            <w:left w:val="single" w:color="auto" w:sz="4" w:space="0"/>
-            <w:bottom w:val="single" w:color="auto" w:sz="4" w:space="0"/>
-            <w:right w:val="single" w:color="auto" w:sz="4" w:space="0"/>
-            <w:insideH w:val="single" w:color="auto" w:sz="4" w:space="0"/>
-            <w:insideV w:val="single" w:color="auto" w:sz="4" w:space="0"/>
-          </w:tblBorders>
-          <w:tblLayout w:type="fixed"/>
-          <w:tblCellMar>
-            <w:top w:w="0" w:type="dxa"/>
-            <w:left w:w="108" w:type="dxa"/>
-            <w:bottom w:w="0" w:type="dxa"/>
-            <w:right w:w="108" w:type="dxa"/>
-          </w:tblCellMar>
         </w:tblPrEx>
         <w:trPr>
           <w:trHeight w:val="398" w:hRule="atLeast"/>
@@ -2744,12 +2491,6 @@
             <w:insideV w:val="single" w:color="auto" w:sz="4" w:space="0"/>
           </w:tblBorders>
           <w:tblLayout w:type="fixed"/>
-          <w:tblCellMar>
-            <w:top w:w="0" w:type="dxa"/>
-            <w:left w:w="108" w:type="dxa"/>
-            <w:bottom w:w="0" w:type="dxa"/>
-            <w:right w:w="108" w:type="dxa"/>
-          </w:tblCellMar>
         </w:tblPrEx>
         <w:trPr>
           <w:trHeight w:val="993" w:hRule="atLeast"/>
@@ -2802,12 +2543,6 @@
             <w:insideV w:val="single" w:color="auto" w:sz="4" w:space="0"/>
           </w:tblBorders>
           <w:tblLayout w:type="fixed"/>
-          <w:tblCellMar>
-            <w:top w:w="0" w:type="dxa"/>
-            <w:left w:w="108" w:type="dxa"/>
-            <w:bottom w:w="0" w:type="dxa"/>
-            <w:right w:w="108" w:type="dxa"/>
-          </w:tblCellMar>
         </w:tblPrEx>
         <w:trPr>
           <w:trHeight w:val="993" w:hRule="atLeast"/>
@@ -2852,12 +2587,6 @@
             <w:insideV w:val="single" w:color="auto" w:sz="4" w:space="0"/>
           </w:tblBorders>
           <w:tblLayout w:type="fixed"/>
-          <w:tblCellMar>
-            <w:top w:w="0" w:type="dxa"/>
-            <w:left w:w="108" w:type="dxa"/>
-            <w:bottom w:w="0" w:type="dxa"/>
-            <w:right w:w="108" w:type="dxa"/>
-          </w:tblCellMar>
         </w:tblPrEx>
         <w:trPr>
           <w:trHeight w:val="993" w:hRule="atLeast"/>
@@ -2930,12 +2659,6 @@
             <w:insideV w:val="single" w:color="auto" w:sz="4" w:space="0"/>
           </w:tblBorders>
           <w:tblLayout w:type="fixed"/>
-          <w:tblCellMar>
-            <w:top w:w="0" w:type="dxa"/>
-            <w:left w:w="108" w:type="dxa"/>
-            <w:bottom w:w="0" w:type="dxa"/>
-            <w:right w:w="108" w:type="dxa"/>
-          </w:tblCellMar>
         </w:tblPrEx>
         <w:trPr>
           <w:trHeight w:val="1034" w:hRule="atLeast"/>
@@ -3023,12 +2746,6 @@
             <w:insideV w:val="single" w:color="auto" w:sz="4" w:space="0"/>
           </w:tblBorders>
           <w:tblLayout w:type="fixed"/>
-          <w:tblCellMar>
-            <w:top w:w="0" w:type="dxa"/>
-            <w:left w:w="108" w:type="dxa"/>
-            <w:bottom w:w="0" w:type="dxa"/>
-            <w:right w:w="108" w:type="dxa"/>
-          </w:tblCellMar>
         </w:tblPrEx>
         <w:trPr>
           <w:trHeight w:val="993" w:hRule="atLeast"/>
@@ -3081,12 +2798,6 @@
             <w:insideV w:val="single" w:color="auto" w:sz="4" w:space="0"/>
           </w:tblBorders>
           <w:tblLayout w:type="fixed"/>
-          <w:tblCellMar>
-            <w:top w:w="0" w:type="dxa"/>
-            <w:left w:w="108" w:type="dxa"/>
-            <w:bottom w:w="0" w:type="dxa"/>
-            <w:right w:w="108" w:type="dxa"/>
-          </w:tblCellMar>
         </w:tblPrEx>
         <w:trPr>
           <w:trHeight w:val="993" w:hRule="atLeast"/>
@@ -3141,12 +2852,6 @@
             <w:insideV w:val="single" w:color="auto" w:sz="4" w:space="0"/>
           </w:tblBorders>
           <w:tblLayout w:type="fixed"/>
-          <w:tblCellMar>
-            <w:top w:w="0" w:type="dxa"/>
-            <w:left w:w="108" w:type="dxa"/>
-            <w:bottom w:w="0" w:type="dxa"/>
-            <w:right w:w="108" w:type="dxa"/>
-          </w:tblCellMar>
         </w:tblPrEx>
         <w:trPr>
           <w:trHeight w:val="993" w:hRule="atLeast"/>
@@ -3209,12 +2914,6 @@
             <w:insideV w:val="single" w:color="auto" w:sz="4" w:space="0"/>
           </w:tblBorders>
           <w:tblLayout w:type="fixed"/>
-          <w:tblCellMar>
-            <w:top w:w="0" w:type="dxa"/>
-            <w:left w:w="108" w:type="dxa"/>
-            <w:bottom w:w="0" w:type="dxa"/>
-            <w:right w:w="108" w:type="dxa"/>
-          </w:tblCellMar>
         </w:tblPrEx>
         <w:trPr>
           <w:trHeight w:val="1034" w:hRule="atLeast"/>
@@ -3303,12 +3002,6 @@
             <w:insideV w:val="single" w:color="auto" w:sz="4" w:space="0"/>
           </w:tblBorders>
           <w:tblLayout w:type="fixed"/>
-          <w:tblCellMar>
-            <w:top w:w="0" w:type="dxa"/>
-            <w:left w:w="108" w:type="dxa"/>
-            <w:bottom w:w="0" w:type="dxa"/>
-            <w:right w:w="108" w:type="dxa"/>
-          </w:tblCellMar>
         </w:tblPrEx>
         <w:trPr>
           <w:trHeight w:val="993" w:hRule="atLeast"/>
@@ -3361,12 +3054,6 @@
             <w:insideV w:val="single" w:color="auto" w:sz="4" w:space="0"/>
           </w:tblBorders>
           <w:tblLayout w:type="fixed"/>
-          <w:tblCellMar>
-            <w:top w:w="0" w:type="dxa"/>
-            <w:left w:w="108" w:type="dxa"/>
-            <w:bottom w:w="0" w:type="dxa"/>
-            <w:right w:w="108" w:type="dxa"/>
-          </w:tblCellMar>
         </w:tblPrEx>
         <w:trPr>
           <w:trHeight w:val="993" w:hRule="atLeast"/>
@@ -3421,12 +3108,6 @@
             <w:insideV w:val="single" w:color="auto" w:sz="4" w:space="0"/>
           </w:tblBorders>
           <w:tblLayout w:type="fixed"/>
-          <w:tblCellMar>
-            <w:top w:w="0" w:type="dxa"/>
-            <w:left w:w="108" w:type="dxa"/>
-            <w:bottom w:w="0" w:type="dxa"/>
-            <w:right w:w="108" w:type="dxa"/>
-          </w:tblCellMar>
         </w:tblPrEx>
         <w:trPr>
           <w:trHeight w:val="993" w:hRule="atLeast"/>
@@ -3489,12 +3170,6 @@
             <w:insideV w:val="single" w:color="auto" w:sz="4" w:space="0"/>
           </w:tblBorders>
           <w:tblLayout w:type="fixed"/>
-          <w:tblCellMar>
-            <w:top w:w="0" w:type="dxa"/>
-            <w:left w:w="108" w:type="dxa"/>
-            <w:bottom w:w="0" w:type="dxa"/>
-            <w:right w:w="108" w:type="dxa"/>
-          </w:tblCellMar>
         </w:tblPrEx>
         <w:trPr>
           <w:trHeight w:val="1034" w:hRule="atLeast"/>
@@ -3574,21 +3249,7 @@
       </w:tblGrid>
       <w:tr>
         <w:tblPrEx>
-          <w:tblBorders>
-            <w:top w:val="single" w:color="auto" w:sz="4" w:space="0"/>
-            <w:left w:val="single" w:color="auto" w:sz="4" w:space="0"/>
-            <w:bottom w:val="single" w:color="auto" w:sz="4" w:space="0"/>
-            <w:right w:val="single" w:color="auto" w:sz="4" w:space="0"/>
-            <w:insideH w:val="single" w:color="auto" w:sz="4" w:space="0"/>
-            <w:insideV w:val="single" w:color="auto" w:sz="4" w:space="0"/>
-          </w:tblBorders>
-          <w:tblLayout w:type="fixed"/>
-          <w:tblCellMar>
-            <w:top w:w="0" w:type="dxa"/>
-            <w:left w:w="108" w:type="dxa"/>
-            <w:bottom w:w="0" w:type="dxa"/>
-            <w:right w:w="108" w:type="dxa"/>
-          </w:tblCellMar>
+          <w:tblLayout w:type="fixed"/>
         </w:tblPrEx>
         <w:trPr>
           <w:trHeight w:val="993" w:hRule="atLeast"/>
@@ -3641,12 +3302,6 @@
             <w:insideV w:val="single" w:color="auto" w:sz="4" w:space="0"/>
           </w:tblBorders>
           <w:tblLayout w:type="fixed"/>
-          <w:tblCellMar>
-            <w:top w:w="0" w:type="dxa"/>
-            <w:left w:w="108" w:type="dxa"/>
-            <w:bottom w:w="0" w:type="dxa"/>
-            <w:right w:w="108" w:type="dxa"/>
-          </w:tblCellMar>
         </w:tblPrEx>
         <w:trPr>
           <w:trHeight w:val="993" w:hRule="atLeast"/>
@@ -3709,12 +3364,6 @@
             <w:insideV w:val="single" w:color="auto" w:sz="4" w:space="0"/>
           </w:tblBorders>
           <w:tblLayout w:type="fixed"/>
-          <w:tblCellMar>
-            <w:top w:w="0" w:type="dxa"/>
-            <w:left w:w="108" w:type="dxa"/>
-            <w:bottom w:w="0" w:type="dxa"/>
-            <w:right w:w="108" w:type="dxa"/>
-          </w:tblCellMar>
         </w:tblPrEx>
         <w:trPr>
           <w:trHeight w:val="993" w:hRule="atLeast"/>
@@ -3787,12 +3436,6 @@
             <w:insideV w:val="single" w:color="auto" w:sz="4" w:space="0"/>
           </w:tblBorders>
           <w:tblLayout w:type="fixed"/>
-          <w:tblCellMar>
-            <w:top w:w="0" w:type="dxa"/>
-            <w:left w:w="108" w:type="dxa"/>
-            <w:bottom w:w="0" w:type="dxa"/>
-            <w:right w:w="108" w:type="dxa"/>
-          </w:tblCellMar>
         </w:tblPrEx>
         <w:trPr>
           <w:trHeight w:val="1034" w:hRule="atLeast"/>
@@ -3871,12 +3514,6 @@
             <w:insideV w:val="single" w:color="auto" w:sz="4" w:space="0"/>
           </w:tblBorders>
           <w:tblLayout w:type="fixed"/>
-          <w:tblCellMar>
-            <w:top w:w="0" w:type="dxa"/>
-            <w:left w:w="108" w:type="dxa"/>
-            <w:bottom w:w="0" w:type="dxa"/>
-            <w:right w:w="108" w:type="dxa"/>
-          </w:tblCellMar>
         </w:tblPrEx>
         <w:trPr>
           <w:trHeight w:val="993" w:hRule="atLeast"/>
@@ -3929,12 +3566,6 @@
             <w:insideV w:val="single" w:color="auto" w:sz="4" w:space="0"/>
           </w:tblBorders>
           <w:tblLayout w:type="fixed"/>
-          <w:tblCellMar>
-            <w:top w:w="0" w:type="dxa"/>
-            <w:left w:w="108" w:type="dxa"/>
-            <w:bottom w:w="0" w:type="dxa"/>
-            <w:right w:w="108" w:type="dxa"/>
-          </w:tblCellMar>
         </w:tblPrEx>
         <w:trPr>
           <w:trHeight w:val="993" w:hRule="atLeast"/>
@@ -4007,12 +3638,6 @@
             <w:insideV w:val="single" w:color="auto" w:sz="4" w:space="0"/>
           </w:tblBorders>
           <w:tblLayout w:type="fixed"/>
-          <w:tblCellMar>
-            <w:top w:w="0" w:type="dxa"/>
-            <w:left w:w="108" w:type="dxa"/>
-            <w:bottom w:w="0" w:type="dxa"/>
-            <w:right w:w="108" w:type="dxa"/>
-          </w:tblCellMar>
         </w:tblPrEx>
         <w:trPr>
           <w:trHeight w:val="993" w:hRule="atLeast"/>
@@ -4067,12 +3692,6 @@
             <w:insideV w:val="single" w:color="auto" w:sz="4" w:space="0"/>
           </w:tblBorders>
           <w:tblLayout w:type="fixed"/>
-          <w:tblCellMar>
-            <w:top w:w="0" w:type="dxa"/>
-            <w:left w:w="108" w:type="dxa"/>
-            <w:bottom w:w="0" w:type="dxa"/>
-            <w:right w:w="108" w:type="dxa"/>
-          </w:tblCellMar>
         </w:tblPrEx>
         <w:trPr>
           <w:trHeight w:val="1034" w:hRule="atLeast"/>
@@ -4179,12 +3798,6 @@
             <w:insideV w:val="single" w:color="auto" w:sz="4" w:space="0"/>
           </w:tblBorders>
           <w:tblLayout w:type="fixed"/>
-          <w:tblCellMar>
-            <w:top w:w="0" w:type="dxa"/>
-            <w:left w:w="108" w:type="dxa"/>
-            <w:bottom w:w="0" w:type="dxa"/>
-            <w:right w:w="108" w:type="dxa"/>
-          </w:tblCellMar>
         </w:tblPrEx>
         <w:trPr>
           <w:trHeight w:val="993" w:hRule="atLeast"/>
@@ -4237,12 +3850,6 @@
             <w:insideV w:val="single" w:color="auto" w:sz="4" w:space="0"/>
           </w:tblBorders>
           <w:tblLayout w:type="fixed"/>
-          <w:tblCellMar>
-            <w:top w:w="0" w:type="dxa"/>
-            <w:left w:w="108" w:type="dxa"/>
-            <w:bottom w:w="0" w:type="dxa"/>
-            <w:right w:w="108" w:type="dxa"/>
-          </w:tblCellMar>
         </w:tblPrEx>
         <w:trPr>
           <w:trHeight w:val="993" w:hRule="atLeast"/>
@@ -4287,12 +3894,6 @@
             <w:insideV w:val="single" w:color="auto" w:sz="4" w:space="0"/>
           </w:tblBorders>
           <w:tblLayout w:type="fixed"/>
-          <w:tblCellMar>
-            <w:top w:w="0" w:type="dxa"/>
-            <w:left w:w="108" w:type="dxa"/>
-            <w:bottom w:w="0" w:type="dxa"/>
-            <w:right w:w="108" w:type="dxa"/>
-          </w:tblCellMar>
         </w:tblPrEx>
         <w:trPr>
           <w:trHeight w:val="993" w:hRule="atLeast"/>
@@ -4355,12 +3956,6 @@
             <w:insideV w:val="single" w:color="auto" w:sz="4" w:space="0"/>
           </w:tblBorders>
           <w:tblLayout w:type="fixed"/>
-          <w:tblCellMar>
-            <w:top w:w="0" w:type="dxa"/>
-            <w:left w:w="108" w:type="dxa"/>
-            <w:bottom w:w="0" w:type="dxa"/>
-            <w:right w:w="108" w:type="dxa"/>
-          </w:tblCellMar>
         </w:tblPrEx>
         <w:trPr>
           <w:trHeight w:val="1034" w:hRule="atLeast"/>
@@ -4449,12 +4044,6 @@
             <w:insideV w:val="single" w:color="auto" w:sz="4" w:space="0"/>
           </w:tblBorders>
           <w:tblLayout w:type="fixed"/>
-          <w:tblCellMar>
-            <w:top w:w="0" w:type="dxa"/>
-            <w:left w:w="108" w:type="dxa"/>
-            <w:bottom w:w="0" w:type="dxa"/>
-            <w:right w:w="108" w:type="dxa"/>
-          </w:tblCellMar>
         </w:tblPrEx>
         <w:trPr>
           <w:trHeight w:val="993" w:hRule="atLeast"/>
@@ -4507,12 +4096,6 @@
             <w:insideV w:val="single" w:color="auto" w:sz="4" w:space="0"/>
           </w:tblBorders>
           <w:tblLayout w:type="fixed"/>
-          <w:tblCellMar>
-            <w:top w:w="0" w:type="dxa"/>
-            <w:left w:w="108" w:type="dxa"/>
-            <w:bottom w:w="0" w:type="dxa"/>
-            <w:right w:w="108" w:type="dxa"/>
-          </w:tblCellMar>
         </w:tblPrEx>
         <w:trPr>
           <w:trHeight w:val="993" w:hRule="atLeast"/>
@@ -4567,12 +4150,6 @@
             <w:insideV w:val="single" w:color="auto" w:sz="4" w:space="0"/>
           </w:tblBorders>
           <w:tblLayout w:type="fixed"/>
-          <w:tblCellMar>
-            <w:top w:w="0" w:type="dxa"/>
-            <w:left w:w="108" w:type="dxa"/>
-            <w:bottom w:w="0" w:type="dxa"/>
-            <w:right w:w="108" w:type="dxa"/>
-          </w:tblCellMar>
         </w:tblPrEx>
         <w:trPr>
           <w:trHeight w:val="993" w:hRule="atLeast"/>
@@ -4645,12 +4222,6 @@
             <w:insideV w:val="single" w:color="auto" w:sz="4" w:space="0"/>
           </w:tblBorders>
           <w:tblLayout w:type="fixed"/>
-          <w:tblCellMar>
-            <w:top w:w="0" w:type="dxa"/>
-            <w:left w:w="108" w:type="dxa"/>
-            <w:bottom w:w="0" w:type="dxa"/>
-            <w:right w:w="108" w:type="dxa"/>
-          </w:tblCellMar>
         </w:tblPrEx>
         <w:trPr>
           <w:trHeight w:val="1034" w:hRule="atLeast"/>
@@ -4729,12 +4300,6 @@
             <w:insideV w:val="single" w:color="auto" w:sz="4" w:space="0"/>
           </w:tblBorders>
           <w:tblLayout w:type="fixed"/>
-          <w:tblCellMar>
-            <w:top w:w="0" w:type="dxa"/>
-            <w:left w:w="108" w:type="dxa"/>
-            <w:bottom w:w="0" w:type="dxa"/>
-            <w:right w:w="108" w:type="dxa"/>
-          </w:tblCellMar>
         </w:tblPrEx>
         <w:trPr>
           <w:trHeight w:val="993" w:hRule="atLeast"/>
@@ -4765,26 +4330,28 @@
               </w:rPr>
               <w:t xml:space="preserve">Contrato: </w:t>
             </w:r>
-          </w:p>
-        </w:tc>
-      </w:tr>
-      <w:tr>
-        <w:tblPrEx>
-          <w:tblBorders>
-            <w:top w:val="single" w:color="auto" w:sz="4" w:space="0"/>
-            <w:left w:val="single" w:color="auto" w:sz="4" w:space="0"/>
-            <w:bottom w:val="single" w:color="auto" w:sz="4" w:space="0"/>
-            <w:right w:val="single" w:color="auto" w:sz="4" w:space="0"/>
-            <w:insideH w:val="single" w:color="auto" w:sz="4" w:space="0"/>
-            <w:insideV w:val="single" w:color="auto" w:sz="4" w:space="0"/>
-          </w:tblBorders>
-          <w:tblLayout w:type="fixed"/>
-          <w:tblCellMar>
-            <w:top w:w="0" w:type="dxa"/>
-            <w:left w:w="108" w:type="dxa"/>
-            <w:bottom w:w="0" w:type="dxa"/>
-            <w:right w:w="108" w:type="dxa"/>
-          </w:tblCellMar>
+            <w:r>
+              <w:rPr>
+                <w:rFonts w:hint="default"/>
+                <w:vertAlign w:val="baseline"/>
+                <w:lang w:val="pt"/>
+              </w:rPr>
+              <w:t>Calcular posicionamento</w:t>
+            </w:r>
+          </w:p>
+        </w:tc>
+      </w:tr>
+      <w:tr>
+        <w:tblPrEx>
+          <w:tblBorders>
+            <w:top w:val="single" w:color="auto" w:sz="4" w:space="0"/>
+            <w:left w:val="single" w:color="auto" w:sz="4" w:space="0"/>
+            <w:bottom w:val="single" w:color="auto" w:sz="4" w:space="0"/>
+            <w:right w:val="single" w:color="auto" w:sz="4" w:space="0"/>
+            <w:insideH w:val="single" w:color="auto" w:sz="4" w:space="0"/>
+            <w:insideV w:val="single" w:color="auto" w:sz="4" w:space="0"/>
+          </w:tblBorders>
+          <w:tblLayout w:type="fixed"/>
         </w:tblPrEx>
         <w:trPr>
           <w:trHeight w:val="993" w:hRule="atLeast"/>
@@ -4815,26 +4382,38 @@
               </w:rPr>
               <w:t xml:space="preserve">Pré-requisitos: </w:t>
             </w:r>
-          </w:p>
-        </w:tc>
-      </w:tr>
-      <w:tr>
-        <w:tblPrEx>
-          <w:tblBorders>
-            <w:top w:val="single" w:color="auto" w:sz="4" w:space="0"/>
-            <w:left w:val="single" w:color="auto" w:sz="4" w:space="0"/>
-            <w:bottom w:val="single" w:color="auto" w:sz="4" w:space="0"/>
-            <w:right w:val="single" w:color="auto" w:sz="4" w:space="0"/>
-            <w:insideH w:val="single" w:color="auto" w:sz="4" w:space="0"/>
-            <w:insideV w:val="single" w:color="auto" w:sz="4" w:space="0"/>
-          </w:tblBorders>
-          <w:tblLayout w:type="fixed"/>
-          <w:tblCellMar>
-            <w:top w:w="0" w:type="dxa"/>
-            <w:left w:w="108" w:type="dxa"/>
-            <w:bottom w:w="0" w:type="dxa"/>
-            <w:right w:w="108" w:type="dxa"/>
-          </w:tblCellMar>
+            <w:r>
+              <w:rPr>
+                <w:rFonts w:hint="default"/>
+                <w:b w:val="0"/>
+                <w:bCs w:val="0"/>
+                <w:vertAlign w:val="baseline"/>
+                <w:lang w:val="pt"/>
+              </w:rPr>
+              <w:t xml:space="preserve">A </w:t>
+            </w:r>
+            <w:r>
+              <w:rPr>
+                <w:rFonts w:hint="default"/>
+                <w:vertAlign w:val="baseline"/>
+                <w:lang w:val="pt"/>
+              </w:rPr>
+              <w:t>Classe_Posicionamento deve receber como parametros a distancia entre os sensores.</w:t>
+            </w:r>
+          </w:p>
+        </w:tc>
+      </w:tr>
+      <w:tr>
+        <w:tblPrEx>
+          <w:tblBorders>
+            <w:top w:val="single" w:color="auto" w:sz="4" w:space="0"/>
+            <w:left w:val="single" w:color="auto" w:sz="4" w:space="0"/>
+            <w:bottom w:val="single" w:color="auto" w:sz="4" w:space="0"/>
+            <w:right w:val="single" w:color="auto" w:sz="4" w:space="0"/>
+            <w:insideH w:val="single" w:color="auto" w:sz="4" w:space="0"/>
+            <w:insideV w:val="single" w:color="auto" w:sz="4" w:space="0"/>
+          </w:tblBorders>
+          <w:tblLayout w:type="fixed"/>
         </w:tblPrEx>
         <w:trPr>
           <w:trHeight w:val="993" w:hRule="atLeast"/>
@@ -4865,26 +4444,1503 @@
               </w:rPr>
               <w:t xml:space="preserve">Termos: </w:t>
             </w:r>
-          </w:p>
-        </w:tc>
-      </w:tr>
-      <w:tr>
-        <w:tblPrEx>
-          <w:tblBorders>
-            <w:top w:val="single" w:color="auto" w:sz="4" w:space="0"/>
-            <w:left w:val="single" w:color="auto" w:sz="4" w:space="0"/>
-            <w:bottom w:val="single" w:color="auto" w:sz="4" w:space="0"/>
-            <w:right w:val="single" w:color="auto" w:sz="4" w:space="0"/>
-            <w:insideH w:val="single" w:color="auto" w:sz="4" w:space="0"/>
-            <w:insideV w:val="single" w:color="auto" w:sz="4" w:space="0"/>
-          </w:tblBorders>
-          <w:tblLayout w:type="fixed"/>
-          <w:tblCellMar>
-            <w:top w:w="0" w:type="dxa"/>
-            <w:left w:w="108" w:type="dxa"/>
-            <w:bottom w:w="0" w:type="dxa"/>
-            <w:right w:w="108" w:type="dxa"/>
-          </w:tblCellMar>
+            <w:r>
+              <w:rPr>
+                <w:rFonts w:hint="default"/>
+                <w:b w:val="0"/>
+                <w:bCs w:val="0"/>
+                <w:vertAlign w:val="baseline"/>
+                <w:lang w:val="pt"/>
+              </w:rPr>
+              <w:t xml:space="preserve">Esta operacao consiste em um metodo pertencente a </w:t>
+            </w:r>
+            <w:r>
+              <w:rPr>
+                <w:rFonts w:hint="default"/>
+                <w:vertAlign w:val="baseline"/>
+                <w:lang w:val="pt"/>
+              </w:rPr>
+              <w:t xml:space="preserve">Classe_Posicionamento que sera responsavel pela chamada dos metodos responsaveis pela calculo da posicao e obtencao das coordenadas. </w:t>
+            </w:r>
+          </w:p>
+        </w:tc>
+      </w:tr>
+      <w:tr>
+        <w:tblPrEx>
+          <w:tblBorders>
+            <w:top w:val="single" w:color="auto" w:sz="4" w:space="0"/>
+            <w:left w:val="single" w:color="auto" w:sz="4" w:space="0"/>
+            <w:bottom w:val="single" w:color="auto" w:sz="4" w:space="0"/>
+            <w:right w:val="single" w:color="auto" w:sz="4" w:space="0"/>
+            <w:insideH w:val="single" w:color="auto" w:sz="4" w:space="0"/>
+            <w:insideV w:val="single" w:color="auto" w:sz="4" w:space="0"/>
+          </w:tblBorders>
+          <w:tblLayout w:type="fixed"/>
+        </w:tblPrEx>
+        <w:trPr>
+          <w:trHeight w:val="1034" w:hRule="atLeast"/>
+        </w:trPr>
+        <w:tc>
+          <w:tcPr>
+            <w:tcW w:w="8500" w:type="dxa"/>
+          </w:tcPr>
+          <w:p>
+            <w:pPr>
+              <w:widowControl w:val="0"/>
+              <w:jc w:val="left"/>
+              <w:rPr>
+                <w:rFonts w:hint="default"/>
+                <w:b w:val="0"/>
+                <w:bCs w:val="0"/>
+                <w:vertAlign w:val="baseline"/>
+                <w:lang w:val="pt"/>
+              </w:rPr>
+            </w:pPr>
+            <w:r>
+              <w:rPr>
+                <w:rFonts w:hint="default"/>
+                <w:b/>
+                <w:bCs/>
+                <w:vertAlign w:val="baseline"/>
+                <w:lang w:val="pt"/>
+              </w:rPr>
+              <w:t xml:space="preserve">Pós-requisitos: </w:t>
+            </w:r>
+            <w:r>
+              <w:rPr>
+                <w:rFonts w:hint="default"/>
+                <w:b w:val="0"/>
+                <w:bCs w:val="0"/>
+                <w:vertAlign w:val="baseline"/>
+                <w:lang w:val="pt"/>
+              </w:rPr>
+              <w:t>Retornar dados processados no formato lista.</w:t>
+            </w:r>
+          </w:p>
+        </w:tc>
+      </w:tr>
+    </w:tbl>
+    <w:p>
+      <w:pPr>
+        <w:jc w:val="center"/>
+        <w:rPr>
+          <w:rFonts w:hint="default"/>
+          <w:lang w:val="pt"/>
+        </w:rPr>
+      </w:pPr>
+    </w:p>
+    <w:p>
+      <w:pPr>
+        <w:jc w:val="center"/>
+        <w:rPr>
+          <w:rFonts w:hint="default"/>
+          <w:lang w:val="pt"/>
+        </w:rPr>
+      </w:pPr>
+    </w:p>
+    <w:p>
+      <w:pPr>
+        <w:jc w:val="center"/>
+        <w:rPr>
+          <w:rFonts w:hint="default"/>
+          <w:lang w:val="pt"/>
+        </w:rPr>
+      </w:pPr>
+    </w:p>
+    <w:p>
+      <w:pPr>
+        <w:jc w:val="center"/>
+        <w:rPr>
+          <w:rFonts w:hint="default"/>
+          <w:lang w:val="pt"/>
+        </w:rPr>
+      </w:pPr>
+    </w:p>
+    <w:p>
+      <w:pPr>
+        <w:jc w:val="center"/>
+        <w:rPr>
+          <w:rFonts w:hint="default"/>
+          <w:lang w:val="pt"/>
+        </w:rPr>
+      </w:pPr>
+    </w:p>
+    <w:p>
+      <w:pPr>
+        <w:jc w:val="center"/>
+        <w:rPr>
+          <w:rFonts w:hint="default"/>
+          <w:lang w:val="pt"/>
+        </w:rPr>
+      </w:pPr>
+    </w:p>
+    <w:tbl>
+      <w:tblPr>
+        <w:tblStyle w:val="4"/>
+        <w:tblW w:w="8500" w:type="dxa"/>
+        <w:tblInd w:w="0" w:type="dxa"/>
+        <w:tblBorders>
+          <w:top w:val="single" w:color="auto" w:sz="4" w:space="0"/>
+          <w:left w:val="single" w:color="auto" w:sz="4" w:space="0"/>
+          <w:bottom w:val="single" w:color="auto" w:sz="4" w:space="0"/>
+          <w:right w:val="single" w:color="auto" w:sz="4" w:space="0"/>
+          <w:insideH w:val="single" w:color="auto" w:sz="4" w:space="0"/>
+          <w:insideV w:val="single" w:color="auto" w:sz="4" w:space="0"/>
+        </w:tblBorders>
+        <w:tblLayout w:type="fixed"/>
+        <w:tblCellMar>
+          <w:top w:w="0" w:type="dxa"/>
+          <w:left w:w="108" w:type="dxa"/>
+          <w:bottom w:w="0" w:type="dxa"/>
+          <w:right w:w="108" w:type="dxa"/>
+        </w:tblCellMar>
+      </w:tblPr>
+      <w:tblGrid>
+        <w:gridCol w:w="8500"/>
+      </w:tblGrid>
+      <w:tr>
+        <w:tblPrEx>
+          <w:tblBorders>
+            <w:top w:val="single" w:color="auto" w:sz="4" w:space="0"/>
+            <w:left w:val="single" w:color="auto" w:sz="4" w:space="0"/>
+            <w:bottom w:val="single" w:color="auto" w:sz="4" w:space="0"/>
+            <w:right w:val="single" w:color="auto" w:sz="4" w:space="0"/>
+            <w:insideH w:val="single" w:color="auto" w:sz="4" w:space="0"/>
+            <w:insideV w:val="single" w:color="auto" w:sz="4" w:space="0"/>
+          </w:tblBorders>
+          <w:tblLayout w:type="fixed"/>
+        </w:tblPrEx>
+        <w:trPr>
+          <w:trHeight w:val="993" w:hRule="atLeast"/>
+        </w:trPr>
+        <w:tc>
+          <w:tcPr>
+            <w:tcW w:w="8500" w:type="dxa"/>
+          </w:tcPr>
+          <w:p>
+            <w:pPr>
+              <w:widowControl w:val="0"/>
+              <w:jc w:val="left"/>
+              <w:rPr>
+                <w:rFonts w:hint="default"/>
+                <w:b w:val="0"/>
+                <w:bCs w:val="0"/>
+                <w:vertAlign w:val="baseline"/>
+                <w:lang w:val="pt"/>
+              </w:rPr>
+            </w:pPr>
+            <w:r>
+              <w:rPr>
+                <w:rFonts w:hint="default"/>
+                <w:b/>
+                <w:bCs/>
+                <w:vertAlign w:val="baseline"/>
+                <w:lang w:val="pt"/>
+              </w:rPr>
+              <w:t xml:space="preserve">Contrato: </w:t>
+            </w:r>
+            <w:r>
+              <w:rPr>
+                <w:rFonts w:hint="default"/>
+                <w:vertAlign w:val="baseline"/>
+                <w:lang w:val="pt"/>
+              </w:rPr>
+              <w:t>Definir margem de mapeamento</w:t>
+            </w:r>
+          </w:p>
+        </w:tc>
+      </w:tr>
+      <w:tr>
+        <w:tblPrEx>
+          <w:tblBorders>
+            <w:top w:val="single" w:color="auto" w:sz="4" w:space="0"/>
+            <w:left w:val="single" w:color="auto" w:sz="4" w:space="0"/>
+            <w:bottom w:val="single" w:color="auto" w:sz="4" w:space="0"/>
+            <w:right w:val="single" w:color="auto" w:sz="4" w:space="0"/>
+            <w:insideH w:val="single" w:color="auto" w:sz="4" w:space="0"/>
+            <w:insideV w:val="single" w:color="auto" w:sz="4" w:space="0"/>
+          </w:tblBorders>
+          <w:tblLayout w:type="fixed"/>
+        </w:tblPrEx>
+        <w:trPr>
+          <w:trHeight w:val="993" w:hRule="atLeast"/>
+        </w:trPr>
+        <w:tc>
+          <w:tcPr>
+            <w:tcW w:w="8500" w:type="dxa"/>
+          </w:tcPr>
+          <w:p>
+            <w:pPr>
+              <w:widowControl w:val="0"/>
+              <w:jc w:val="left"/>
+              <w:rPr>
+                <w:rFonts w:hint="default"/>
+                <w:b w:val="0"/>
+                <w:bCs w:val="0"/>
+                <w:vertAlign w:val="baseline"/>
+                <w:lang w:val="pt"/>
+              </w:rPr>
+            </w:pPr>
+            <w:r>
+              <w:rPr>
+                <w:rFonts w:hint="default"/>
+                <w:b/>
+                <w:bCs/>
+                <w:vertAlign w:val="baseline"/>
+                <w:lang w:val="pt"/>
+              </w:rPr>
+              <w:t xml:space="preserve">Pré-requisitos: </w:t>
+            </w:r>
+            <w:r>
+              <w:rPr>
+                <w:rFonts w:hint="default"/>
+                <w:b w:val="0"/>
+                <w:bCs w:val="0"/>
+                <w:vertAlign w:val="baseline"/>
+                <w:lang w:val="pt"/>
+              </w:rPr>
+              <w:t>Deve ter como parametros as novas distancias entre sensores</w:t>
+            </w:r>
+          </w:p>
+        </w:tc>
+      </w:tr>
+      <w:tr>
+        <w:tblPrEx>
+          <w:tblBorders>
+            <w:top w:val="single" w:color="auto" w:sz="4" w:space="0"/>
+            <w:left w:val="single" w:color="auto" w:sz="4" w:space="0"/>
+            <w:bottom w:val="single" w:color="auto" w:sz="4" w:space="0"/>
+            <w:right w:val="single" w:color="auto" w:sz="4" w:space="0"/>
+            <w:insideH w:val="single" w:color="auto" w:sz="4" w:space="0"/>
+            <w:insideV w:val="single" w:color="auto" w:sz="4" w:space="0"/>
+          </w:tblBorders>
+          <w:tblLayout w:type="fixed"/>
+        </w:tblPrEx>
+        <w:trPr>
+          <w:trHeight w:val="993" w:hRule="atLeast"/>
+        </w:trPr>
+        <w:tc>
+          <w:tcPr>
+            <w:tcW w:w="8500" w:type="dxa"/>
+          </w:tcPr>
+          <w:p>
+            <w:pPr>
+              <w:widowControl w:val="0"/>
+              <w:jc w:val="both"/>
+              <w:rPr>
+                <w:rFonts w:hint="default"/>
+                <w:b w:val="0"/>
+                <w:bCs w:val="0"/>
+                <w:vertAlign w:val="baseline"/>
+                <w:lang w:val="pt"/>
+              </w:rPr>
+            </w:pPr>
+            <w:r>
+              <w:rPr>
+                <w:rFonts w:hint="default"/>
+                <w:b/>
+                <w:bCs/>
+                <w:vertAlign w:val="baseline"/>
+                <w:lang w:val="pt"/>
+              </w:rPr>
+              <w:t xml:space="preserve">Termos: </w:t>
+            </w:r>
+            <w:r>
+              <w:rPr>
+                <w:rFonts w:hint="default"/>
+                <w:b w:val="0"/>
+                <w:bCs w:val="0"/>
+                <w:vertAlign w:val="baseline"/>
+                <w:lang w:val="pt"/>
+              </w:rPr>
+              <w:t xml:space="preserve">Esta operacao pertence a </w:t>
+            </w:r>
+            <w:r>
+              <w:rPr>
+                <w:rFonts w:hint="default"/>
+                <w:vertAlign w:val="baseline"/>
+                <w:lang w:val="pt"/>
+              </w:rPr>
+              <w:t>Classe_Posicionamento,</w:t>
+            </w:r>
+            <w:r>
+              <w:rPr>
+                <w:rFonts w:hint="default"/>
+                <w:b w:val="0"/>
+                <w:bCs w:val="0"/>
+                <w:vertAlign w:val="baseline"/>
+                <w:lang w:val="pt"/>
+              </w:rPr>
+              <w:t xml:space="preserve"> sendo responsavel por atualizar as distancias entre os sensores caso seja necessario. </w:t>
+            </w:r>
+          </w:p>
+        </w:tc>
+      </w:tr>
+      <w:tr>
+        <w:tblPrEx>
+          <w:tblBorders>
+            <w:top w:val="single" w:color="auto" w:sz="4" w:space="0"/>
+            <w:left w:val="single" w:color="auto" w:sz="4" w:space="0"/>
+            <w:bottom w:val="single" w:color="auto" w:sz="4" w:space="0"/>
+            <w:right w:val="single" w:color="auto" w:sz="4" w:space="0"/>
+            <w:insideH w:val="single" w:color="auto" w:sz="4" w:space="0"/>
+            <w:insideV w:val="single" w:color="auto" w:sz="4" w:space="0"/>
+          </w:tblBorders>
+          <w:tblLayout w:type="fixed"/>
+        </w:tblPrEx>
+        <w:trPr>
+          <w:trHeight w:val="1034" w:hRule="atLeast"/>
+        </w:trPr>
+        <w:tc>
+          <w:tcPr>
+            <w:tcW w:w="8500" w:type="dxa"/>
+          </w:tcPr>
+          <w:p>
+            <w:pPr>
+              <w:widowControl w:val="0"/>
+              <w:jc w:val="left"/>
+              <w:rPr>
+                <w:rFonts w:hint="default"/>
+                <w:b w:val="0"/>
+                <w:bCs w:val="0"/>
+                <w:vertAlign w:val="baseline"/>
+                <w:lang w:val="pt"/>
+              </w:rPr>
+            </w:pPr>
+            <w:r>
+              <w:rPr>
+                <w:rFonts w:hint="default"/>
+                <w:b/>
+                <w:bCs/>
+                <w:vertAlign w:val="baseline"/>
+                <w:lang w:val="pt"/>
+              </w:rPr>
+              <w:t>Pós-requisitos: -</w:t>
+            </w:r>
+          </w:p>
+        </w:tc>
+      </w:tr>
+    </w:tbl>
+    <w:p>
+      <w:pPr>
+        <w:jc w:val="center"/>
+        <w:rPr>
+          <w:rFonts w:hint="default"/>
+          <w:lang w:val="pt"/>
+        </w:rPr>
+      </w:pPr>
+    </w:p>
+    <w:tbl>
+      <w:tblPr>
+        <w:tblStyle w:val="4"/>
+        <w:tblW w:w="8500" w:type="dxa"/>
+        <w:tblInd w:w="0" w:type="dxa"/>
+        <w:tblBorders>
+          <w:top w:val="single" w:color="auto" w:sz="4" w:space="0"/>
+          <w:left w:val="single" w:color="auto" w:sz="4" w:space="0"/>
+          <w:bottom w:val="single" w:color="auto" w:sz="4" w:space="0"/>
+          <w:right w:val="single" w:color="auto" w:sz="4" w:space="0"/>
+          <w:insideH w:val="single" w:color="auto" w:sz="4" w:space="0"/>
+          <w:insideV w:val="single" w:color="auto" w:sz="4" w:space="0"/>
+        </w:tblBorders>
+        <w:tblLayout w:type="fixed"/>
+        <w:tblCellMar>
+          <w:top w:w="0" w:type="dxa"/>
+          <w:left w:w="108" w:type="dxa"/>
+          <w:bottom w:w="0" w:type="dxa"/>
+          <w:right w:w="108" w:type="dxa"/>
+        </w:tblCellMar>
+      </w:tblPr>
+      <w:tblGrid>
+        <w:gridCol w:w="8500"/>
+      </w:tblGrid>
+      <w:tr>
+        <w:tblPrEx>
+          <w:tblBorders>
+            <w:top w:val="single" w:color="auto" w:sz="4" w:space="0"/>
+            <w:left w:val="single" w:color="auto" w:sz="4" w:space="0"/>
+            <w:bottom w:val="single" w:color="auto" w:sz="4" w:space="0"/>
+            <w:right w:val="single" w:color="auto" w:sz="4" w:space="0"/>
+            <w:insideH w:val="single" w:color="auto" w:sz="4" w:space="0"/>
+            <w:insideV w:val="single" w:color="auto" w:sz="4" w:space="0"/>
+          </w:tblBorders>
+          <w:tblLayout w:type="fixed"/>
+        </w:tblPrEx>
+        <w:trPr>
+          <w:trHeight w:val="993" w:hRule="atLeast"/>
+        </w:trPr>
+        <w:tc>
+          <w:tcPr>
+            <w:tcW w:w="8500" w:type="dxa"/>
+          </w:tcPr>
+          <w:p>
+            <w:pPr>
+              <w:widowControl w:val="0"/>
+              <w:jc w:val="left"/>
+              <w:rPr>
+                <w:rFonts w:hint="default"/>
+                <w:b w:val="0"/>
+                <w:bCs w:val="0"/>
+                <w:vertAlign w:val="baseline"/>
+                <w:lang w:val="pt"/>
+              </w:rPr>
+            </w:pPr>
+            <w:r>
+              <w:rPr>
+                <w:rFonts w:hint="default"/>
+                <w:b/>
+                <w:bCs/>
+                <w:vertAlign w:val="baseline"/>
+                <w:lang w:val="pt"/>
+              </w:rPr>
+              <w:t xml:space="preserve">Contrato: </w:t>
+            </w:r>
+            <w:r>
+              <w:rPr>
+                <w:rFonts w:hint="default"/>
+                <w:vertAlign w:val="baseline"/>
+                <w:lang w:val="pt"/>
+              </w:rPr>
+              <w:t>Calcular coordenadas</w:t>
+            </w:r>
+          </w:p>
+        </w:tc>
+      </w:tr>
+      <w:tr>
+        <w:tblPrEx>
+          <w:tblBorders>
+            <w:top w:val="single" w:color="auto" w:sz="4" w:space="0"/>
+            <w:left w:val="single" w:color="auto" w:sz="4" w:space="0"/>
+            <w:bottom w:val="single" w:color="auto" w:sz="4" w:space="0"/>
+            <w:right w:val="single" w:color="auto" w:sz="4" w:space="0"/>
+            <w:insideH w:val="single" w:color="auto" w:sz="4" w:space="0"/>
+            <w:insideV w:val="single" w:color="auto" w:sz="4" w:space="0"/>
+          </w:tblBorders>
+          <w:tblLayout w:type="fixed"/>
+        </w:tblPrEx>
+        <w:trPr>
+          <w:trHeight w:val="993" w:hRule="atLeast"/>
+        </w:trPr>
+        <w:tc>
+          <w:tcPr>
+            <w:tcW w:w="8500" w:type="dxa"/>
+          </w:tcPr>
+          <w:p>
+            <w:pPr>
+              <w:widowControl w:val="0"/>
+              <w:jc w:val="left"/>
+              <w:rPr>
+                <w:rFonts w:hint="default"/>
+                <w:b w:val="0"/>
+                <w:bCs w:val="0"/>
+                <w:vertAlign w:val="baseline"/>
+                <w:lang w:val="pt"/>
+              </w:rPr>
+            </w:pPr>
+            <w:r>
+              <w:rPr>
+                <w:rFonts w:hint="default"/>
+                <w:b/>
+                <w:bCs/>
+                <w:vertAlign w:val="baseline"/>
+                <w:lang w:val="pt"/>
+              </w:rPr>
+              <w:t xml:space="preserve">Pré-requisitos: </w:t>
+            </w:r>
+            <w:bookmarkStart w:id="0" w:name="_GoBack"/>
+            <w:r>
+              <w:rPr>
+                <w:rFonts w:hint="default"/>
+                <w:b w:val="0"/>
+                <w:bCs w:val="0"/>
+                <w:vertAlign w:val="baseline"/>
+                <w:lang w:val="pt"/>
+              </w:rPr>
+              <w:t>A distancia entre os sensores deve estar definida. Deve ter como parametro os dados brutos pre-processados.</w:t>
+            </w:r>
+            <w:bookmarkEnd w:id="0"/>
+          </w:p>
+        </w:tc>
+      </w:tr>
+      <w:tr>
+        <w:tblPrEx>
+          <w:tblBorders>
+            <w:top w:val="single" w:color="auto" w:sz="4" w:space="0"/>
+            <w:left w:val="single" w:color="auto" w:sz="4" w:space="0"/>
+            <w:bottom w:val="single" w:color="auto" w:sz="4" w:space="0"/>
+            <w:right w:val="single" w:color="auto" w:sz="4" w:space="0"/>
+            <w:insideH w:val="single" w:color="auto" w:sz="4" w:space="0"/>
+            <w:insideV w:val="single" w:color="auto" w:sz="4" w:space="0"/>
+          </w:tblBorders>
+          <w:tblLayout w:type="fixed"/>
+        </w:tblPrEx>
+        <w:trPr>
+          <w:trHeight w:val="993" w:hRule="atLeast"/>
+        </w:trPr>
+        <w:tc>
+          <w:tcPr>
+            <w:tcW w:w="8500" w:type="dxa"/>
+          </w:tcPr>
+          <w:p>
+            <w:pPr>
+              <w:widowControl w:val="0"/>
+              <w:jc w:val="both"/>
+              <w:rPr>
+                <w:rFonts w:hint="default"/>
+                <w:b w:val="0"/>
+                <w:bCs w:val="0"/>
+                <w:vertAlign w:val="baseline"/>
+                <w:lang w:val="pt"/>
+              </w:rPr>
+            </w:pPr>
+            <w:r>
+              <w:rPr>
+                <w:rFonts w:hint="default"/>
+                <w:b/>
+                <w:bCs/>
+                <w:vertAlign w:val="baseline"/>
+                <w:lang w:val="pt"/>
+              </w:rPr>
+              <w:t xml:space="preserve">Termos: </w:t>
+            </w:r>
+            <w:r>
+              <w:rPr>
+                <w:rFonts w:hint="default"/>
+                <w:b w:val="0"/>
+                <w:bCs w:val="0"/>
+                <w:vertAlign w:val="baseline"/>
+                <w:lang w:val="pt"/>
+              </w:rPr>
+              <w:t xml:space="preserve">Esta operacao pertence a </w:t>
+            </w:r>
+            <w:r>
+              <w:rPr>
+                <w:rFonts w:hint="default"/>
+                <w:vertAlign w:val="baseline"/>
+                <w:lang w:val="pt"/>
+              </w:rPr>
+              <w:t>Classe_Posicionamento, e sera responsavel pelo calculo das coordenadas dos objetos com base nas distancias entre os sensores.</w:t>
+            </w:r>
+          </w:p>
+        </w:tc>
+      </w:tr>
+      <w:tr>
+        <w:tblPrEx>
+          <w:tblBorders>
+            <w:top w:val="single" w:color="auto" w:sz="4" w:space="0"/>
+            <w:left w:val="single" w:color="auto" w:sz="4" w:space="0"/>
+            <w:bottom w:val="single" w:color="auto" w:sz="4" w:space="0"/>
+            <w:right w:val="single" w:color="auto" w:sz="4" w:space="0"/>
+            <w:insideH w:val="single" w:color="auto" w:sz="4" w:space="0"/>
+            <w:insideV w:val="single" w:color="auto" w:sz="4" w:space="0"/>
+          </w:tblBorders>
+          <w:tblLayout w:type="fixed"/>
+        </w:tblPrEx>
+        <w:trPr>
+          <w:trHeight w:val="1034" w:hRule="atLeast"/>
+        </w:trPr>
+        <w:tc>
+          <w:tcPr>
+            <w:tcW w:w="8500" w:type="dxa"/>
+          </w:tcPr>
+          <w:p>
+            <w:pPr>
+              <w:widowControl w:val="0"/>
+              <w:jc w:val="left"/>
+              <w:rPr>
+                <w:rFonts w:hint="default"/>
+                <w:b w:val="0"/>
+                <w:bCs w:val="0"/>
+                <w:vertAlign w:val="baseline"/>
+                <w:lang w:val="pt"/>
+              </w:rPr>
+            </w:pPr>
+            <w:r>
+              <w:rPr>
+                <w:rFonts w:hint="default"/>
+                <w:b/>
+                <w:bCs/>
+                <w:vertAlign w:val="baseline"/>
+                <w:lang w:val="pt"/>
+              </w:rPr>
+              <w:t xml:space="preserve">Pós-requisitos: </w:t>
+            </w:r>
+            <w:r>
+              <w:rPr>
+                <w:rFonts w:hint="default"/>
+                <w:b w:val="0"/>
+                <w:bCs w:val="0"/>
+                <w:vertAlign w:val="baseline"/>
+                <w:lang w:val="pt"/>
+              </w:rPr>
+              <w:t xml:space="preserve">Retornar as posicoes calculadas no formato lista. </w:t>
+            </w:r>
+          </w:p>
+        </w:tc>
+      </w:tr>
+    </w:tbl>
+    <w:p>
+      <w:pPr>
+        <w:jc w:val="center"/>
+        <w:rPr>
+          <w:rFonts w:hint="default"/>
+          <w:lang w:val="pt"/>
+        </w:rPr>
+      </w:pPr>
+    </w:p>
+    <w:tbl>
+      <w:tblPr>
+        <w:tblStyle w:val="4"/>
+        <w:tblW w:w="8500" w:type="dxa"/>
+        <w:tblInd w:w="0" w:type="dxa"/>
+        <w:tblBorders>
+          <w:top w:val="single" w:color="auto" w:sz="4" w:space="0"/>
+          <w:left w:val="single" w:color="auto" w:sz="4" w:space="0"/>
+          <w:bottom w:val="single" w:color="auto" w:sz="4" w:space="0"/>
+          <w:right w:val="single" w:color="auto" w:sz="4" w:space="0"/>
+          <w:insideH w:val="single" w:color="auto" w:sz="4" w:space="0"/>
+          <w:insideV w:val="single" w:color="auto" w:sz="4" w:space="0"/>
+        </w:tblBorders>
+        <w:tblLayout w:type="fixed"/>
+        <w:tblCellMar>
+          <w:top w:w="0" w:type="dxa"/>
+          <w:left w:w="108" w:type="dxa"/>
+          <w:bottom w:w="0" w:type="dxa"/>
+          <w:right w:w="108" w:type="dxa"/>
+        </w:tblCellMar>
+      </w:tblPr>
+      <w:tblGrid>
+        <w:gridCol w:w="8500"/>
+      </w:tblGrid>
+      <w:tr>
+        <w:tblPrEx>
+          <w:tblBorders>
+            <w:top w:val="single" w:color="auto" w:sz="4" w:space="0"/>
+            <w:left w:val="single" w:color="auto" w:sz="4" w:space="0"/>
+            <w:bottom w:val="single" w:color="auto" w:sz="4" w:space="0"/>
+            <w:right w:val="single" w:color="auto" w:sz="4" w:space="0"/>
+            <w:insideH w:val="single" w:color="auto" w:sz="4" w:space="0"/>
+            <w:insideV w:val="single" w:color="auto" w:sz="4" w:space="0"/>
+          </w:tblBorders>
+          <w:tblLayout w:type="fixed"/>
+        </w:tblPrEx>
+        <w:trPr>
+          <w:trHeight w:val="993" w:hRule="atLeast"/>
+        </w:trPr>
+        <w:tc>
+          <w:tcPr>
+            <w:tcW w:w="8500" w:type="dxa"/>
+          </w:tcPr>
+          <w:p>
+            <w:pPr>
+              <w:widowControl w:val="0"/>
+              <w:spacing w:line="360" w:lineRule="auto"/>
+              <w:jc w:val="both"/>
+              <w:rPr>
+                <w:rFonts w:hint="default"/>
+                <w:b w:val="0"/>
+                <w:bCs w:val="0"/>
+                <w:vertAlign w:val="baseline"/>
+                <w:lang w:val="pt"/>
+              </w:rPr>
+            </w:pPr>
+            <w:r>
+              <w:rPr>
+                <w:rFonts w:hint="default"/>
+                <w:b/>
+                <w:bCs/>
+                <w:vertAlign w:val="baseline"/>
+                <w:lang w:val="pt"/>
+              </w:rPr>
+              <w:t xml:space="preserve">Contrato: </w:t>
+            </w:r>
+            <w:r>
+              <w:rPr>
+                <w:rFonts w:hint="default"/>
+                <w:vertAlign w:val="baseline"/>
+                <w:lang w:val="pt"/>
+              </w:rPr>
+              <w:t>Solicitar identificação de objetos</w:t>
+            </w:r>
+          </w:p>
+        </w:tc>
+      </w:tr>
+      <w:tr>
+        <w:tblPrEx>
+          <w:tblBorders>
+            <w:top w:val="single" w:color="auto" w:sz="4" w:space="0"/>
+            <w:left w:val="single" w:color="auto" w:sz="4" w:space="0"/>
+            <w:bottom w:val="single" w:color="auto" w:sz="4" w:space="0"/>
+            <w:right w:val="single" w:color="auto" w:sz="4" w:space="0"/>
+            <w:insideH w:val="single" w:color="auto" w:sz="4" w:space="0"/>
+            <w:insideV w:val="single" w:color="auto" w:sz="4" w:space="0"/>
+          </w:tblBorders>
+          <w:tblLayout w:type="fixed"/>
+        </w:tblPrEx>
+        <w:trPr>
+          <w:trHeight w:val="993" w:hRule="atLeast"/>
+        </w:trPr>
+        <w:tc>
+          <w:tcPr>
+            <w:tcW w:w="8500" w:type="dxa"/>
+          </w:tcPr>
+          <w:p>
+            <w:pPr>
+              <w:widowControl w:val="0"/>
+              <w:jc w:val="left"/>
+              <w:rPr>
+                <w:rFonts w:hint="default"/>
+                <w:b w:val="0"/>
+                <w:bCs w:val="0"/>
+                <w:vertAlign w:val="baseline"/>
+                <w:lang w:val="pt"/>
+              </w:rPr>
+            </w:pPr>
+            <w:r>
+              <w:rPr>
+                <w:rFonts w:hint="default"/>
+                <w:b/>
+                <w:bCs/>
+                <w:vertAlign w:val="baseline"/>
+                <w:lang w:val="pt"/>
+              </w:rPr>
+              <w:t xml:space="preserve">Pré-requisitos: </w:t>
+            </w:r>
+            <w:r>
+              <w:rPr>
+                <w:rFonts w:hint="default"/>
+                <w:b w:val="0"/>
+                <w:bCs w:val="0"/>
+                <w:vertAlign w:val="baseline"/>
+                <w:lang w:val="pt"/>
+              </w:rPr>
+              <w:t>Lista de posicoes</w:t>
+            </w:r>
+          </w:p>
+        </w:tc>
+      </w:tr>
+      <w:tr>
+        <w:tblPrEx>
+          <w:tblBorders>
+            <w:top w:val="single" w:color="auto" w:sz="4" w:space="0"/>
+            <w:left w:val="single" w:color="auto" w:sz="4" w:space="0"/>
+            <w:bottom w:val="single" w:color="auto" w:sz="4" w:space="0"/>
+            <w:right w:val="single" w:color="auto" w:sz="4" w:space="0"/>
+            <w:insideH w:val="single" w:color="auto" w:sz="4" w:space="0"/>
+            <w:insideV w:val="single" w:color="auto" w:sz="4" w:space="0"/>
+          </w:tblBorders>
+          <w:tblLayout w:type="fixed"/>
+        </w:tblPrEx>
+        <w:trPr>
+          <w:trHeight w:val="993" w:hRule="atLeast"/>
+        </w:trPr>
+        <w:tc>
+          <w:tcPr>
+            <w:tcW w:w="8500" w:type="dxa"/>
+          </w:tcPr>
+          <w:p>
+            <w:pPr>
+              <w:widowControl w:val="0"/>
+              <w:jc w:val="both"/>
+              <w:rPr>
+                <w:rFonts w:hint="default"/>
+                <w:b w:val="0"/>
+                <w:bCs w:val="0"/>
+                <w:vertAlign w:val="baseline"/>
+                <w:lang w:val="pt"/>
+              </w:rPr>
+            </w:pPr>
+            <w:r>
+              <w:rPr>
+                <w:rFonts w:hint="default"/>
+                <w:b/>
+                <w:bCs/>
+                <w:vertAlign w:val="baseline"/>
+                <w:lang w:val="pt"/>
+              </w:rPr>
+              <w:t xml:space="preserve">Termos: </w:t>
+            </w:r>
+            <w:r>
+              <w:rPr>
+                <w:rFonts w:hint="default"/>
+                <w:b w:val="0"/>
+                <w:bCs w:val="0"/>
+                <w:vertAlign w:val="baseline"/>
+                <w:lang w:val="pt"/>
+              </w:rPr>
+              <w:t xml:space="preserve">Esta operacao deve pertencer a </w:t>
+            </w:r>
+            <w:r>
+              <w:rPr>
+                <w:rFonts w:hint="default"/>
+                <w:vertAlign w:val="baseline"/>
+                <w:lang w:val="pt"/>
+              </w:rPr>
+              <w:t>Classe_Posicionamento e instanciar um objeto da Classe_OBJ_Detec, onde sera responsavel pela chamada do metodo Identificar Objetos pertencente ao objeto da Classe_OBJ_Detec e em seguida deve retornar esses dados.</w:t>
+            </w:r>
+          </w:p>
+        </w:tc>
+      </w:tr>
+      <w:tr>
+        <w:tblPrEx>
+          <w:tblBorders>
+            <w:top w:val="single" w:color="auto" w:sz="4" w:space="0"/>
+            <w:left w:val="single" w:color="auto" w:sz="4" w:space="0"/>
+            <w:bottom w:val="single" w:color="auto" w:sz="4" w:space="0"/>
+            <w:right w:val="single" w:color="auto" w:sz="4" w:space="0"/>
+            <w:insideH w:val="single" w:color="auto" w:sz="4" w:space="0"/>
+            <w:insideV w:val="single" w:color="auto" w:sz="4" w:space="0"/>
+          </w:tblBorders>
+          <w:tblLayout w:type="fixed"/>
+        </w:tblPrEx>
+        <w:trPr>
+          <w:trHeight w:val="1034" w:hRule="atLeast"/>
+        </w:trPr>
+        <w:tc>
+          <w:tcPr>
+            <w:tcW w:w="8500" w:type="dxa"/>
+          </w:tcPr>
+          <w:p>
+            <w:pPr>
+              <w:widowControl w:val="0"/>
+              <w:jc w:val="left"/>
+              <w:rPr>
+                <w:rFonts w:hint="default"/>
+                <w:b w:val="0"/>
+                <w:bCs w:val="0"/>
+                <w:vertAlign w:val="baseline"/>
+                <w:lang w:val="pt"/>
+              </w:rPr>
+            </w:pPr>
+            <w:r>
+              <w:rPr>
+                <w:rFonts w:hint="default"/>
+                <w:b/>
+                <w:bCs/>
+                <w:vertAlign w:val="baseline"/>
+                <w:lang w:val="pt"/>
+              </w:rPr>
+              <w:t xml:space="preserve">Pós-requisitos: </w:t>
+            </w:r>
+            <w:r>
+              <w:rPr>
+                <w:rFonts w:hint="default"/>
+                <w:b w:val="0"/>
+                <w:bCs w:val="0"/>
+                <w:vertAlign w:val="baseline"/>
+                <w:lang w:val="pt"/>
+              </w:rPr>
+              <w:t>Retornar uma lista com os objetos identificados.</w:t>
+            </w:r>
+          </w:p>
+        </w:tc>
+      </w:tr>
+    </w:tbl>
+    <w:p>
+      <w:pPr>
+        <w:jc w:val="both"/>
+        <w:rPr>
+          <w:rFonts w:hint="default"/>
+          <w:lang w:val="pt"/>
+        </w:rPr>
+      </w:pPr>
+    </w:p>
+    <w:p>
+      <w:pPr>
+        <w:jc w:val="both"/>
+        <w:rPr>
+          <w:rFonts w:hint="default"/>
+          <w:lang w:val="pt"/>
+        </w:rPr>
+      </w:pPr>
+    </w:p>
+    <w:tbl>
+      <w:tblPr>
+        <w:tblStyle w:val="4"/>
+        <w:tblW w:w="8500" w:type="dxa"/>
+        <w:tblInd w:w="0" w:type="dxa"/>
+        <w:tblBorders>
+          <w:top w:val="single" w:color="auto" w:sz="4" w:space="0"/>
+          <w:left w:val="single" w:color="auto" w:sz="4" w:space="0"/>
+          <w:bottom w:val="single" w:color="auto" w:sz="4" w:space="0"/>
+          <w:right w:val="single" w:color="auto" w:sz="4" w:space="0"/>
+          <w:insideH w:val="single" w:color="auto" w:sz="4" w:space="0"/>
+          <w:insideV w:val="single" w:color="auto" w:sz="4" w:space="0"/>
+        </w:tblBorders>
+        <w:tblLayout w:type="fixed"/>
+        <w:tblCellMar>
+          <w:top w:w="0" w:type="dxa"/>
+          <w:left w:w="108" w:type="dxa"/>
+          <w:bottom w:w="0" w:type="dxa"/>
+          <w:right w:w="108" w:type="dxa"/>
+        </w:tblCellMar>
+      </w:tblPr>
+      <w:tblGrid>
+        <w:gridCol w:w="8500"/>
+      </w:tblGrid>
+      <w:tr>
+        <w:tblPrEx>
+          <w:tblBorders>
+            <w:top w:val="single" w:color="auto" w:sz="4" w:space="0"/>
+            <w:left w:val="single" w:color="auto" w:sz="4" w:space="0"/>
+            <w:bottom w:val="single" w:color="auto" w:sz="4" w:space="0"/>
+            <w:right w:val="single" w:color="auto" w:sz="4" w:space="0"/>
+            <w:insideH w:val="single" w:color="auto" w:sz="4" w:space="0"/>
+            <w:insideV w:val="single" w:color="auto" w:sz="4" w:space="0"/>
+          </w:tblBorders>
+          <w:tblLayout w:type="fixed"/>
+        </w:tblPrEx>
+        <w:trPr>
+          <w:trHeight w:val="993" w:hRule="atLeast"/>
+        </w:trPr>
+        <w:tc>
+          <w:tcPr>
+            <w:tcW w:w="8500" w:type="dxa"/>
+          </w:tcPr>
+          <w:p>
+            <w:pPr>
+              <w:widowControl w:val="0"/>
+              <w:jc w:val="left"/>
+              <w:rPr>
+                <w:rFonts w:hint="default"/>
+                <w:b w:val="0"/>
+                <w:bCs w:val="0"/>
+                <w:vertAlign w:val="baseline"/>
+                <w:lang w:val="pt"/>
+              </w:rPr>
+            </w:pPr>
+            <w:r>
+              <w:rPr>
+                <w:rFonts w:hint="default"/>
+                <w:b/>
+                <w:bCs/>
+                <w:vertAlign w:val="baseline"/>
+                <w:lang w:val="pt"/>
+              </w:rPr>
+              <w:t xml:space="preserve">Contrato: </w:t>
+            </w:r>
+          </w:p>
+        </w:tc>
+      </w:tr>
+      <w:tr>
+        <w:tblPrEx>
+          <w:tblBorders>
+            <w:top w:val="single" w:color="auto" w:sz="4" w:space="0"/>
+            <w:left w:val="single" w:color="auto" w:sz="4" w:space="0"/>
+            <w:bottom w:val="single" w:color="auto" w:sz="4" w:space="0"/>
+            <w:right w:val="single" w:color="auto" w:sz="4" w:space="0"/>
+            <w:insideH w:val="single" w:color="auto" w:sz="4" w:space="0"/>
+            <w:insideV w:val="single" w:color="auto" w:sz="4" w:space="0"/>
+          </w:tblBorders>
+          <w:tblLayout w:type="fixed"/>
+        </w:tblPrEx>
+        <w:trPr>
+          <w:trHeight w:val="993" w:hRule="atLeast"/>
+        </w:trPr>
+        <w:tc>
+          <w:tcPr>
+            <w:tcW w:w="8500" w:type="dxa"/>
+          </w:tcPr>
+          <w:p>
+            <w:pPr>
+              <w:widowControl w:val="0"/>
+              <w:jc w:val="left"/>
+              <w:rPr>
+                <w:rFonts w:hint="default"/>
+                <w:b w:val="0"/>
+                <w:bCs w:val="0"/>
+                <w:vertAlign w:val="baseline"/>
+                <w:lang w:val="pt"/>
+              </w:rPr>
+            </w:pPr>
+            <w:r>
+              <w:rPr>
+                <w:rFonts w:hint="default"/>
+                <w:b/>
+                <w:bCs/>
+                <w:vertAlign w:val="baseline"/>
+                <w:lang w:val="pt"/>
+              </w:rPr>
+              <w:t xml:space="preserve">Pré-requisitos: </w:t>
+            </w:r>
+          </w:p>
+        </w:tc>
+      </w:tr>
+      <w:tr>
+        <w:tblPrEx>
+          <w:tblBorders>
+            <w:top w:val="single" w:color="auto" w:sz="4" w:space="0"/>
+            <w:left w:val="single" w:color="auto" w:sz="4" w:space="0"/>
+            <w:bottom w:val="single" w:color="auto" w:sz="4" w:space="0"/>
+            <w:right w:val="single" w:color="auto" w:sz="4" w:space="0"/>
+            <w:insideH w:val="single" w:color="auto" w:sz="4" w:space="0"/>
+            <w:insideV w:val="single" w:color="auto" w:sz="4" w:space="0"/>
+          </w:tblBorders>
+          <w:tblLayout w:type="fixed"/>
+        </w:tblPrEx>
+        <w:trPr>
+          <w:trHeight w:val="993" w:hRule="atLeast"/>
+        </w:trPr>
+        <w:tc>
+          <w:tcPr>
+            <w:tcW w:w="8500" w:type="dxa"/>
+          </w:tcPr>
+          <w:p>
+            <w:pPr>
+              <w:widowControl w:val="0"/>
+              <w:jc w:val="both"/>
+              <w:rPr>
+                <w:rFonts w:hint="default"/>
+                <w:b w:val="0"/>
+                <w:bCs w:val="0"/>
+                <w:vertAlign w:val="baseline"/>
+                <w:lang w:val="pt"/>
+              </w:rPr>
+            </w:pPr>
+            <w:r>
+              <w:rPr>
+                <w:rFonts w:hint="default"/>
+                <w:b/>
+                <w:bCs/>
+                <w:vertAlign w:val="baseline"/>
+                <w:lang w:val="pt"/>
+              </w:rPr>
+              <w:t xml:space="preserve">Termos: </w:t>
+            </w:r>
+          </w:p>
+        </w:tc>
+      </w:tr>
+      <w:tr>
+        <w:tblPrEx>
+          <w:tblBorders>
+            <w:top w:val="single" w:color="auto" w:sz="4" w:space="0"/>
+            <w:left w:val="single" w:color="auto" w:sz="4" w:space="0"/>
+            <w:bottom w:val="single" w:color="auto" w:sz="4" w:space="0"/>
+            <w:right w:val="single" w:color="auto" w:sz="4" w:space="0"/>
+            <w:insideH w:val="single" w:color="auto" w:sz="4" w:space="0"/>
+            <w:insideV w:val="single" w:color="auto" w:sz="4" w:space="0"/>
+          </w:tblBorders>
+          <w:tblLayout w:type="fixed"/>
+        </w:tblPrEx>
+        <w:trPr>
+          <w:trHeight w:val="1034" w:hRule="atLeast"/>
+        </w:trPr>
+        <w:tc>
+          <w:tcPr>
+            <w:tcW w:w="8500" w:type="dxa"/>
+          </w:tcPr>
+          <w:p>
+            <w:pPr>
+              <w:widowControl w:val="0"/>
+              <w:jc w:val="left"/>
+              <w:rPr>
+                <w:rFonts w:hint="default"/>
+                <w:b w:val="0"/>
+                <w:bCs w:val="0"/>
+                <w:vertAlign w:val="baseline"/>
+                <w:lang w:val="pt"/>
+              </w:rPr>
+            </w:pPr>
+            <w:r>
+              <w:rPr>
+                <w:rFonts w:hint="default"/>
+                <w:b/>
+                <w:bCs/>
+                <w:vertAlign w:val="baseline"/>
+                <w:lang w:val="pt"/>
+              </w:rPr>
+              <w:t xml:space="preserve">Pós-requisitos: </w:t>
+            </w:r>
+          </w:p>
+        </w:tc>
+      </w:tr>
+    </w:tbl>
+    <w:p>
+      <w:pPr>
+        <w:jc w:val="center"/>
+        <w:rPr>
+          <w:rFonts w:hint="default"/>
+          <w:lang w:val="pt"/>
+        </w:rPr>
+      </w:pPr>
+    </w:p>
+    <w:tbl>
+      <w:tblPr>
+        <w:tblStyle w:val="4"/>
+        <w:tblW w:w="8500" w:type="dxa"/>
+        <w:tblInd w:w="0" w:type="dxa"/>
+        <w:tblBorders>
+          <w:top w:val="single" w:color="auto" w:sz="4" w:space="0"/>
+          <w:left w:val="single" w:color="auto" w:sz="4" w:space="0"/>
+          <w:bottom w:val="single" w:color="auto" w:sz="4" w:space="0"/>
+          <w:right w:val="single" w:color="auto" w:sz="4" w:space="0"/>
+          <w:insideH w:val="single" w:color="auto" w:sz="4" w:space="0"/>
+          <w:insideV w:val="single" w:color="auto" w:sz="4" w:space="0"/>
+        </w:tblBorders>
+        <w:tblLayout w:type="fixed"/>
+        <w:tblCellMar>
+          <w:top w:w="0" w:type="dxa"/>
+          <w:left w:w="108" w:type="dxa"/>
+          <w:bottom w:w="0" w:type="dxa"/>
+          <w:right w:w="108" w:type="dxa"/>
+        </w:tblCellMar>
+      </w:tblPr>
+      <w:tblGrid>
+        <w:gridCol w:w="8500"/>
+      </w:tblGrid>
+      <w:tr>
+        <w:tblPrEx>
+          <w:tblBorders>
+            <w:top w:val="single" w:color="auto" w:sz="4" w:space="0"/>
+            <w:left w:val="single" w:color="auto" w:sz="4" w:space="0"/>
+            <w:bottom w:val="single" w:color="auto" w:sz="4" w:space="0"/>
+            <w:right w:val="single" w:color="auto" w:sz="4" w:space="0"/>
+            <w:insideH w:val="single" w:color="auto" w:sz="4" w:space="0"/>
+            <w:insideV w:val="single" w:color="auto" w:sz="4" w:space="0"/>
+          </w:tblBorders>
+          <w:tblLayout w:type="fixed"/>
+        </w:tblPrEx>
+        <w:trPr>
+          <w:trHeight w:val="993" w:hRule="atLeast"/>
+        </w:trPr>
+        <w:tc>
+          <w:tcPr>
+            <w:tcW w:w="8500" w:type="dxa"/>
+          </w:tcPr>
+          <w:p>
+            <w:pPr>
+              <w:widowControl w:val="0"/>
+              <w:jc w:val="left"/>
+              <w:rPr>
+                <w:rFonts w:hint="default"/>
+                <w:b w:val="0"/>
+                <w:bCs w:val="0"/>
+                <w:vertAlign w:val="baseline"/>
+                <w:lang w:val="pt"/>
+              </w:rPr>
+            </w:pPr>
+            <w:r>
+              <w:rPr>
+                <w:rFonts w:hint="default"/>
+                <w:b/>
+                <w:bCs/>
+                <w:vertAlign w:val="baseline"/>
+                <w:lang w:val="pt"/>
+              </w:rPr>
+              <w:t xml:space="preserve">Contrato: </w:t>
+            </w:r>
+          </w:p>
+        </w:tc>
+      </w:tr>
+      <w:tr>
+        <w:tblPrEx>
+          <w:tblBorders>
+            <w:top w:val="single" w:color="auto" w:sz="4" w:space="0"/>
+            <w:left w:val="single" w:color="auto" w:sz="4" w:space="0"/>
+            <w:bottom w:val="single" w:color="auto" w:sz="4" w:space="0"/>
+            <w:right w:val="single" w:color="auto" w:sz="4" w:space="0"/>
+            <w:insideH w:val="single" w:color="auto" w:sz="4" w:space="0"/>
+            <w:insideV w:val="single" w:color="auto" w:sz="4" w:space="0"/>
+          </w:tblBorders>
+          <w:tblLayout w:type="fixed"/>
+        </w:tblPrEx>
+        <w:trPr>
+          <w:trHeight w:val="993" w:hRule="atLeast"/>
+        </w:trPr>
+        <w:tc>
+          <w:tcPr>
+            <w:tcW w:w="8500" w:type="dxa"/>
+          </w:tcPr>
+          <w:p>
+            <w:pPr>
+              <w:widowControl w:val="0"/>
+              <w:jc w:val="left"/>
+              <w:rPr>
+                <w:rFonts w:hint="default"/>
+                <w:b w:val="0"/>
+                <w:bCs w:val="0"/>
+                <w:vertAlign w:val="baseline"/>
+                <w:lang w:val="pt"/>
+              </w:rPr>
+            </w:pPr>
+            <w:r>
+              <w:rPr>
+                <w:rFonts w:hint="default"/>
+                <w:b/>
+                <w:bCs/>
+                <w:vertAlign w:val="baseline"/>
+                <w:lang w:val="pt"/>
+              </w:rPr>
+              <w:t xml:space="preserve">Pré-requisitos: </w:t>
+            </w:r>
+          </w:p>
+        </w:tc>
+      </w:tr>
+      <w:tr>
+        <w:tblPrEx>
+          <w:tblBorders>
+            <w:top w:val="single" w:color="auto" w:sz="4" w:space="0"/>
+            <w:left w:val="single" w:color="auto" w:sz="4" w:space="0"/>
+            <w:bottom w:val="single" w:color="auto" w:sz="4" w:space="0"/>
+            <w:right w:val="single" w:color="auto" w:sz="4" w:space="0"/>
+            <w:insideH w:val="single" w:color="auto" w:sz="4" w:space="0"/>
+            <w:insideV w:val="single" w:color="auto" w:sz="4" w:space="0"/>
+          </w:tblBorders>
+          <w:tblLayout w:type="fixed"/>
+        </w:tblPrEx>
+        <w:trPr>
+          <w:trHeight w:val="993" w:hRule="atLeast"/>
+        </w:trPr>
+        <w:tc>
+          <w:tcPr>
+            <w:tcW w:w="8500" w:type="dxa"/>
+          </w:tcPr>
+          <w:p>
+            <w:pPr>
+              <w:widowControl w:val="0"/>
+              <w:jc w:val="both"/>
+              <w:rPr>
+                <w:rFonts w:hint="default"/>
+                <w:b w:val="0"/>
+                <w:bCs w:val="0"/>
+                <w:vertAlign w:val="baseline"/>
+                <w:lang w:val="pt"/>
+              </w:rPr>
+            </w:pPr>
+            <w:r>
+              <w:rPr>
+                <w:rFonts w:hint="default"/>
+                <w:b/>
+                <w:bCs/>
+                <w:vertAlign w:val="baseline"/>
+                <w:lang w:val="pt"/>
+              </w:rPr>
+              <w:t xml:space="preserve">Termos: </w:t>
+            </w:r>
+          </w:p>
+        </w:tc>
+      </w:tr>
+      <w:tr>
+        <w:tblPrEx>
+          <w:tblBorders>
+            <w:top w:val="single" w:color="auto" w:sz="4" w:space="0"/>
+            <w:left w:val="single" w:color="auto" w:sz="4" w:space="0"/>
+            <w:bottom w:val="single" w:color="auto" w:sz="4" w:space="0"/>
+            <w:right w:val="single" w:color="auto" w:sz="4" w:space="0"/>
+            <w:insideH w:val="single" w:color="auto" w:sz="4" w:space="0"/>
+            <w:insideV w:val="single" w:color="auto" w:sz="4" w:space="0"/>
+          </w:tblBorders>
+          <w:tblLayout w:type="fixed"/>
+        </w:tblPrEx>
+        <w:trPr>
+          <w:trHeight w:val="1034" w:hRule="atLeast"/>
+        </w:trPr>
+        <w:tc>
+          <w:tcPr>
+            <w:tcW w:w="8500" w:type="dxa"/>
+          </w:tcPr>
+          <w:p>
+            <w:pPr>
+              <w:widowControl w:val="0"/>
+              <w:jc w:val="left"/>
+              <w:rPr>
+                <w:rFonts w:hint="default"/>
+                <w:b w:val="0"/>
+                <w:bCs w:val="0"/>
+                <w:vertAlign w:val="baseline"/>
+                <w:lang w:val="pt"/>
+              </w:rPr>
+            </w:pPr>
+            <w:r>
+              <w:rPr>
+                <w:rFonts w:hint="default"/>
+                <w:b/>
+                <w:bCs/>
+                <w:vertAlign w:val="baseline"/>
+                <w:lang w:val="pt"/>
+              </w:rPr>
+              <w:t xml:space="preserve">Pós-requisitos: </w:t>
+            </w:r>
+          </w:p>
+        </w:tc>
+      </w:tr>
+    </w:tbl>
+    <w:p>
+      <w:pPr>
+        <w:jc w:val="center"/>
+        <w:rPr>
+          <w:rFonts w:hint="default"/>
+          <w:lang w:val="pt"/>
+        </w:rPr>
+      </w:pPr>
+    </w:p>
+    <w:tbl>
+      <w:tblPr>
+        <w:tblStyle w:val="4"/>
+        <w:tblW w:w="8500" w:type="dxa"/>
+        <w:tblInd w:w="0" w:type="dxa"/>
+        <w:tblBorders>
+          <w:top w:val="single" w:color="auto" w:sz="4" w:space="0"/>
+          <w:left w:val="single" w:color="auto" w:sz="4" w:space="0"/>
+          <w:bottom w:val="single" w:color="auto" w:sz="4" w:space="0"/>
+          <w:right w:val="single" w:color="auto" w:sz="4" w:space="0"/>
+          <w:insideH w:val="single" w:color="auto" w:sz="4" w:space="0"/>
+          <w:insideV w:val="single" w:color="auto" w:sz="4" w:space="0"/>
+        </w:tblBorders>
+        <w:tblLayout w:type="fixed"/>
+        <w:tblCellMar>
+          <w:top w:w="0" w:type="dxa"/>
+          <w:left w:w="108" w:type="dxa"/>
+          <w:bottom w:w="0" w:type="dxa"/>
+          <w:right w:w="108" w:type="dxa"/>
+        </w:tblCellMar>
+      </w:tblPr>
+      <w:tblGrid>
+        <w:gridCol w:w="8500"/>
+      </w:tblGrid>
+      <w:tr>
+        <w:tblPrEx>
+          <w:tblBorders>
+            <w:top w:val="single" w:color="auto" w:sz="4" w:space="0"/>
+            <w:left w:val="single" w:color="auto" w:sz="4" w:space="0"/>
+            <w:bottom w:val="single" w:color="auto" w:sz="4" w:space="0"/>
+            <w:right w:val="single" w:color="auto" w:sz="4" w:space="0"/>
+            <w:insideH w:val="single" w:color="auto" w:sz="4" w:space="0"/>
+            <w:insideV w:val="single" w:color="auto" w:sz="4" w:space="0"/>
+          </w:tblBorders>
+          <w:tblLayout w:type="fixed"/>
+        </w:tblPrEx>
+        <w:trPr>
+          <w:trHeight w:val="993" w:hRule="atLeast"/>
+        </w:trPr>
+        <w:tc>
+          <w:tcPr>
+            <w:tcW w:w="8500" w:type="dxa"/>
+          </w:tcPr>
+          <w:p>
+            <w:pPr>
+              <w:widowControl w:val="0"/>
+              <w:jc w:val="left"/>
+              <w:rPr>
+                <w:rFonts w:hint="default"/>
+                <w:b w:val="0"/>
+                <w:bCs w:val="0"/>
+                <w:vertAlign w:val="baseline"/>
+                <w:lang w:val="pt"/>
+              </w:rPr>
+            </w:pPr>
+            <w:r>
+              <w:rPr>
+                <w:rFonts w:hint="default"/>
+                <w:b/>
+                <w:bCs/>
+                <w:vertAlign w:val="baseline"/>
+                <w:lang w:val="pt"/>
+              </w:rPr>
+              <w:t xml:space="preserve">Contrato: </w:t>
+            </w:r>
+          </w:p>
+        </w:tc>
+      </w:tr>
+      <w:tr>
+        <w:tblPrEx>
+          <w:tblBorders>
+            <w:top w:val="single" w:color="auto" w:sz="4" w:space="0"/>
+            <w:left w:val="single" w:color="auto" w:sz="4" w:space="0"/>
+            <w:bottom w:val="single" w:color="auto" w:sz="4" w:space="0"/>
+            <w:right w:val="single" w:color="auto" w:sz="4" w:space="0"/>
+            <w:insideH w:val="single" w:color="auto" w:sz="4" w:space="0"/>
+            <w:insideV w:val="single" w:color="auto" w:sz="4" w:space="0"/>
+          </w:tblBorders>
+          <w:tblLayout w:type="fixed"/>
+        </w:tblPrEx>
+        <w:trPr>
+          <w:trHeight w:val="993" w:hRule="atLeast"/>
+        </w:trPr>
+        <w:tc>
+          <w:tcPr>
+            <w:tcW w:w="8500" w:type="dxa"/>
+          </w:tcPr>
+          <w:p>
+            <w:pPr>
+              <w:widowControl w:val="0"/>
+              <w:jc w:val="left"/>
+              <w:rPr>
+                <w:rFonts w:hint="default"/>
+                <w:b w:val="0"/>
+                <w:bCs w:val="0"/>
+                <w:vertAlign w:val="baseline"/>
+                <w:lang w:val="pt"/>
+              </w:rPr>
+            </w:pPr>
+            <w:r>
+              <w:rPr>
+                <w:rFonts w:hint="default"/>
+                <w:b/>
+                <w:bCs/>
+                <w:vertAlign w:val="baseline"/>
+                <w:lang w:val="pt"/>
+              </w:rPr>
+              <w:t xml:space="preserve">Pré-requisitos: </w:t>
+            </w:r>
+          </w:p>
+        </w:tc>
+      </w:tr>
+      <w:tr>
+        <w:tblPrEx>
+          <w:tblBorders>
+            <w:top w:val="single" w:color="auto" w:sz="4" w:space="0"/>
+            <w:left w:val="single" w:color="auto" w:sz="4" w:space="0"/>
+            <w:bottom w:val="single" w:color="auto" w:sz="4" w:space="0"/>
+            <w:right w:val="single" w:color="auto" w:sz="4" w:space="0"/>
+            <w:insideH w:val="single" w:color="auto" w:sz="4" w:space="0"/>
+            <w:insideV w:val="single" w:color="auto" w:sz="4" w:space="0"/>
+          </w:tblBorders>
+          <w:tblLayout w:type="fixed"/>
+        </w:tblPrEx>
+        <w:trPr>
+          <w:trHeight w:val="993" w:hRule="atLeast"/>
+        </w:trPr>
+        <w:tc>
+          <w:tcPr>
+            <w:tcW w:w="8500" w:type="dxa"/>
+          </w:tcPr>
+          <w:p>
+            <w:pPr>
+              <w:widowControl w:val="0"/>
+              <w:jc w:val="both"/>
+              <w:rPr>
+                <w:rFonts w:hint="default"/>
+                <w:b w:val="0"/>
+                <w:bCs w:val="0"/>
+                <w:vertAlign w:val="baseline"/>
+                <w:lang w:val="pt"/>
+              </w:rPr>
+            </w:pPr>
+            <w:r>
+              <w:rPr>
+                <w:rFonts w:hint="default"/>
+                <w:b/>
+                <w:bCs/>
+                <w:vertAlign w:val="baseline"/>
+                <w:lang w:val="pt"/>
+              </w:rPr>
+              <w:t xml:space="preserve">Termos: </w:t>
+            </w:r>
+          </w:p>
+        </w:tc>
+      </w:tr>
+      <w:tr>
+        <w:tblPrEx>
+          <w:tblBorders>
+            <w:top w:val="single" w:color="auto" w:sz="4" w:space="0"/>
+            <w:left w:val="single" w:color="auto" w:sz="4" w:space="0"/>
+            <w:bottom w:val="single" w:color="auto" w:sz="4" w:space="0"/>
+            <w:right w:val="single" w:color="auto" w:sz="4" w:space="0"/>
+            <w:insideH w:val="single" w:color="auto" w:sz="4" w:space="0"/>
+            <w:insideV w:val="single" w:color="auto" w:sz="4" w:space="0"/>
+          </w:tblBorders>
+          <w:tblLayout w:type="fixed"/>
         </w:tblPrEx>
         <w:trPr>
           <w:trHeight w:val="1034" w:hRule="atLeast"/>

</xml_diff>

<commit_message>
atualizado teste da classe de posicionamento
</commit_message>
<xml_diff>
--- a/Docs/documentação.docx
+++ b/Docs/documentação.docx
@@ -381,6 +381,44 @@
                 <w:lang w:val="pt"/>
               </w:rPr>
               <w:t>Calcular coordenadas,</w:t>
+            </w:r>
+          </w:p>
+          <w:p>
+            <w:pPr>
+              <w:widowControl w:val="0"/>
+              <w:jc w:val="center"/>
+              <w:rPr>
+                <w:rFonts w:hint="default"/>
+                <w:vertAlign w:val="baseline"/>
+                <w:lang w:val="pt"/>
+              </w:rPr>
+            </w:pPr>
+            <w:r>
+              <w:rPr>
+                <w:rFonts w:hint="default"/>
+                <w:vertAlign w:val="baseline"/>
+                <w:lang w:val="pt"/>
+              </w:rPr>
+              <w:t>Calcular velocidade do som,</w:t>
+            </w:r>
+          </w:p>
+          <w:p>
+            <w:pPr>
+              <w:widowControl w:val="0"/>
+              <w:jc w:val="center"/>
+              <w:rPr>
+                <w:rFonts w:hint="default"/>
+                <w:vertAlign w:val="baseline"/>
+                <w:lang w:val="pt"/>
+              </w:rPr>
+            </w:pPr>
+            <w:r>
+              <w:rPr>
+                <w:rFonts w:hint="default"/>
+                <w:vertAlign w:val="baseline"/>
+                <w:lang w:val="pt"/>
+              </w:rPr>
+              <w:t>Calcular distancia,</w:t>
             </w:r>
           </w:p>
           <w:p>
@@ -678,6 +716,12 @@
             <w:insideV w:val="single" w:color="auto" w:sz="4" w:space="0"/>
           </w:tblBorders>
           <w:tblLayout w:type="fixed"/>
+          <w:tblCellMar>
+            <w:top w:w="0" w:type="dxa"/>
+            <w:left w:w="108" w:type="dxa"/>
+            <w:bottom w:w="0" w:type="dxa"/>
+            <w:right w:w="108" w:type="dxa"/>
+          </w:tblCellMar>
         </w:tblPrEx>
         <w:trPr>
           <w:trHeight w:val="398" w:hRule="atLeast"/>
@@ -723,6 +767,12 @@
             <w:insideV w:val="single" w:color="auto" w:sz="4" w:space="0"/>
           </w:tblBorders>
           <w:tblLayout w:type="fixed"/>
+          <w:tblCellMar>
+            <w:top w:w="0" w:type="dxa"/>
+            <w:left w:w="108" w:type="dxa"/>
+            <w:bottom w:w="0" w:type="dxa"/>
+            <w:right w:w="108" w:type="dxa"/>
+          </w:tblCellMar>
         </w:tblPrEx>
         <w:trPr>
           <w:trHeight w:val="398" w:hRule="atLeast"/>
@@ -829,6 +879,12 @@
             <w:insideV w:val="single" w:color="auto" w:sz="4" w:space="0"/>
           </w:tblBorders>
           <w:tblLayout w:type="fixed"/>
+          <w:tblCellMar>
+            <w:top w:w="0" w:type="dxa"/>
+            <w:left w:w="108" w:type="dxa"/>
+            <w:bottom w:w="0" w:type="dxa"/>
+            <w:right w:w="108" w:type="dxa"/>
+          </w:tblCellMar>
         </w:tblPrEx>
         <w:trPr>
           <w:trHeight w:val="398" w:hRule="atLeast"/>
@@ -923,6 +979,12 @@
             <w:insideV w:val="single" w:color="auto" w:sz="4" w:space="0"/>
           </w:tblBorders>
           <w:tblLayout w:type="fixed"/>
+          <w:tblCellMar>
+            <w:top w:w="0" w:type="dxa"/>
+            <w:left w:w="108" w:type="dxa"/>
+            <w:bottom w:w="0" w:type="dxa"/>
+            <w:right w:w="108" w:type="dxa"/>
+          </w:tblCellMar>
         </w:tblPrEx>
         <w:trPr>
           <w:trHeight w:val="398" w:hRule="atLeast"/>
@@ -1111,6 +1173,12 @@
             <w:insideV w:val="single" w:color="auto" w:sz="4" w:space="0"/>
           </w:tblBorders>
           <w:tblLayout w:type="fixed"/>
+          <w:tblCellMar>
+            <w:top w:w="0" w:type="dxa"/>
+            <w:left w:w="108" w:type="dxa"/>
+            <w:bottom w:w="0" w:type="dxa"/>
+            <w:right w:w="108" w:type="dxa"/>
+          </w:tblCellMar>
         </w:tblPrEx>
         <w:trPr>
           <w:trHeight w:val="398" w:hRule="atLeast"/>
@@ -1205,6 +1273,12 @@
             <w:insideV w:val="single" w:color="auto" w:sz="4" w:space="0"/>
           </w:tblBorders>
           <w:tblLayout w:type="fixed"/>
+          <w:tblCellMar>
+            <w:top w:w="0" w:type="dxa"/>
+            <w:left w:w="108" w:type="dxa"/>
+            <w:bottom w:w="0" w:type="dxa"/>
+            <w:right w:w="108" w:type="dxa"/>
+          </w:tblCellMar>
         </w:tblPrEx>
         <w:trPr>
           <w:trHeight w:val="398" w:hRule="atLeast"/>
@@ -1299,6 +1373,12 @@
             <w:insideV w:val="single" w:color="auto" w:sz="4" w:space="0"/>
           </w:tblBorders>
           <w:tblLayout w:type="fixed"/>
+          <w:tblCellMar>
+            <w:top w:w="0" w:type="dxa"/>
+            <w:left w:w="108" w:type="dxa"/>
+            <w:bottom w:w="0" w:type="dxa"/>
+            <w:right w:w="108" w:type="dxa"/>
+          </w:tblCellMar>
         </w:tblPrEx>
         <w:trPr>
           <w:trHeight w:val="398" w:hRule="atLeast"/>
@@ -1393,6 +1473,12 @@
             <w:insideV w:val="single" w:color="auto" w:sz="4" w:space="0"/>
           </w:tblBorders>
           <w:tblLayout w:type="fixed"/>
+          <w:tblCellMar>
+            <w:top w:w="0" w:type="dxa"/>
+            <w:left w:w="108" w:type="dxa"/>
+            <w:bottom w:w="0" w:type="dxa"/>
+            <w:right w:w="108" w:type="dxa"/>
+          </w:tblCellMar>
         </w:tblPrEx>
         <w:trPr>
           <w:trHeight w:val="398" w:hRule="atLeast"/>
@@ -1581,6 +1667,12 @@
             <w:insideV w:val="single" w:color="auto" w:sz="4" w:space="0"/>
           </w:tblBorders>
           <w:tblLayout w:type="fixed"/>
+          <w:tblCellMar>
+            <w:top w:w="0" w:type="dxa"/>
+            <w:left w:w="108" w:type="dxa"/>
+            <w:bottom w:w="0" w:type="dxa"/>
+            <w:right w:w="108" w:type="dxa"/>
+          </w:tblCellMar>
         </w:tblPrEx>
         <w:trPr>
           <w:trHeight w:val="398" w:hRule="atLeast"/>
@@ -1675,6 +1767,12 @@
             <w:insideV w:val="single" w:color="auto" w:sz="4" w:space="0"/>
           </w:tblBorders>
           <w:tblLayout w:type="fixed"/>
+          <w:tblCellMar>
+            <w:top w:w="0" w:type="dxa"/>
+            <w:left w:w="108" w:type="dxa"/>
+            <w:bottom w:w="0" w:type="dxa"/>
+            <w:right w:w="108" w:type="dxa"/>
+          </w:tblCellMar>
         </w:tblPrEx>
         <w:trPr>
           <w:trHeight w:val="398" w:hRule="atLeast"/>
@@ -1769,9 +1867,15 @@
             <w:insideV w:val="single" w:color="auto" w:sz="4" w:space="0"/>
           </w:tblBorders>
           <w:tblLayout w:type="fixed"/>
-        </w:tblPrEx>
-        <w:trPr>
-          <w:trHeight w:val="90" w:hRule="atLeast"/>
+          <w:tblCellMar>
+            <w:top w:w="0" w:type="dxa"/>
+            <w:left w:w="108" w:type="dxa"/>
+            <w:bottom w:w="0" w:type="dxa"/>
+            <w:right w:w="108" w:type="dxa"/>
+          </w:tblCellMar>
+        </w:tblPrEx>
+        <w:trPr>
+          <w:trHeight w:val="398" w:hRule="atLeast"/>
         </w:trPr>
         <w:tc>
           <w:tcPr>
@@ -1795,20 +1899,8 @@
                 <w:vertAlign w:val="baseline"/>
                 <w:lang w:val="pt"/>
               </w:rPr>
-              <w:t>Solicitar identificação de objetos</w:t>
-            </w:r>
-          </w:p>
-          <w:p>
-            <w:pPr>
-              <w:widowControl w:val="0"/>
-              <w:spacing w:line="360" w:lineRule="auto"/>
-              <w:jc w:val="center"/>
-              <w:rPr>
-                <w:rFonts w:hint="default"/>
-                <w:vertAlign w:val="baseline"/>
-                <w:lang w:val="pt"/>
-              </w:rPr>
-            </w:pPr>
+              <w:t>Calcula Velocidade do Som</w:t>
+            </w:r>
           </w:p>
         </w:tc>
         <w:tc>
@@ -1859,22 +1951,28 @@
                 <w:vertAlign w:val="baseline"/>
                 <w:lang w:val="pt"/>
               </w:rPr>
-              <w:t>Classe_OBJ_Detec</w:t>
-            </w:r>
-          </w:p>
-        </w:tc>
-      </w:tr>
-      <w:tr>
-        <w:tblPrEx>
-          <w:tblBorders>
-            <w:top w:val="single" w:color="auto" w:sz="4" w:space="0"/>
-            <w:left w:val="single" w:color="auto" w:sz="4" w:space="0"/>
-            <w:bottom w:val="single" w:color="auto" w:sz="4" w:space="0"/>
-            <w:right w:val="single" w:color="auto" w:sz="4" w:space="0"/>
-            <w:insideH w:val="single" w:color="auto" w:sz="4" w:space="0"/>
-            <w:insideV w:val="single" w:color="auto" w:sz="4" w:space="0"/>
-          </w:tblBorders>
-          <w:tblLayout w:type="fixed"/>
+              <w:t>-</w:t>
+            </w:r>
+          </w:p>
+        </w:tc>
+      </w:tr>
+      <w:tr>
+        <w:tblPrEx>
+          <w:tblBorders>
+            <w:top w:val="single" w:color="auto" w:sz="4" w:space="0"/>
+            <w:left w:val="single" w:color="auto" w:sz="4" w:space="0"/>
+            <w:bottom w:val="single" w:color="auto" w:sz="4" w:space="0"/>
+            <w:right w:val="single" w:color="auto" w:sz="4" w:space="0"/>
+            <w:insideH w:val="single" w:color="auto" w:sz="4" w:space="0"/>
+            <w:insideV w:val="single" w:color="auto" w:sz="4" w:space="0"/>
+          </w:tblBorders>
+          <w:tblLayout w:type="fixed"/>
+          <w:tblCellMar>
+            <w:top w:w="0" w:type="dxa"/>
+            <w:left w:w="108" w:type="dxa"/>
+            <w:bottom w:w="0" w:type="dxa"/>
+            <w:right w:w="108" w:type="dxa"/>
+          </w:tblCellMar>
         </w:tblPrEx>
         <w:trPr>
           <w:trHeight w:val="398" w:hRule="atLeast"/>
@@ -1901,7 +1999,7 @@
                 <w:vertAlign w:val="baseline"/>
                 <w:lang w:val="pt"/>
               </w:rPr>
-              <w:t>Identificar objetos</w:t>
+              <w:t>Calcula distancia</w:t>
             </w:r>
           </w:p>
         </w:tc>
@@ -1927,7 +2025,7 @@
                 <w:vertAlign w:val="baseline"/>
                 <w:lang w:val="pt"/>
               </w:rPr>
-              <w:t>Classe_OBJ_Detec</w:t>
+              <w:t>Classe_Posicionamento</w:t>
             </w:r>
           </w:p>
         </w:tc>
@@ -1971,7 +2069,7 @@
           <w:tblLayout w:type="fixed"/>
         </w:tblPrEx>
         <w:trPr>
-          <w:trHeight w:val="398" w:hRule="atLeast"/>
+          <w:trHeight w:val="90" w:hRule="atLeast"/>
         </w:trPr>
         <w:tc>
           <w:tcPr>
@@ -1995,8 +2093,20 @@
                 <w:vertAlign w:val="baseline"/>
                 <w:lang w:val="pt"/>
               </w:rPr>
-              <w:t>Separar dados</w:t>
-            </w:r>
+              <w:t>Solicitar identificação de objetos</w:t>
+            </w:r>
+          </w:p>
+          <w:p>
+            <w:pPr>
+              <w:widowControl w:val="0"/>
+              <w:spacing w:line="360" w:lineRule="auto"/>
+              <w:jc w:val="center"/>
+              <w:rPr>
+                <w:rFonts w:hint="default"/>
+                <w:vertAlign w:val="baseline"/>
+                <w:lang w:val="pt"/>
+              </w:rPr>
+            </w:pPr>
           </w:p>
         </w:tc>
         <w:tc>
@@ -2021,7 +2131,7 @@
                 <w:vertAlign w:val="baseline"/>
                 <w:lang w:val="pt"/>
               </w:rPr>
-              <w:t>Classe_OBJ_Detec</w:t>
+              <w:t>Classe_Posicionamento</w:t>
             </w:r>
           </w:p>
         </w:tc>
@@ -2047,22 +2157,28 @@
                 <w:vertAlign w:val="baseline"/>
                 <w:lang w:val="pt"/>
               </w:rPr>
-              <w:t>-</w:t>
-            </w:r>
-          </w:p>
-        </w:tc>
-      </w:tr>
-      <w:tr>
-        <w:tblPrEx>
-          <w:tblBorders>
-            <w:top w:val="single" w:color="auto" w:sz="4" w:space="0"/>
-            <w:left w:val="single" w:color="auto" w:sz="4" w:space="0"/>
-            <w:bottom w:val="single" w:color="auto" w:sz="4" w:space="0"/>
-            <w:right w:val="single" w:color="auto" w:sz="4" w:space="0"/>
-            <w:insideH w:val="single" w:color="auto" w:sz="4" w:space="0"/>
-            <w:insideV w:val="single" w:color="auto" w:sz="4" w:space="0"/>
-          </w:tblBorders>
-          <w:tblLayout w:type="fixed"/>
+              <w:t>Classe_OBJ_Detec</w:t>
+            </w:r>
+          </w:p>
+        </w:tc>
+      </w:tr>
+      <w:tr>
+        <w:tblPrEx>
+          <w:tblBorders>
+            <w:top w:val="single" w:color="auto" w:sz="4" w:space="0"/>
+            <w:left w:val="single" w:color="auto" w:sz="4" w:space="0"/>
+            <w:bottom w:val="single" w:color="auto" w:sz="4" w:space="0"/>
+            <w:right w:val="single" w:color="auto" w:sz="4" w:space="0"/>
+            <w:insideH w:val="single" w:color="auto" w:sz="4" w:space="0"/>
+            <w:insideV w:val="single" w:color="auto" w:sz="4" w:space="0"/>
+          </w:tblBorders>
+          <w:tblLayout w:type="fixed"/>
+          <w:tblCellMar>
+            <w:top w:w="0" w:type="dxa"/>
+            <w:left w:w="108" w:type="dxa"/>
+            <w:bottom w:w="0" w:type="dxa"/>
+            <w:right w:w="108" w:type="dxa"/>
+          </w:tblCellMar>
         </w:tblPrEx>
         <w:trPr>
           <w:trHeight w:val="398" w:hRule="atLeast"/>
@@ -2089,7 +2205,7 @@
                 <w:vertAlign w:val="baseline"/>
                 <w:lang w:val="pt"/>
               </w:rPr>
-              <w:t>Identificar pontos proximos</w:t>
+              <w:t>Identificar objetos</w:t>
             </w:r>
           </w:p>
         </w:tc>
@@ -2157,6 +2273,12 @@
             <w:insideV w:val="single" w:color="auto" w:sz="4" w:space="0"/>
           </w:tblBorders>
           <w:tblLayout w:type="fixed"/>
+          <w:tblCellMar>
+            <w:top w:w="0" w:type="dxa"/>
+            <w:left w:w="108" w:type="dxa"/>
+            <w:bottom w:w="0" w:type="dxa"/>
+            <w:right w:w="108" w:type="dxa"/>
+          </w:tblCellMar>
         </w:tblPrEx>
         <w:trPr>
           <w:trHeight w:val="398" w:hRule="atLeast"/>
@@ -2183,7 +2305,7 @@
                 <w:vertAlign w:val="baseline"/>
                 <w:lang w:val="pt"/>
               </w:rPr>
-              <w:t>Aproximar coordenadas</w:t>
+              <w:t>Separar dados</w:t>
             </w:r>
           </w:p>
         </w:tc>
@@ -2251,9 +2373,15 @@
             <w:insideV w:val="single" w:color="auto" w:sz="4" w:space="0"/>
           </w:tblBorders>
           <w:tblLayout w:type="fixed"/>
-        </w:tblPrEx>
-        <w:trPr>
-          <w:trHeight w:val="403" w:hRule="atLeast"/>
+          <w:tblCellMar>
+            <w:top w:w="0" w:type="dxa"/>
+            <w:left w:w="108" w:type="dxa"/>
+            <w:bottom w:w="0" w:type="dxa"/>
+            <w:right w:w="108" w:type="dxa"/>
+          </w:tblCellMar>
+        </w:tblPrEx>
+        <w:trPr>
+          <w:trHeight w:val="398" w:hRule="atLeast"/>
         </w:trPr>
         <w:tc>
           <w:tcPr>
@@ -2277,7 +2405,7 @@
                 <w:vertAlign w:val="baseline"/>
                 <w:lang w:val="pt"/>
               </w:rPr>
-              <w:t>Rotular coordenadas</w:t>
+              <w:t>Identificar pontos proximos</w:t>
             </w:r>
           </w:p>
         </w:tc>
@@ -2345,6 +2473,206 @@
             <w:insideV w:val="single" w:color="auto" w:sz="4" w:space="0"/>
           </w:tblBorders>
           <w:tblLayout w:type="fixed"/>
+          <w:tblCellMar>
+            <w:top w:w="0" w:type="dxa"/>
+            <w:left w:w="108" w:type="dxa"/>
+            <w:bottom w:w="0" w:type="dxa"/>
+            <w:right w:w="108" w:type="dxa"/>
+          </w:tblCellMar>
+        </w:tblPrEx>
+        <w:trPr>
+          <w:trHeight w:val="398" w:hRule="atLeast"/>
+        </w:trPr>
+        <w:tc>
+          <w:tcPr>
+            <w:tcW w:w="2843" w:type="dxa"/>
+            <w:vAlign w:val="center"/>
+          </w:tcPr>
+          <w:p>
+            <w:pPr>
+              <w:widowControl w:val="0"/>
+              <w:spacing w:line="360" w:lineRule="auto"/>
+              <w:jc w:val="center"/>
+              <w:rPr>
+                <w:rFonts w:hint="default"/>
+                <w:vertAlign w:val="baseline"/>
+                <w:lang w:val="pt"/>
+              </w:rPr>
+            </w:pPr>
+            <w:r>
+              <w:rPr>
+                <w:rFonts w:hint="default"/>
+                <w:vertAlign w:val="baseline"/>
+                <w:lang w:val="pt"/>
+              </w:rPr>
+              <w:t>Aproximar coordenadas</w:t>
+            </w:r>
+          </w:p>
+        </w:tc>
+        <w:tc>
+          <w:tcPr>
+            <w:tcW w:w="2843" w:type="dxa"/>
+            <w:vAlign w:val="center"/>
+          </w:tcPr>
+          <w:p>
+            <w:pPr>
+              <w:widowControl w:val="0"/>
+              <w:spacing w:line="360" w:lineRule="auto"/>
+              <w:jc w:val="center"/>
+              <w:rPr>
+                <w:rFonts w:hint="default"/>
+                <w:vertAlign w:val="baseline"/>
+                <w:lang w:val="pt"/>
+              </w:rPr>
+            </w:pPr>
+            <w:r>
+              <w:rPr>
+                <w:rFonts w:hint="default"/>
+                <w:vertAlign w:val="baseline"/>
+                <w:lang w:val="pt"/>
+              </w:rPr>
+              <w:t>Classe_OBJ_Detec</w:t>
+            </w:r>
+          </w:p>
+        </w:tc>
+        <w:tc>
+          <w:tcPr>
+            <w:tcW w:w="2836" w:type="dxa"/>
+            <w:vAlign w:val="center"/>
+          </w:tcPr>
+          <w:p>
+            <w:pPr>
+              <w:widowControl w:val="0"/>
+              <w:spacing w:line="360" w:lineRule="auto"/>
+              <w:jc w:val="center"/>
+              <w:rPr>
+                <w:rFonts w:hint="default"/>
+                <w:vertAlign w:val="baseline"/>
+                <w:lang w:val="pt"/>
+              </w:rPr>
+            </w:pPr>
+            <w:r>
+              <w:rPr>
+                <w:rFonts w:hint="default"/>
+                <w:vertAlign w:val="baseline"/>
+                <w:lang w:val="pt"/>
+              </w:rPr>
+              <w:t>-</w:t>
+            </w:r>
+          </w:p>
+        </w:tc>
+      </w:tr>
+      <w:tr>
+        <w:tblPrEx>
+          <w:tblBorders>
+            <w:top w:val="single" w:color="auto" w:sz="4" w:space="0"/>
+            <w:left w:val="single" w:color="auto" w:sz="4" w:space="0"/>
+            <w:bottom w:val="single" w:color="auto" w:sz="4" w:space="0"/>
+            <w:right w:val="single" w:color="auto" w:sz="4" w:space="0"/>
+            <w:insideH w:val="single" w:color="auto" w:sz="4" w:space="0"/>
+            <w:insideV w:val="single" w:color="auto" w:sz="4" w:space="0"/>
+          </w:tblBorders>
+          <w:tblLayout w:type="fixed"/>
+        </w:tblPrEx>
+        <w:trPr>
+          <w:trHeight w:val="403" w:hRule="atLeast"/>
+        </w:trPr>
+        <w:tc>
+          <w:tcPr>
+            <w:tcW w:w="2843" w:type="dxa"/>
+            <w:vAlign w:val="center"/>
+          </w:tcPr>
+          <w:p>
+            <w:pPr>
+              <w:widowControl w:val="0"/>
+              <w:spacing w:line="360" w:lineRule="auto"/>
+              <w:jc w:val="center"/>
+              <w:rPr>
+                <w:rFonts w:hint="default"/>
+                <w:vertAlign w:val="baseline"/>
+                <w:lang w:val="pt"/>
+              </w:rPr>
+            </w:pPr>
+            <w:r>
+              <w:rPr>
+                <w:rFonts w:hint="default"/>
+                <w:vertAlign w:val="baseline"/>
+                <w:lang w:val="pt"/>
+              </w:rPr>
+              <w:t>Rotular coordenadas</w:t>
+            </w:r>
+          </w:p>
+        </w:tc>
+        <w:tc>
+          <w:tcPr>
+            <w:tcW w:w="2843" w:type="dxa"/>
+            <w:vAlign w:val="center"/>
+          </w:tcPr>
+          <w:p>
+            <w:pPr>
+              <w:widowControl w:val="0"/>
+              <w:spacing w:line="360" w:lineRule="auto"/>
+              <w:jc w:val="center"/>
+              <w:rPr>
+                <w:rFonts w:hint="default"/>
+                <w:vertAlign w:val="baseline"/>
+                <w:lang w:val="pt"/>
+              </w:rPr>
+            </w:pPr>
+            <w:r>
+              <w:rPr>
+                <w:rFonts w:hint="default"/>
+                <w:vertAlign w:val="baseline"/>
+                <w:lang w:val="pt"/>
+              </w:rPr>
+              <w:t>Classe_OBJ_Detec</w:t>
+            </w:r>
+          </w:p>
+        </w:tc>
+        <w:tc>
+          <w:tcPr>
+            <w:tcW w:w="2836" w:type="dxa"/>
+            <w:vAlign w:val="center"/>
+          </w:tcPr>
+          <w:p>
+            <w:pPr>
+              <w:widowControl w:val="0"/>
+              <w:spacing w:line="360" w:lineRule="auto"/>
+              <w:jc w:val="center"/>
+              <w:rPr>
+                <w:rFonts w:hint="default"/>
+                <w:vertAlign w:val="baseline"/>
+                <w:lang w:val="pt"/>
+              </w:rPr>
+            </w:pPr>
+            <w:r>
+              <w:rPr>
+                <w:rFonts w:hint="default"/>
+                <w:vertAlign w:val="baseline"/>
+                <w:lang w:val="pt"/>
+              </w:rPr>
+              <w:t>-</w:t>
+            </w:r>
+          </w:p>
+        </w:tc>
+      </w:tr>
+      <w:tr>
+        <w:tblPrEx>
+          <w:tblBorders>
+            <w:top w:val="single" w:color="auto" w:sz="4" w:space="0"/>
+            <w:left w:val="single" w:color="auto" w:sz="4" w:space="0"/>
+            <w:bottom w:val="single" w:color="auto" w:sz="4" w:space="0"/>
+            <w:right w:val="single" w:color="auto" w:sz="4" w:space="0"/>
+            <w:insideH w:val="single" w:color="auto" w:sz="4" w:space="0"/>
+            <w:insideV w:val="single" w:color="auto" w:sz="4" w:space="0"/>
+          </w:tblBorders>
+          <w:tblLayout w:type="fixed"/>
+          <w:tblCellMar>
+            <w:top w:w="0" w:type="dxa"/>
+            <w:left w:w="108" w:type="dxa"/>
+            <w:bottom w:w="0" w:type="dxa"/>
+            <w:right w:w="108" w:type="dxa"/>
+          </w:tblCellMar>
         </w:tblPrEx>
         <w:trPr>
           <w:trHeight w:val="398" w:hRule="atLeast"/>
@@ -2491,6 +2819,12 @@
             <w:insideV w:val="single" w:color="auto" w:sz="4" w:space="0"/>
           </w:tblBorders>
           <w:tblLayout w:type="fixed"/>
+          <w:tblCellMar>
+            <w:top w:w="0" w:type="dxa"/>
+            <w:left w:w="108" w:type="dxa"/>
+            <w:bottom w:w="0" w:type="dxa"/>
+            <w:right w:w="108" w:type="dxa"/>
+          </w:tblCellMar>
         </w:tblPrEx>
         <w:trPr>
           <w:trHeight w:val="993" w:hRule="atLeast"/>
@@ -2543,6 +2877,12 @@
             <w:insideV w:val="single" w:color="auto" w:sz="4" w:space="0"/>
           </w:tblBorders>
           <w:tblLayout w:type="fixed"/>
+          <w:tblCellMar>
+            <w:top w:w="0" w:type="dxa"/>
+            <w:left w:w="108" w:type="dxa"/>
+            <w:bottom w:w="0" w:type="dxa"/>
+            <w:right w:w="108" w:type="dxa"/>
+          </w:tblCellMar>
         </w:tblPrEx>
         <w:trPr>
           <w:trHeight w:val="993" w:hRule="atLeast"/>
@@ -2587,6 +2927,12 @@
             <w:insideV w:val="single" w:color="auto" w:sz="4" w:space="0"/>
           </w:tblBorders>
           <w:tblLayout w:type="fixed"/>
+          <w:tblCellMar>
+            <w:top w:w="0" w:type="dxa"/>
+            <w:left w:w="108" w:type="dxa"/>
+            <w:bottom w:w="0" w:type="dxa"/>
+            <w:right w:w="108" w:type="dxa"/>
+          </w:tblCellMar>
         </w:tblPrEx>
         <w:trPr>
           <w:trHeight w:val="993" w:hRule="atLeast"/>
@@ -2659,6 +3005,12 @@
             <w:insideV w:val="single" w:color="auto" w:sz="4" w:space="0"/>
           </w:tblBorders>
           <w:tblLayout w:type="fixed"/>
+          <w:tblCellMar>
+            <w:top w:w="0" w:type="dxa"/>
+            <w:left w:w="108" w:type="dxa"/>
+            <w:bottom w:w="0" w:type="dxa"/>
+            <w:right w:w="108" w:type="dxa"/>
+          </w:tblCellMar>
         </w:tblPrEx>
         <w:trPr>
           <w:trHeight w:val="1034" w:hRule="atLeast"/>
@@ -2746,6 +3098,12 @@
             <w:insideV w:val="single" w:color="auto" w:sz="4" w:space="0"/>
           </w:tblBorders>
           <w:tblLayout w:type="fixed"/>
+          <w:tblCellMar>
+            <w:top w:w="0" w:type="dxa"/>
+            <w:left w:w="108" w:type="dxa"/>
+            <w:bottom w:w="0" w:type="dxa"/>
+            <w:right w:w="108" w:type="dxa"/>
+          </w:tblCellMar>
         </w:tblPrEx>
         <w:trPr>
           <w:trHeight w:val="993" w:hRule="atLeast"/>
@@ -2798,6 +3156,12 @@
             <w:insideV w:val="single" w:color="auto" w:sz="4" w:space="0"/>
           </w:tblBorders>
           <w:tblLayout w:type="fixed"/>
+          <w:tblCellMar>
+            <w:top w:w="0" w:type="dxa"/>
+            <w:left w:w="108" w:type="dxa"/>
+            <w:bottom w:w="0" w:type="dxa"/>
+            <w:right w:w="108" w:type="dxa"/>
+          </w:tblCellMar>
         </w:tblPrEx>
         <w:trPr>
           <w:trHeight w:val="993" w:hRule="atLeast"/>
@@ -2852,6 +3216,12 @@
             <w:insideV w:val="single" w:color="auto" w:sz="4" w:space="0"/>
           </w:tblBorders>
           <w:tblLayout w:type="fixed"/>
+          <w:tblCellMar>
+            <w:top w:w="0" w:type="dxa"/>
+            <w:left w:w="108" w:type="dxa"/>
+            <w:bottom w:w="0" w:type="dxa"/>
+            <w:right w:w="108" w:type="dxa"/>
+          </w:tblCellMar>
         </w:tblPrEx>
         <w:trPr>
           <w:trHeight w:val="993" w:hRule="atLeast"/>
@@ -2914,6 +3284,12 @@
             <w:insideV w:val="single" w:color="auto" w:sz="4" w:space="0"/>
           </w:tblBorders>
           <w:tblLayout w:type="fixed"/>
+          <w:tblCellMar>
+            <w:top w:w="0" w:type="dxa"/>
+            <w:left w:w="108" w:type="dxa"/>
+            <w:bottom w:w="0" w:type="dxa"/>
+            <w:right w:w="108" w:type="dxa"/>
+          </w:tblCellMar>
         </w:tblPrEx>
         <w:trPr>
           <w:trHeight w:val="1034" w:hRule="atLeast"/>
@@ -3002,6 +3378,12 @@
             <w:insideV w:val="single" w:color="auto" w:sz="4" w:space="0"/>
           </w:tblBorders>
           <w:tblLayout w:type="fixed"/>
+          <w:tblCellMar>
+            <w:top w:w="0" w:type="dxa"/>
+            <w:left w:w="108" w:type="dxa"/>
+            <w:bottom w:w="0" w:type="dxa"/>
+            <w:right w:w="108" w:type="dxa"/>
+          </w:tblCellMar>
         </w:tblPrEx>
         <w:trPr>
           <w:trHeight w:val="993" w:hRule="atLeast"/>
@@ -3054,6 +3436,12 @@
             <w:insideV w:val="single" w:color="auto" w:sz="4" w:space="0"/>
           </w:tblBorders>
           <w:tblLayout w:type="fixed"/>
+          <w:tblCellMar>
+            <w:top w:w="0" w:type="dxa"/>
+            <w:left w:w="108" w:type="dxa"/>
+            <w:bottom w:w="0" w:type="dxa"/>
+            <w:right w:w="108" w:type="dxa"/>
+          </w:tblCellMar>
         </w:tblPrEx>
         <w:trPr>
           <w:trHeight w:val="993" w:hRule="atLeast"/>
@@ -3108,6 +3496,12 @@
             <w:insideV w:val="single" w:color="auto" w:sz="4" w:space="0"/>
           </w:tblBorders>
           <w:tblLayout w:type="fixed"/>
+          <w:tblCellMar>
+            <w:top w:w="0" w:type="dxa"/>
+            <w:left w:w="108" w:type="dxa"/>
+            <w:bottom w:w="0" w:type="dxa"/>
+            <w:right w:w="108" w:type="dxa"/>
+          </w:tblCellMar>
         </w:tblPrEx>
         <w:trPr>
           <w:trHeight w:val="993" w:hRule="atLeast"/>
@@ -3170,6 +3564,12 @@
             <w:insideV w:val="single" w:color="auto" w:sz="4" w:space="0"/>
           </w:tblBorders>
           <w:tblLayout w:type="fixed"/>
+          <w:tblCellMar>
+            <w:top w:w="0" w:type="dxa"/>
+            <w:left w:w="108" w:type="dxa"/>
+            <w:bottom w:w="0" w:type="dxa"/>
+            <w:right w:w="108" w:type="dxa"/>
+          </w:tblCellMar>
         </w:tblPrEx>
         <w:trPr>
           <w:trHeight w:val="1034" w:hRule="atLeast"/>
@@ -3249,7 +3649,21 @@
       </w:tblGrid>
       <w:tr>
         <w:tblPrEx>
-          <w:tblLayout w:type="fixed"/>
+          <w:tblBorders>
+            <w:top w:val="single" w:color="auto" w:sz="4" w:space="0"/>
+            <w:left w:val="single" w:color="auto" w:sz="4" w:space="0"/>
+            <w:bottom w:val="single" w:color="auto" w:sz="4" w:space="0"/>
+            <w:right w:val="single" w:color="auto" w:sz="4" w:space="0"/>
+            <w:insideH w:val="single" w:color="auto" w:sz="4" w:space="0"/>
+            <w:insideV w:val="single" w:color="auto" w:sz="4" w:space="0"/>
+          </w:tblBorders>
+          <w:tblLayout w:type="fixed"/>
+          <w:tblCellMar>
+            <w:top w:w="0" w:type="dxa"/>
+            <w:left w:w="108" w:type="dxa"/>
+            <w:bottom w:w="0" w:type="dxa"/>
+            <w:right w:w="108" w:type="dxa"/>
+          </w:tblCellMar>
         </w:tblPrEx>
         <w:trPr>
           <w:trHeight w:val="993" w:hRule="atLeast"/>
@@ -3302,6 +3716,12 @@
             <w:insideV w:val="single" w:color="auto" w:sz="4" w:space="0"/>
           </w:tblBorders>
           <w:tblLayout w:type="fixed"/>
+          <w:tblCellMar>
+            <w:top w:w="0" w:type="dxa"/>
+            <w:left w:w="108" w:type="dxa"/>
+            <w:bottom w:w="0" w:type="dxa"/>
+            <w:right w:w="108" w:type="dxa"/>
+          </w:tblCellMar>
         </w:tblPrEx>
         <w:trPr>
           <w:trHeight w:val="993" w:hRule="atLeast"/>
@@ -3364,6 +3784,12 @@
             <w:insideV w:val="single" w:color="auto" w:sz="4" w:space="0"/>
           </w:tblBorders>
           <w:tblLayout w:type="fixed"/>
+          <w:tblCellMar>
+            <w:top w:w="0" w:type="dxa"/>
+            <w:left w:w="108" w:type="dxa"/>
+            <w:bottom w:w="0" w:type="dxa"/>
+            <w:right w:w="108" w:type="dxa"/>
+          </w:tblCellMar>
         </w:tblPrEx>
         <w:trPr>
           <w:trHeight w:val="993" w:hRule="atLeast"/>
@@ -3436,6 +3862,12 @@
             <w:insideV w:val="single" w:color="auto" w:sz="4" w:space="0"/>
           </w:tblBorders>
           <w:tblLayout w:type="fixed"/>
+          <w:tblCellMar>
+            <w:top w:w="0" w:type="dxa"/>
+            <w:left w:w="108" w:type="dxa"/>
+            <w:bottom w:w="0" w:type="dxa"/>
+            <w:right w:w="108" w:type="dxa"/>
+          </w:tblCellMar>
         </w:tblPrEx>
         <w:trPr>
           <w:trHeight w:val="1034" w:hRule="atLeast"/>
@@ -3514,6 +3946,12 @@
             <w:insideV w:val="single" w:color="auto" w:sz="4" w:space="0"/>
           </w:tblBorders>
           <w:tblLayout w:type="fixed"/>
+          <w:tblCellMar>
+            <w:top w:w="0" w:type="dxa"/>
+            <w:left w:w="108" w:type="dxa"/>
+            <w:bottom w:w="0" w:type="dxa"/>
+            <w:right w:w="108" w:type="dxa"/>
+          </w:tblCellMar>
         </w:tblPrEx>
         <w:trPr>
           <w:trHeight w:val="993" w:hRule="atLeast"/>
@@ -3566,6 +4004,12 @@
             <w:insideV w:val="single" w:color="auto" w:sz="4" w:space="0"/>
           </w:tblBorders>
           <w:tblLayout w:type="fixed"/>
+          <w:tblCellMar>
+            <w:top w:w="0" w:type="dxa"/>
+            <w:left w:w="108" w:type="dxa"/>
+            <w:bottom w:w="0" w:type="dxa"/>
+            <w:right w:w="108" w:type="dxa"/>
+          </w:tblCellMar>
         </w:tblPrEx>
         <w:trPr>
           <w:trHeight w:val="993" w:hRule="atLeast"/>
@@ -3638,6 +4082,12 @@
             <w:insideV w:val="single" w:color="auto" w:sz="4" w:space="0"/>
           </w:tblBorders>
           <w:tblLayout w:type="fixed"/>
+          <w:tblCellMar>
+            <w:top w:w="0" w:type="dxa"/>
+            <w:left w:w="108" w:type="dxa"/>
+            <w:bottom w:w="0" w:type="dxa"/>
+            <w:right w:w="108" w:type="dxa"/>
+          </w:tblCellMar>
         </w:tblPrEx>
         <w:trPr>
           <w:trHeight w:val="993" w:hRule="atLeast"/>
@@ -3692,6 +4142,12 @@
             <w:insideV w:val="single" w:color="auto" w:sz="4" w:space="0"/>
           </w:tblBorders>
           <w:tblLayout w:type="fixed"/>
+          <w:tblCellMar>
+            <w:top w:w="0" w:type="dxa"/>
+            <w:left w:w="108" w:type="dxa"/>
+            <w:bottom w:w="0" w:type="dxa"/>
+            <w:right w:w="108" w:type="dxa"/>
+          </w:tblCellMar>
         </w:tblPrEx>
         <w:trPr>
           <w:trHeight w:val="1034" w:hRule="atLeast"/>
@@ -3798,6 +4254,12 @@
             <w:insideV w:val="single" w:color="auto" w:sz="4" w:space="0"/>
           </w:tblBorders>
           <w:tblLayout w:type="fixed"/>
+          <w:tblCellMar>
+            <w:top w:w="0" w:type="dxa"/>
+            <w:left w:w="108" w:type="dxa"/>
+            <w:bottom w:w="0" w:type="dxa"/>
+            <w:right w:w="108" w:type="dxa"/>
+          </w:tblCellMar>
         </w:tblPrEx>
         <w:trPr>
           <w:trHeight w:val="993" w:hRule="atLeast"/>
@@ -3850,6 +4312,12 @@
             <w:insideV w:val="single" w:color="auto" w:sz="4" w:space="0"/>
           </w:tblBorders>
           <w:tblLayout w:type="fixed"/>
+          <w:tblCellMar>
+            <w:top w:w="0" w:type="dxa"/>
+            <w:left w:w="108" w:type="dxa"/>
+            <w:bottom w:w="0" w:type="dxa"/>
+            <w:right w:w="108" w:type="dxa"/>
+          </w:tblCellMar>
         </w:tblPrEx>
         <w:trPr>
           <w:trHeight w:val="993" w:hRule="atLeast"/>
@@ -3894,6 +4362,12 @@
             <w:insideV w:val="single" w:color="auto" w:sz="4" w:space="0"/>
           </w:tblBorders>
           <w:tblLayout w:type="fixed"/>
+          <w:tblCellMar>
+            <w:top w:w="0" w:type="dxa"/>
+            <w:left w:w="108" w:type="dxa"/>
+            <w:bottom w:w="0" w:type="dxa"/>
+            <w:right w:w="108" w:type="dxa"/>
+          </w:tblCellMar>
         </w:tblPrEx>
         <w:trPr>
           <w:trHeight w:val="993" w:hRule="atLeast"/>
@@ -3956,6 +4430,12 @@
             <w:insideV w:val="single" w:color="auto" w:sz="4" w:space="0"/>
           </w:tblBorders>
           <w:tblLayout w:type="fixed"/>
+          <w:tblCellMar>
+            <w:top w:w="0" w:type="dxa"/>
+            <w:left w:w="108" w:type="dxa"/>
+            <w:bottom w:w="0" w:type="dxa"/>
+            <w:right w:w="108" w:type="dxa"/>
+          </w:tblCellMar>
         </w:tblPrEx>
         <w:trPr>
           <w:trHeight w:val="1034" w:hRule="atLeast"/>
@@ -4044,6 +4524,12 @@
             <w:insideV w:val="single" w:color="auto" w:sz="4" w:space="0"/>
           </w:tblBorders>
           <w:tblLayout w:type="fixed"/>
+          <w:tblCellMar>
+            <w:top w:w="0" w:type="dxa"/>
+            <w:left w:w="108" w:type="dxa"/>
+            <w:bottom w:w="0" w:type="dxa"/>
+            <w:right w:w="108" w:type="dxa"/>
+          </w:tblCellMar>
         </w:tblPrEx>
         <w:trPr>
           <w:trHeight w:val="993" w:hRule="atLeast"/>
@@ -4096,6 +4582,12 @@
             <w:insideV w:val="single" w:color="auto" w:sz="4" w:space="0"/>
           </w:tblBorders>
           <w:tblLayout w:type="fixed"/>
+          <w:tblCellMar>
+            <w:top w:w="0" w:type="dxa"/>
+            <w:left w:w="108" w:type="dxa"/>
+            <w:bottom w:w="0" w:type="dxa"/>
+            <w:right w:w="108" w:type="dxa"/>
+          </w:tblCellMar>
         </w:tblPrEx>
         <w:trPr>
           <w:trHeight w:val="993" w:hRule="atLeast"/>
@@ -4150,6 +4642,12 @@
             <w:insideV w:val="single" w:color="auto" w:sz="4" w:space="0"/>
           </w:tblBorders>
           <w:tblLayout w:type="fixed"/>
+          <w:tblCellMar>
+            <w:top w:w="0" w:type="dxa"/>
+            <w:left w:w="108" w:type="dxa"/>
+            <w:bottom w:w="0" w:type="dxa"/>
+            <w:right w:w="108" w:type="dxa"/>
+          </w:tblCellMar>
         </w:tblPrEx>
         <w:trPr>
           <w:trHeight w:val="993" w:hRule="atLeast"/>
@@ -4222,6 +4720,12 @@
             <w:insideV w:val="single" w:color="auto" w:sz="4" w:space="0"/>
           </w:tblBorders>
           <w:tblLayout w:type="fixed"/>
+          <w:tblCellMar>
+            <w:top w:w="0" w:type="dxa"/>
+            <w:left w:w="108" w:type="dxa"/>
+            <w:bottom w:w="0" w:type="dxa"/>
+            <w:right w:w="108" w:type="dxa"/>
+          </w:tblCellMar>
         </w:tblPrEx>
         <w:trPr>
           <w:trHeight w:val="1034" w:hRule="atLeast"/>
@@ -4300,6 +4804,12 @@
             <w:insideV w:val="single" w:color="auto" w:sz="4" w:space="0"/>
           </w:tblBorders>
           <w:tblLayout w:type="fixed"/>
+          <w:tblCellMar>
+            <w:top w:w="0" w:type="dxa"/>
+            <w:left w:w="108" w:type="dxa"/>
+            <w:bottom w:w="0" w:type="dxa"/>
+            <w:right w:w="108" w:type="dxa"/>
+          </w:tblCellMar>
         </w:tblPrEx>
         <w:trPr>
           <w:trHeight w:val="993" w:hRule="atLeast"/>
@@ -4352,6 +4862,12 @@
             <w:insideV w:val="single" w:color="auto" w:sz="4" w:space="0"/>
           </w:tblBorders>
           <w:tblLayout w:type="fixed"/>
+          <w:tblCellMar>
+            <w:top w:w="0" w:type="dxa"/>
+            <w:left w:w="108" w:type="dxa"/>
+            <w:bottom w:w="0" w:type="dxa"/>
+            <w:right w:w="108" w:type="dxa"/>
+          </w:tblCellMar>
         </w:tblPrEx>
         <w:trPr>
           <w:trHeight w:val="993" w:hRule="atLeast"/>
@@ -4414,6 +4930,12 @@
             <w:insideV w:val="single" w:color="auto" w:sz="4" w:space="0"/>
           </w:tblBorders>
           <w:tblLayout w:type="fixed"/>
+          <w:tblCellMar>
+            <w:top w:w="0" w:type="dxa"/>
+            <w:left w:w="108" w:type="dxa"/>
+            <w:bottom w:w="0" w:type="dxa"/>
+            <w:right w:w="108" w:type="dxa"/>
+          </w:tblCellMar>
         </w:tblPrEx>
         <w:trPr>
           <w:trHeight w:val="993" w:hRule="atLeast"/>
@@ -4476,6 +4998,12 @@
             <w:insideV w:val="single" w:color="auto" w:sz="4" w:space="0"/>
           </w:tblBorders>
           <w:tblLayout w:type="fixed"/>
+          <w:tblCellMar>
+            <w:top w:w="0" w:type="dxa"/>
+            <w:left w:w="108" w:type="dxa"/>
+            <w:bottom w:w="0" w:type="dxa"/>
+            <w:right w:w="108" w:type="dxa"/>
+          </w:tblCellMar>
         </w:tblPrEx>
         <w:trPr>
           <w:trHeight w:val="1034" w:hRule="atLeast"/>
@@ -4609,6 +5137,12 @@
             <w:insideV w:val="single" w:color="auto" w:sz="4" w:space="0"/>
           </w:tblBorders>
           <w:tblLayout w:type="fixed"/>
+          <w:tblCellMar>
+            <w:top w:w="0" w:type="dxa"/>
+            <w:left w:w="108" w:type="dxa"/>
+            <w:bottom w:w="0" w:type="dxa"/>
+            <w:right w:w="108" w:type="dxa"/>
+          </w:tblCellMar>
         </w:tblPrEx>
         <w:trPr>
           <w:trHeight w:val="993" w:hRule="atLeast"/>
@@ -4661,6 +5195,12 @@
             <w:insideV w:val="single" w:color="auto" w:sz="4" w:space="0"/>
           </w:tblBorders>
           <w:tblLayout w:type="fixed"/>
+          <w:tblCellMar>
+            <w:top w:w="0" w:type="dxa"/>
+            <w:left w:w="108" w:type="dxa"/>
+            <w:bottom w:w="0" w:type="dxa"/>
+            <w:right w:w="108" w:type="dxa"/>
+          </w:tblCellMar>
         </w:tblPrEx>
         <w:trPr>
           <w:trHeight w:val="993" w:hRule="atLeast"/>
@@ -4715,6 +5255,12 @@
             <w:insideV w:val="single" w:color="auto" w:sz="4" w:space="0"/>
           </w:tblBorders>
           <w:tblLayout w:type="fixed"/>
+          <w:tblCellMar>
+            <w:top w:w="0" w:type="dxa"/>
+            <w:left w:w="108" w:type="dxa"/>
+            <w:bottom w:w="0" w:type="dxa"/>
+            <w:right w:w="108" w:type="dxa"/>
+          </w:tblCellMar>
         </w:tblPrEx>
         <w:trPr>
           <w:trHeight w:val="993" w:hRule="atLeast"/>
@@ -4787,6 +5333,12 @@
             <w:insideV w:val="single" w:color="auto" w:sz="4" w:space="0"/>
           </w:tblBorders>
           <w:tblLayout w:type="fixed"/>
+          <w:tblCellMar>
+            <w:top w:w="0" w:type="dxa"/>
+            <w:left w:w="108" w:type="dxa"/>
+            <w:bottom w:w="0" w:type="dxa"/>
+            <w:right w:w="108" w:type="dxa"/>
+          </w:tblCellMar>
         </w:tblPrEx>
         <w:trPr>
           <w:trHeight w:val="1034" w:hRule="atLeast"/>
@@ -4865,6 +5417,12 @@
             <w:insideV w:val="single" w:color="auto" w:sz="4" w:space="0"/>
           </w:tblBorders>
           <w:tblLayout w:type="fixed"/>
+          <w:tblCellMar>
+            <w:top w:w="0" w:type="dxa"/>
+            <w:left w:w="108" w:type="dxa"/>
+            <w:bottom w:w="0" w:type="dxa"/>
+            <w:right w:w="108" w:type="dxa"/>
+          </w:tblCellMar>
         </w:tblPrEx>
         <w:trPr>
           <w:trHeight w:val="993" w:hRule="atLeast"/>
@@ -4917,6 +5475,12 @@
             <w:insideV w:val="single" w:color="auto" w:sz="4" w:space="0"/>
           </w:tblBorders>
           <w:tblLayout w:type="fixed"/>
+          <w:tblCellMar>
+            <w:top w:w="0" w:type="dxa"/>
+            <w:left w:w="108" w:type="dxa"/>
+            <w:bottom w:w="0" w:type="dxa"/>
+            <w:right w:w="108" w:type="dxa"/>
+          </w:tblCellMar>
         </w:tblPrEx>
         <w:trPr>
           <w:trHeight w:val="993" w:hRule="atLeast"/>
@@ -4947,7 +5511,6 @@
               </w:rPr>
               <w:t xml:space="preserve">Pré-requisitos: </w:t>
             </w:r>
-            <w:bookmarkStart w:id="0" w:name="_GoBack"/>
             <w:r>
               <w:rPr>
                 <w:rFonts w:hint="default"/>
@@ -4958,21 +5521,26 @@
               </w:rPr>
               <w:t>A distancia entre os sensores deve estar definida. Deve ter como parametro os dados brutos pre-processados.</w:t>
             </w:r>
-            <w:bookmarkEnd w:id="0"/>
-          </w:p>
-        </w:tc>
-      </w:tr>
-      <w:tr>
-        <w:tblPrEx>
-          <w:tblBorders>
-            <w:top w:val="single" w:color="auto" w:sz="4" w:space="0"/>
-            <w:left w:val="single" w:color="auto" w:sz="4" w:space="0"/>
-            <w:bottom w:val="single" w:color="auto" w:sz="4" w:space="0"/>
-            <w:right w:val="single" w:color="auto" w:sz="4" w:space="0"/>
-            <w:insideH w:val="single" w:color="auto" w:sz="4" w:space="0"/>
-            <w:insideV w:val="single" w:color="auto" w:sz="4" w:space="0"/>
-          </w:tblBorders>
-          <w:tblLayout w:type="fixed"/>
+          </w:p>
+        </w:tc>
+      </w:tr>
+      <w:tr>
+        <w:tblPrEx>
+          <w:tblBorders>
+            <w:top w:val="single" w:color="auto" w:sz="4" w:space="0"/>
+            <w:left w:val="single" w:color="auto" w:sz="4" w:space="0"/>
+            <w:bottom w:val="single" w:color="auto" w:sz="4" w:space="0"/>
+            <w:right w:val="single" w:color="auto" w:sz="4" w:space="0"/>
+            <w:insideH w:val="single" w:color="auto" w:sz="4" w:space="0"/>
+            <w:insideV w:val="single" w:color="auto" w:sz="4" w:space="0"/>
+          </w:tblBorders>
+          <w:tblLayout w:type="fixed"/>
+          <w:tblCellMar>
+            <w:top w:w="0" w:type="dxa"/>
+            <w:left w:w="108" w:type="dxa"/>
+            <w:bottom w:w="0" w:type="dxa"/>
+            <w:right w:w="108" w:type="dxa"/>
+          </w:tblCellMar>
         </w:tblPrEx>
         <w:trPr>
           <w:trHeight w:val="993" w:hRule="atLeast"/>
@@ -5035,6 +5603,12 @@
             <w:insideV w:val="single" w:color="auto" w:sz="4" w:space="0"/>
           </w:tblBorders>
           <w:tblLayout w:type="fixed"/>
+          <w:tblCellMar>
+            <w:top w:w="0" w:type="dxa"/>
+            <w:left w:w="108" w:type="dxa"/>
+            <w:bottom w:w="0" w:type="dxa"/>
+            <w:right w:w="108" w:type="dxa"/>
+          </w:tblCellMar>
         </w:tblPrEx>
         <w:trPr>
           <w:trHeight w:val="1034" w:hRule="atLeast"/>
@@ -5123,6 +5697,592 @@
             <w:insideV w:val="single" w:color="auto" w:sz="4" w:space="0"/>
           </w:tblBorders>
           <w:tblLayout w:type="fixed"/>
+          <w:tblCellMar>
+            <w:top w:w="0" w:type="dxa"/>
+            <w:left w:w="108" w:type="dxa"/>
+            <w:bottom w:w="0" w:type="dxa"/>
+            <w:right w:w="108" w:type="dxa"/>
+          </w:tblCellMar>
+        </w:tblPrEx>
+        <w:trPr>
+          <w:trHeight w:val="993" w:hRule="atLeast"/>
+        </w:trPr>
+        <w:tc>
+          <w:tcPr>
+            <w:tcW w:w="8500" w:type="dxa"/>
+          </w:tcPr>
+          <w:p>
+            <w:pPr>
+              <w:widowControl w:val="0"/>
+              <w:jc w:val="left"/>
+              <w:rPr>
+                <w:rFonts w:hint="default"/>
+                <w:b w:val="0"/>
+                <w:bCs w:val="0"/>
+                <w:vertAlign w:val="baseline"/>
+                <w:lang w:val="pt"/>
+              </w:rPr>
+            </w:pPr>
+            <w:r>
+              <w:rPr>
+                <w:rFonts w:hint="default"/>
+                <w:b/>
+                <w:bCs/>
+                <w:vertAlign w:val="baseline"/>
+                <w:lang w:val="pt"/>
+              </w:rPr>
+              <w:t xml:space="preserve">Contrato: </w:t>
+            </w:r>
+            <w:r>
+              <w:rPr>
+                <w:rFonts w:hint="default"/>
+                <w:vertAlign w:val="baseline"/>
+                <w:lang w:val="pt"/>
+              </w:rPr>
+              <w:t>Calcula Velocidade do Som</w:t>
+            </w:r>
+          </w:p>
+        </w:tc>
+      </w:tr>
+      <w:tr>
+        <w:tblPrEx>
+          <w:tblBorders>
+            <w:top w:val="single" w:color="auto" w:sz="4" w:space="0"/>
+            <w:left w:val="single" w:color="auto" w:sz="4" w:space="0"/>
+            <w:bottom w:val="single" w:color="auto" w:sz="4" w:space="0"/>
+            <w:right w:val="single" w:color="auto" w:sz="4" w:space="0"/>
+            <w:insideH w:val="single" w:color="auto" w:sz="4" w:space="0"/>
+            <w:insideV w:val="single" w:color="auto" w:sz="4" w:space="0"/>
+          </w:tblBorders>
+          <w:tblLayout w:type="fixed"/>
+          <w:tblCellMar>
+            <w:top w:w="0" w:type="dxa"/>
+            <w:left w:w="108" w:type="dxa"/>
+            <w:bottom w:w="0" w:type="dxa"/>
+            <w:right w:w="108" w:type="dxa"/>
+          </w:tblCellMar>
+        </w:tblPrEx>
+        <w:trPr>
+          <w:trHeight w:val="993" w:hRule="atLeast"/>
+        </w:trPr>
+        <w:tc>
+          <w:tcPr>
+            <w:tcW w:w="8500" w:type="dxa"/>
+          </w:tcPr>
+          <w:p>
+            <w:pPr>
+              <w:widowControl w:val="0"/>
+              <w:jc w:val="left"/>
+              <w:rPr>
+                <w:rFonts w:hint="default"/>
+                <w:b w:val="0"/>
+                <w:bCs w:val="0"/>
+                <w:vertAlign w:val="baseline"/>
+                <w:lang w:val="pt"/>
+              </w:rPr>
+            </w:pPr>
+            <w:r>
+              <w:rPr>
+                <w:rFonts w:hint="default"/>
+                <w:b/>
+                <w:bCs/>
+                <w:vertAlign w:val="baseline"/>
+                <w:lang w:val="pt"/>
+              </w:rPr>
+              <w:t xml:space="preserve">Pré-requisitos: </w:t>
+            </w:r>
+            <w:r>
+              <w:rPr>
+                <w:rFonts w:hint="default"/>
+                <w:b w:val="0"/>
+                <w:bCs w:val="0"/>
+                <w:vertAlign w:val="baseline"/>
+                <w:lang w:val="pt"/>
+              </w:rPr>
+              <w:t>Deve receber como parametro a temperatura do ambiente</w:t>
+            </w:r>
+          </w:p>
+        </w:tc>
+      </w:tr>
+      <w:tr>
+        <w:tblPrEx>
+          <w:tblBorders>
+            <w:top w:val="single" w:color="auto" w:sz="4" w:space="0"/>
+            <w:left w:val="single" w:color="auto" w:sz="4" w:space="0"/>
+            <w:bottom w:val="single" w:color="auto" w:sz="4" w:space="0"/>
+            <w:right w:val="single" w:color="auto" w:sz="4" w:space="0"/>
+            <w:insideH w:val="single" w:color="auto" w:sz="4" w:space="0"/>
+            <w:insideV w:val="single" w:color="auto" w:sz="4" w:space="0"/>
+          </w:tblBorders>
+          <w:tblLayout w:type="fixed"/>
+          <w:tblCellMar>
+            <w:top w:w="0" w:type="dxa"/>
+            <w:left w:w="108" w:type="dxa"/>
+            <w:bottom w:w="0" w:type="dxa"/>
+            <w:right w:w="108" w:type="dxa"/>
+          </w:tblCellMar>
+        </w:tblPrEx>
+        <w:trPr>
+          <w:trHeight w:val="993" w:hRule="atLeast"/>
+        </w:trPr>
+        <w:tc>
+          <w:tcPr>
+            <w:tcW w:w="8500" w:type="dxa"/>
+          </w:tcPr>
+          <w:p>
+            <w:pPr>
+              <w:widowControl w:val="0"/>
+              <w:jc w:val="both"/>
+              <w:rPr>
+                <w:rFonts w:hint="default"/>
+                <w:b w:val="0"/>
+                <w:bCs w:val="0"/>
+                <w:vertAlign w:val="baseline"/>
+                <w:lang w:val="pt"/>
+              </w:rPr>
+            </w:pPr>
+            <w:r>
+              <w:rPr>
+                <w:rFonts w:hint="default"/>
+                <w:b/>
+                <w:bCs/>
+                <w:vertAlign w:val="baseline"/>
+                <w:lang w:val="pt"/>
+              </w:rPr>
+              <w:t xml:space="preserve">Termos: </w:t>
+            </w:r>
+            <w:r>
+              <w:rPr>
+                <w:rFonts w:hint="default"/>
+                <w:b w:val="0"/>
+                <w:bCs w:val="0"/>
+                <w:vertAlign w:val="baseline"/>
+                <w:lang w:val="pt"/>
+              </w:rPr>
+              <w:t xml:space="preserve">Esta operacao pertence a </w:t>
+            </w:r>
+            <w:r>
+              <w:rPr>
+                <w:rFonts w:hint="default"/>
+                <w:vertAlign w:val="baseline"/>
+                <w:lang w:val="pt"/>
+              </w:rPr>
+              <w:t>Classe_Posicionamento e</w:t>
+            </w:r>
+            <w:r>
+              <w:rPr>
+                <w:rFonts w:hint="default"/>
+                <w:b w:val="0"/>
+                <w:bCs w:val="0"/>
+                <w:vertAlign w:val="baseline"/>
+                <w:lang w:val="pt"/>
+              </w:rPr>
+              <w:t xml:space="preserve"> consiste no calculo da velocidade do som de acordo com a temperatura do meio de propagacao. </w:t>
+            </w:r>
+          </w:p>
+        </w:tc>
+      </w:tr>
+      <w:tr>
+        <w:tblPrEx>
+          <w:tblBorders>
+            <w:top w:val="single" w:color="auto" w:sz="4" w:space="0"/>
+            <w:left w:val="single" w:color="auto" w:sz="4" w:space="0"/>
+            <w:bottom w:val="single" w:color="auto" w:sz="4" w:space="0"/>
+            <w:right w:val="single" w:color="auto" w:sz="4" w:space="0"/>
+            <w:insideH w:val="single" w:color="auto" w:sz="4" w:space="0"/>
+            <w:insideV w:val="single" w:color="auto" w:sz="4" w:space="0"/>
+          </w:tblBorders>
+          <w:tblLayout w:type="fixed"/>
+          <w:tblCellMar>
+            <w:top w:w="0" w:type="dxa"/>
+            <w:left w:w="108" w:type="dxa"/>
+            <w:bottom w:w="0" w:type="dxa"/>
+            <w:right w:w="108" w:type="dxa"/>
+          </w:tblCellMar>
+        </w:tblPrEx>
+        <w:trPr>
+          <w:trHeight w:val="1034" w:hRule="atLeast"/>
+        </w:trPr>
+        <w:tc>
+          <w:tcPr>
+            <w:tcW w:w="8500" w:type="dxa"/>
+          </w:tcPr>
+          <w:p>
+            <w:pPr>
+              <w:widowControl w:val="0"/>
+              <w:jc w:val="left"/>
+              <w:rPr>
+                <w:rFonts w:hint="default"/>
+                <w:b w:val="0"/>
+                <w:bCs w:val="0"/>
+                <w:vertAlign w:val="baseline"/>
+                <w:lang w:val="pt"/>
+              </w:rPr>
+            </w:pPr>
+            <w:r>
+              <w:rPr>
+                <w:rFonts w:hint="default"/>
+                <w:b/>
+                <w:bCs/>
+                <w:vertAlign w:val="baseline"/>
+                <w:lang w:val="pt"/>
+              </w:rPr>
+              <w:t xml:space="preserve">Pós-requisitos: </w:t>
+            </w:r>
+            <w:r>
+              <w:rPr>
+                <w:rFonts w:hint="default"/>
+                <w:b w:val="0"/>
+                <w:bCs w:val="0"/>
+                <w:vertAlign w:val="baseline"/>
+                <w:lang w:val="pt"/>
+              </w:rPr>
+              <w:t>Retornar a velocidade do som no formato float.</w:t>
+            </w:r>
+          </w:p>
+        </w:tc>
+      </w:tr>
+    </w:tbl>
+    <w:p>
+      <w:pPr>
+        <w:jc w:val="center"/>
+        <w:rPr>
+          <w:rFonts w:hint="default"/>
+          <w:lang w:val="pt"/>
+        </w:rPr>
+      </w:pPr>
+    </w:p>
+    <w:tbl>
+      <w:tblPr>
+        <w:tblStyle w:val="4"/>
+        <w:tblW w:w="8500" w:type="dxa"/>
+        <w:tblInd w:w="0" w:type="dxa"/>
+        <w:tblBorders>
+          <w:top w:val="single" w:color="auto" w:sz="4" w:space="0"/>
+          <w:left w:val="single" w:color="auto" w:sz="4" w:space="0"/>
+          <w:bottom w:val="single" w:color="auto" w:sz="4" w:space="0"/>
+          <w:right w:val="single" w:color="auto" w:sz="4" w:space="0"/>
+          <w:insideH w:val="single" w:color="auto" w:sz="4" w:space="0"/>
+          <w:insideV w:val="single" w:color="auto" w:sz="4" w:space="0"/>
+        </w:tblBorders>
+        <w:tblLayout w:type="fixed"/>
+        <w:tblCellMar>
+          <w:top w:w="0" w:type="dxa"/>
+          <w:left w:w="108" w:type="dxa"/>
+          <w:bottom w:w="0" w:type="dxa"/>
+          <w:right w:w="108" w:type="dxa"/>
+        </w:tblCellMar>
+      </w:tblPr>
+      <w:tblGrid>
+        <w:gridCol w:w="8500"/>
+      </w:tblGrid>
+      <w:tr>
+        <w:tblPrEx>
+          <w:tblBorders>
+            <w:top w:val="single" w:color="auto" w:sz="4" w:space="0"/>
+            <w:left w:val="single" w:color="auto" w:sz="4" w:space="0"/>
+            <w:bottom w:val="single" w:color="auto" w:sz="4" w:space="0"/>
+            <w:right w:val="single" w:color="auto" w:sz="4" w:space="0"/>
+            <w:insideH w:val="single" w:color="auto" w:sz="4" w:space="0"/>
+            <w:insideV w:val="single" w:color="auto" w:sz="4" w:space="0"/>
+          </w:tblBorders>
+          <w:tblLayout w:type="fixed"/>
+          <w:tblCellMar>
+            <w:top w:w="0" w:type="dxa"/>
+            <w:left w:w="108" w:type="dxa"/>
+            <w:bottom w:w="0" w:type="dxa"/>
+            <w:right w:w="108" w:type="dxa"/>
+          </w:tblCellMar>
+        </w:tblPrEx>
+        <w:trPr>
+          <w:trHeight w:val="993" w:hRule="atLeast"/>
+        </w:trPr>
+        <w:tc>
+          <w:tcPr>
+            <w:tcW w:w="8500" w:type="dxa"/>
+          </w:tcPr>
+          <w:p>
+            <w:pPr>
+              <w:widowControl w:val="0"/>
+              <w:jc w:val="left"/>
+              <w:rPr>
+                <w:rFonts w:hint="default"/>
+                <w:b w:val="0"/>
+                <w:bCs w:val="0"/>
+                <w:vertAlign w:val="baseline"/>
+                <w:lang w:val="pt"/>
+              </w:rPr>
+            </w:pPr>
+            <w:r>
+              <w:rPr>
+                <w:rFonts w:hint="default"/>
+                <w:b/>
+                <w:bCs/>
+                <w:vertAlign w:val="baseline"/>
+                <w:lang w:val="pt"/>
+              </w:rPr>
+              <w:t xml:space="preserve">Contrato: </w:t>
+            </w:r>
+            <w:r>
+              <w:rPr>
+                <w:rFonts w:hint="default"/>
+                <w:vertAlign w:val="baseline"/>
+                <w:lang w:val="pt"/>
+              </w:rPr>
+              <w:t>Calcula distancia</w:t>
+            </w:r>
+          </w:p>
+        </w:tc>
+      </w:tr>
+      <w:tr>
+        <w:tblPrEx>
+          <w:tblBorders>
+            <w:top w:val="single" w:color="auto" w:sz="4" w:space="0"/>
+            <w:left w:val="single" w:color="auto" w:sz="4" w:space="0"/>
+            <w:bottom w:val="single" w:color="auto" w:sz="4" w:space="0"/>
+            <w:right w:val="single" w:color="auto" w:sz="4" w:space="0"/>
+            <w:insideH w:val="single" w:color="auto" w:sz="4" w:space="0"/>
+            <w:insideV w:val="single" w:color="auto" w:sz="4" w:space="0"/>
+          </w:tblBorders>
+          <w:tblLayout w:type="fixed"/>
+          <w:tblCellMar>
+            <w:top w:w="0" w:type="dxa"/>
+            <w:left w:w="108" w:type="dxa"/>
+            <w:bottom w:w="0" w:type="dxa"/>
+            <w:right w:w="108" w:type="dxa"/>
+          </w:tblCellMar>
+        </w:tblPrEx>
+        <w:trPr>
+          <w:trHeight w:val="993" w:hRule="atLeast"/>
+        </w:trPr>
+        <w:tc>
+          <w:tcPr>
+            <w:tcW w:w="8500" w:type="dxa"/>
+          </w:tcPr>
+          <w:p>
+            <w:pPr>
+              <w:widowControl w:val="0"/>
+              <w:jc w:val="left"/>
+              <w:rPr>
+                <w:rFonts w:hint="default"/>
+                <w:b w:val="0"/>
+                <w:bCs w:val="0"/>
+                <w:vertAlign w:val="baseline"/>
+                <w:lang w:val="pt"/>
+              </w:rPr>
+            </w:pPr>
+            <w:r>
+              <w:rPr>
+                <w:rFonts w:hint="default"/>
+                <w:b/>
+                <w:bCs/>
+                <w:vertAlign w:val="baseline"/>
+                <w:lang w:val="pt"/>
+              </w:rPr>
+              <w:t xml:space="preserve">Pré-requisitos: </w:t>
+            </w:r>
+            <w:r>
+              <w:rPr>
+                <w:rFonts w:hint="default"/>
+                <w:b w:val="0"/>
+                <w:bCs w:val="0"/>
+                <w:vertAlign w:val="baseline"/>
+                <w:lang w:val="pt"/>
+              </w:rPr>
+              <w:t>Deve receber como parametro a velocidade do som calculada pelo metodo c</w:t>
+            </w:r>
+            <w:r>
+              <w:rPr>
+                <w:rFonts w:hint="default"/>
+                <w:vertAlign w:val="baseline"/>
+                <w:lang w:val="pt"/>
+              </w:rPr>
+              <w:t>alcula_velocidade_do_som() e o tempo de resposta registrado em segundos.</w:t>
+            </w:r>
+          </w:p>
+        </w:tc>
+      </w:tr>
+      <w:tr>
+        <w:tblPrEx>
+          <w:tblBorders>
+            <w:top w:val="single" w:color="auto" w:sz="4" w:space="0"/>
+            <w:left w:val="single" w:color="auto" w:sz="4" w:space="0"/>
+            <w:bottom w:val="single" w:color="auto" w:sz="4" w:space="0"/>
+            <w:right w:val="single" w:color="auto" w:sz="4" w:space="0"/>
+            <w:insideH w:val="single" w:color="auto" w:sz="4" w:space="0"/>
+            <w:insideV w:val="single" w:color="auto" w:sz="4" w:space="0"/>
+          </w:tblBorders>
+          <w:tblLayout w:type="fixed"/>
+          <w:tblCellMar>
+            <w:top w:w="0" w:type="dxa"/>
+            <w:left w:w="108" w:type="dxa"/>
+            <w:bottom w:w="0" w:type="dxa"/>
+            <w:right w:w="108" w:type="dxa"/>
+          </w:tblCellMar>
+        </w:tblPrEx>
+        <w:trPr>
+          <w:trHeight w:val="993" w:hRule="atLeast"/>
+        </w:trPr>
+        <w:tc>
+          <w:tcPr>
+            <w:tcW w:w="8500" w:type="dxa"/>
+          </w:tcPr>
+          <w:p>
+            <w:pPr>
+              <w:widowControl w:val="0"/>
+              <w:jc w:val="both"/>
+              <w:rPr>
+                <w:rFonts w:hint="default"/>
+                <w:b w:val="0"/>
+                <w:bCs w:val="0"/>
+                <w:vertAlign w:val="baseline"/>
+                <w:lang w:val="pt"/>
+              </w:rPr>
+            </w:pPr>
+            <w:r>
+              <w:rPr>
+                <w:rFonts w:hint="default"/>
+                <w:b/>
+                <w:bCs/>
+                <w:vertAlign w:val="baseline"/>
+                <w:lang w:val="pt"/>
+              </w:rPr>
+              <w:t xml:space="preserve">Termos: </w:t>
+            </w:r>
+            <w:r>
+              <w:rPr>
+                <w:rFonts w:hint="default"/>
+                <w:b w:val="0"/>
+                <w:bCs w:val="0"/>
+                <w:vertAlign w:val="baseline"/>
+                <w:lang w:val="pt"/>
+              </w:rPr>
+              <w:t xml:space="preserve">Esta operacao pertence a </w:t>
+            </w:r>
+            <w:r>
+              <w:rPr>
+                <w:rFonts w:hint="default"/>
+                <w:vertAlign w:val="baseline"/>
+                <w:lang w:val="pt"/>
+              </w:rPr>
+              <w:t xml:space="preserve">Classe_Posicionamento, e consiste em calcular a distancia entre o sensor e o objeto detectado. </w:t>
+            </w:r>
+          </w:p>
+        </w:tc>
+      </w:tr>
+      <w:tr>
+        <w:tblPrEx>
+          <w:tblBorders>
+            <w:top w:val="single" w:color="auto" w:sz="4" w:space="0"/>
+            <w:left w:val="single" w:color="auto" w:sz="4" w:space="0"/>
+            <w:bottom w:val="single" w:color="auto" w:sz="4" w:space="0"/>
+            <w:right w:val="single" w:color="auto" w:sz="4" w:space="0"/>
+            <w:insideH w:val="single" w:color="auto" w:sz="4" w:space="0"/>
+            <w:insideV w:val="single" w:color="auto" w:sz="4" w:space="0"/>
+          </w:tblBorders>
+          <w:tblLayout w:type="fixed"/>
+          <w:tblCellMar>
+            <w:top w:w="0" w:type="dxa"/>
+            <w:left w:w="108" w:type="dxa"/>
+            <w:bottom w:w="0" w:type="dxa"/>
+            <w:right w:w="108" w:type="dxa"/>
+          </w:tblCellMar>
+        </w:tblPrEx>
+        <w:trPr>
+          <w:trHeight w:val="1034" w:hRule="atLeast"/>
+        </w:trPr>
+        <w:tc>
+          <w:tcPr>
+            <w:tcW w:w="8500" w:type="dxa"/>
+          </w:tcPr>
+          <w:p>
+            <w:pPr>
+              <w:widowControl w:val="0"/>
+              <w:jc w:val="left"/>
+              <w:rPr>
+                <w:rFonts w:hint="default"/>
+                <w:b w:val="0"/>
+                <w:bCs w:val="0"/>
+                <w:vertAlign w:val="baseline"/>
+                <w:lang w:val="pt"/>
+              </w:rPr>
+            </w:pPr>
+            <w:r>
+              <w:rPr>
+                <w:rFonts w:hint="default"/>
+                <w:b/>
+                <w:bCs/>
+                <w:vertAlign w:val="baseline"/>
+                <w:lang w:val="pt"/>
+              </w:rPr>
+              <w:t xml:space="preserve">Pós-requisitos: </w:t>
+            </w:r>
+            <w:r>
+              <w:rPr>
+                <w:rFonts w:hint="default"/>
+                <w:b w:val="0"/>
+                <w:bCs w:val="0"/>
+                <w:vertAlign w:val="baseline"/>
+                <w:lang w:val="pt"/>
+              </w:rPr>
+              <w:t>Retornar a distancia em metros no formato float entre o sensor e o objeto detectado.</w:t>
+            </w:r>
+            <w:bookmarkStart w:id="0" w:name="_GoBack"/>
+            <w:bookmarkEnd w:id="0"/>
+          </w:p>
+        </w:tc>
+      </w:tr>
+    </w:tbl>
+    <w:p>
+      <w:pPr>
+        <w:jc w:val="center"/>
+        <w:rPr>
+          <w:rFonts w:hint="default"/>
+          <w:lang w:val="pt"/>
+        </w:rPr>
+      </w:pPr>
+    </w:p>
+    <w:tbl>
+      <w:tblPr>
+        <w:tblStyle w:val="4"/>
+        <w:tblW w:w="8500" w:type="dxa"/>
+        <w:tblInd w:w="0" w:type="dxa"/>
+        <w:tblBorders>
+          <w:top w:val="single" w:color="auto" w:sz="4" w:space="0"/>
+          <w:left w:val="single" w:color="auto" w:sz="4" w:space="0"/>
+          <w:bottom w:val="single" w:color="auto" w:sz="4" w:space="0"/>
+          <w:right w:val="single" w:color="auto" w:sz="4" w:space="0"/>
+          <w:insideH w:val="single" w:color="auto" w:sz="4" w:space="0"/>
+          <w:insideV w:val="single" w:color="auto" w:sz="4" w:space="0"/>
+        </w:tblBorders>
+        <w:tblLayout w:type="fixed"/>
+        <w:tblCellMar>
+          <w:top w:w="0" w:type="dxa"/>
+          <w:left w:w="108" w:type="dxa"/>
+          <w:bottom w:w="0" w:type="dxa"/>
+          <w:right w:w="108" w:type="dxa"/>
+        </w:tblCellMar>
+      </w:tblPr>
+      <w:tblGrid>
+        <w:gridCol w:w="8500"/>
+      </w:tblGrid>
+      <w:tr>
+        <w:tblPrEx>
+          <w:tblBorders>
+            <w:top w:val="single" w:color="auto" w:sz="4" w:space="0"/>
+            <w:left w:val="single" w:color="auto" w:sz="4" w:space="0"/>
+            <w:bottom w:val="single" w:color="auto" w:sz="4" w:space="0"/>
+            <w:right w:val="single" w:color="auto" w:sz="4" w:space="0"/>
+            <w:insideH w:val="single" w:color="auto" w:sz="4" w:space="0"/>
+            <w:insideV w:val="single" w:color="auto" w:sz="4" w:space="0"/>
+          </w:tblBorders>
+          <w:tblLayout w:type="fixed"/>
+          <w:tblCellMar>
+            <w:top w:w="0" w:type="dxa"/>
+            <w:left w:w="108" w:type="dxa"/>
+            <w:bottom w:w="0" w:type="dxa"/>
+            <w:right w:w="108" w:type="dxa"/>
+          </w:tblCellMar>
         </w:tblPrEx>
         <w:trPr>
           <w:trHeight w:val="993" w:hRule="atLeast"/>
@@ -5176,6 +6336,12 @@
             <w:insideV w:val="single" w:color="auto" w:sz="4" w:space="0"/>
           </w:tblBorders>
           <w:tblLayout w:type="fixed"/>
+          <w:tblCellMar>
+            <w:top w:w="0" w:type="dxa"/>
+            <w:left w:w="108" w:type="dxa"/>
+            <w:bottom w:w="0" w:type="dxa"/>
+            <w:right w:w="108" w:type="dxa"/>
+          </w:tblCellMar>
         </w:tblPrEx>
         <w:trPr>
           <w:trHeight w:val="993" w:hRule="atLeast"/>
@@ -5292,6 +6458,12 @@
             <w:insideV w:val="single" w:color="auto" w:sz="4" w:space="0"/>
           </w:tblBorders>
           <w:tblLayout w:type="fixed"/>
+          <w:tblCellMar>
+            <w:top w:w="0" w:type="dxa"/>
+            <w:left w:w="108" w:type="dxa"/>
+            <w:bottom w:w="0" w:type="dxa"/>
+            <w:right w:w="108" w:type="dxa"/>
+          </w:tblCellMar>
         </w:tblPrEx>
         <w:trPr>
           <w:trHeight w:val="1034" w:hRule="atLeast"/>
@@ -5389,6 +6561,12 @@
             <w:insideV w:val="single" w:color="auto" w:sz="4" w:space="0"/>
           </w:tblBorders>
           <w:tblLayout w:type="fixed"/>
+          <w:tblCellMar>
+            <w:top w:w="0" w:type="dxa"/>
+            <w:left w:w="108" w:type="dxa"/>
+            <w:bottom w:w="0" w:type="dxa"/>
+            <w:right w:w="108" w:type="dxa"/>
+          </w:tblCellMar>
         </w:tblPrEx>
         <w:trPr>
           <w:trHeight w:val="993" w:hRule="atLeast"/>
@@ -5433,6 +6611,12 @@
             <w:insideV w:val="single" w:color="auto" w:sz="4" w:space="0"/>
           </w:tblBorders>
           <w:tblLayout w:type="fixed"/>
+          <w:tblCellMar>
+            <w:top w:w="0" w:type="dxa"/>
+            <w:left w:w="108" w:type="dxa"/>
+            <w:bottom w:w="0" w:type="dxa"/>
+            <w:right w:w="108" w:type="dxa"/>
+          </w:tblCellMar>
         </w:tblPrEx>
         <w:trPr>
           <w:trHeight w:val="993" w:hRule="atLeast"/>
@@ -5477,6 +6661,12 @@
             <w:insideV w:val="single" w:color="auto" w:sz="4" w:space="0"/>
           </w:tblBorders>
           <w:tblLayout w:type="fixed"/>
+          <w:tblCellMar>
+            <w:top w:w="0" w:type="dxa"/>
+            <w:left w:w="108" w:type="dxa"/>
+            <w:bottom w:w="0" w:type="dxa"/>
+            <w:right w:w="108" w:type="dxa"/>
+          </w:tblCellMar>
         </w:tblPrEx>
         <w:trPr>
           <w:trHeight w:val="993" w:hRule="atLeast"/>
@@ -5521,6 +6711,12 @@
             <w:insideV w:val="single" w:color="auto" w:sz="4" w:space="0"/>
           </w:tblBorders>
           <w:tblLayout w:type="fixed"/>
+          <w:tblCellMar>
+            <w:top w:w="0" w:type="dxa"/>
+            <w:left w:w="108" w:type="dxa"/>
+            <w:bottom w:w="0" w:type="dxa"/>
+            <w:right w:w="108" w:type="dxa"/>
+          </w:tblCellMar>
         </w:tblPrEx>
         <w:trPr>
           <w:trHeight w:val="1034" w:hRule="atLeast"/>
@@ -5599,6 +6795,12 @@
             <w:insideV w:val="single" w:color="auto" w:sz="4" w:space="0"/>
           </w:tblBorders>
           <w:tblLayout w:type="fixed"/>
+          <w:tblCellMar>
+            <w:top w:w="0" w:type="dxa"/>
+            <w:left w:w="108" w:type="dxa"/>
+            <w:bottom w:w="0" w:type="dxa"/>
+            <w:right w:w="108" w:type="dxa"/>
+          </w:tblCellMar>
         </w:tblPrEx>
         <w:trPr>
           <w:trHeight w:val="993" w:hRule="atLeast"/>
@@ -5643,6 +6845,12 @@
             <w:insideV w:val="single" w:color="auto" w:sz="4" w:space="0"/>
           </w:tblBorders>
           <w:tblLayout w:type="fixed"/>
+          <w:tblCellMar>
+            <w:top w:w="0" w:type="dxa"/>
+            <w:left w:w="108" w:type="dxa"/>
+            <w:bottom w:w="0" w:type="dxa"/>
+            <w:right w:w="108" w:type="dxa"/>
+          </w:tblCellMar>
         </w:tblPrEx>
         <w:trPr>
           <w:trHeight w:val="993" w:hRule="atLeast"/>
@@ -5687,6 +6895,12 @@
             <w:insideV w:val="single" w:color="auto" w:sz="4" w:space="0"/>
           </w:tblBorders>
           <w:tblLayout w:type="fixed"/>
+          <w:tblCellMar>
+            <w:top w:w="0" w:type="dxa"/>
+            <w:left w:w="108" w:type="dxa"/>
+            <w:bottom w:w="0" w:type="dxa"/>
+            <w:right w:w="108" w:type="dxa"/>
+          </w:tblCellMar>
         </w:tblPrEx>
         <w:trPr>
           <w:trHeight w:val="993" w:hRule="atLeast"/>
@@ -5731,6 +6945,12 @@
             <w:insideV w:val="single" w:color="auto" w:sz="4" w:space="0"/>
           </w:tblBorders>
           <w:tblLayout w:type="fixed"/>
+          <w:tblCellMar>
+            <w:top w:w="0" w:type="dxa"/>
+            <w:left w:w="108" w:type="dxa"/>
+            <w:bottom w:w="0" w:type="dxa"/>
+            <w:right w:w="108" w:type="dxa"/>
+          </w:tblCellMar>
         </w:tblPrEx>
         <w:trPr>
           <w:trHeight w:val="1034" w:hRule="atLeast"/>
@@ -5809,6 +7029,12 @@
             <w:insideV w:val="single" w:color="auto" w:sz="4" w:space="0"/>
           </w:tblBorders>
           <w:tblLayout w:type="fixed"/>
+          <w:tblCellMar>
+            <w:top w:w="0" w:type="dxa"/>
+            <w:left w:w="108" w:type="dxa"/>
+            <w:bottom w:w="0" w:type="dxa"/>
+            <w:right w:w="108" w:type="dxa"/>
+          </w:tblCellMar>
         </w:tblPrEx>
         <w:trPr>
           <w:trHeight w:val="993" w:hRule="atLeast"/>
@@ -5853,6 +7079,12 @@
             <w:insideV w:val="single" w:color="auto" w:sz="4" w:space="0"/>
           </w:tblBorders>
           <w:tblLayout w:type="fixed"/>
+          <w:tblCellMar>
+            <w:top w:w="0" w:type="dxa"/>
+            <w:left w:w="108" w:type="dxa"/>
+            <w:bottom w:w="0" w:type="dxa"/>
+            <w:right w:w="108" w:type="dxa"/>
+          </w:tblCellMar>
         </w:tblPrEx>
         <w:trPr>
           <w:trHeight w:val="993" w:hRule="atLeast"/>
@@ -5897,6 +7129,12 @@
             <w:insideV w:val="single" w:color="auto" w:sz="4" w:space="0"/>
           </w:tblBorders>
           <w:tblLayout w:type="fixed"/>
+          <w:tblCellMar>
+            <w:top w:w="0" w:type="dxa"/>
+            <w:left w:w="108" w:type="dxa"/>
+            <w:bottom w:w="0" w:type="dxa"/>
+            <w:right w:w="108" w:type="dxa"/>
+          </w:tblCellMar>
         </w:tblPrEx>
         <w:trPr>
           <w:trHeight w:val="993" w:hRule="atLeast"/>
@@ -5941,6 +7179,12 @@
             <w:insideV w:val="single" w:color="auto" w:sz="4" w:space="0"/>
           </w:tblBorders>
           <w:tblLayout w:type="fixed"/>
+          <w:tblCellMar>
+            <w:top w:w="0" w:type="dxa"/>
+            <w:left w:w="108" w:type="dxa"/>
+            <w:bottom w:w="0" w:type="dxa"/>
+            <w:right w:w="108" w:type="dxa"/>
+          </w:tblCellMar>
         </w:tblPrEx>
         <w:trPr>
           <w:trHeight w:val="1034" w:hRule="atLeast"/>

</xml_diff>

<commit_message>
Finalizado implementacao da classe de posicionamento
</commit_message>
<xml_diff>
--- a/Docs/documentação.docx
+++ b/Docs/documentação.docx
@@ -56,12 +56,6 @@
             <w:insideV w:val="single" w:color="auto" w:sz="4" w:space="0"/>
           </w:tblBorders>
           <w:tblLayout w:type="fixed"/>
-          <w:tblCellMar>
-            <w:top w:w="0" w:type="dxa"/>
-            <w:left w:w="108" w:type="dxa"/>
-            <w:bottom w:w="0" w:type="dxa"/>
-            <w:right w:w="108" w:type="dxa"/>
-          </w:tblCellMar>
         </w:tblPrEx>
         <w:trPr>
           <w:trHeight w:val="398" w:hRule="atLeast"/>
@@ -128,12 +122,6 @@
             <w:insideV w:val="single" w:color="auto" w:sz="4" w:space="0"/>
           </w:tblBorders>
           <w:tblLayout w:type="fixed"/>
-          <w:tblCellMar>
-            <w:top w:w="0" w:type="dxa"/>
-            <w:left w:w="108" w:type="dxa"/>
-            <w:bottom w:w="0" w:type="dxa"/>
-            <w:right w:w="108" w:type="dxa"/>
-          </w:tblCellMar>
         </w:tblPrEx>
         <w:trPr>
           <w:trHeight w:val="398" w:hRule="atLeast"/>
@@ -238,12 +226,6 @@
             <w:insideV w:val="single" w:color="auto" w:sz="4" w:space="0"/>
           </w:tblBorders>
           <w:tblLayout w:type="fixed"/>
-          <w:tblCellMar>
-            <w:top w:w="0" w:type="dxa"/>
-            <w:left w:w="108" w:type="dxa"/>
-            <w:bottom w:w="0" w:type="dxa"/>
-            <w:right w:w="108" w:type="dxa"/>
-          </w:tblCellMar>
         </w:tblPrEx>
         <w:trPr>
           <w:trHeight w:val="398" w:hRule="atLeast"/>
@@ -329,12 +311,6 @@
             <w:insideV w:val="single" w:color="auto" w:sz="4" w:space="0"/>
           </w:tblBorders>
           <w:tblLayout w:type="fixed"/>
-          <w:tblCellMar>
-            <w:top w:w="0" w:type="dxa"/>
-            <w:left w:w="108" w:type="dxa"/>
-            <w:bottom w:w="0" w:type="dxa"/>
-            <w:right w:w="108" w:type="dxa"/>
-          </w:tblCellMar>
         </w:tblPrEx>
         <w:trPr>
           <w:trHeight w:val="398" w:hRule="atLeast"/>
@@ -527,7 +503,7 @@
                 <w:vertAlign w:val="baseline"/>
                 <w:lang w:val="pt"/>
               </w:rPr>
-              <w:t>Separar dados,</w:t>
+              <w:t>Identificar pontos proximos,</w:t>
             </w:r>
           </w:p>
           <w:p>
@@ -546,7 +522,7 @@
                 <w:vertAlign w:val="baseline"/>
                 <w:lang w:val="pt"/>
               </w:rPr>
-              <w:t>Identificar pontos proximos,</w:t>
+              <w:t>Aproximar coordenadas,</w:t>
             </w:r>
           </w:p>
           <w:p>
@@ -565,66 +541,22 @@
                 <w:vertAlign w:val="baseline"/>
                 <w:lang w:val="pt"/>
               </w:rPr>
-              <w:t>Aproximar coordenadas,</w:t>
-            </w:r>
-          </w:p>
-          <w:p>
-            <w:pPr>
-              <w:widowControl w:val="0"/>
-              <w:jc w:val="center"/>
-              <w:rPr>
-                <w:rFonts w:hint="default"/>
-                <w:vertAlign w:val="baseline"/>
-                <w:lang w:val="pt"/>
-              </w:rPr>
-            </w:pPr>
-            <w:r>
-              <w:rPr>
-                <w:rFonts w:hint="default"/>
-                <w:vertAlign w:val="baseline"/>
-                <w:lang w:val="pt"/>
-              </w:rPr>
-              <w:t>Rotular coordenadas,</w:t>
-            </w:r>
-          </w:p>
-          <w:p>
-            <w:pPr>
-              <w:widowControl w:val="0"/>
-              <w:jc w:val="center"/>
-              <w:rPr>
-                <w:rFonts w:hint="default"/>
-                <w:vertAlign w:val="baseline"/>
-                <w:lang w:val="pt"/>
-              </w:rPr>
-            </w:pPr>
-            <w:r>
-              <w:rPr>
-                <w:rFonts w:hint="default"/>
-                <w:vertAlign w:val="baseline"/>
-                <w:lang w:val="pt"/>
-              </w:rPr>
-              <w:t>Retornar objs mapeados</w:t>
-            </w:r>
-          </w:p>
-        </w:tc>
-      </w:tr>
-      <w:tr>
-        <w:tblPrEx>
-          <w:tblBorders>
-            <w:top w:val="single" w:color="auto" w:sz="4" w:space="0"/>
-            <w:left w:val="single" w:color="auto" w:sz="4" w:space="0"/>
-            <w:bottom w:val="single" w:color="auto" w:sz="4" w:space="0"/>
-            <w:right w:val="single" w:color="auto" w:sz="4" w:space="0"/>
-            <w:insideH w:val="single" w:color="auto" w:sz="4" w:space="0"/>
-            <w:insideV w:val="single" w:color="auto" w:sz="4" w:space="0"/>
-          </w:tblBorders>
-          <w:tblLayout w:type="fixed"/>
-          <w:tblCellMar>
-            <w:top w:w="0" w:type="dxa"/>
-            <w:left w:w="108" w:type="dxa"/>
-            <w:bottom w:w="0" w:type="dxa"/>
-            <w:right w:w="108" w:type="dxa"/>
-          </w:tblCellMar>
+              <w:t>Rotular coordenadas</w:t>
+            </w:r>
+          </w:p>
+        </w:tc>
+      </w:tr>
+      <w:tr>
+        <w:tblPrEx>
+          <w:tblBorders>
+            <w:top w:val="single" w:color="auto" w:sz="4" w:space="0"/>
+            <w:left w:val="single" w:color="auto" w:sz="4" w:space="0"/>
+            <w:bottom w:val="single" w:color="auto" w:sz="4" w:space="0"/>
+            <w:right w:val="single" w:color="auto" w:sz="4" w:space="0"/>
+            <w:insideH w:val="single" w:color="auto" w:sz="4" w:space="0"/>
+            <w:insideV w:val="single" w:color="auto" w:sz="4" w:space="0"/>
+          </w:tblBorders>
+          <w:tblLayout w:type="fixed"/>
         </w:tblPrEx>
         <w:trPr>
           <w:trHeight w:val="398" w:hRule="atLeast"/>
@@ -2335,7 +2267,7 @@
                 <w:vertAlign w:val="baseline"/>
                 <w:lang w:val="pt"/>
               </w:rPr>
-              <w:t>Separar dados</w:t>
+              <w:t>Identificar pontos proximos</w:t>
             </w:r>
           </w:p>
         </w:tc>
@@ -2435,7 +2367,7 @@
                 <w:vertAlign w:val="baseline"/>
                 <w:lang w:val="pt"/>
               </w:rPr>
-              <w:t>Identificar pontos proximos</w:t>
+              <w:t>Aproximar coordenadas</w:t>
             </w:r>
           </w:p>
         </w:tc>
@@ -2511,7 +2443,7 @@
           </w:tblCellMar>
         </w:tblPrEx>
         <w:trPr>
-          <w:trHeight w:val="398" w:hRule="atLeast"/>
+          <w:trHeight w:val="403" w:hRule="atLeast"/>
         </w:trPr>
         <w:tc>
           <w:tcPr>
@@ -2535,201 +2467,7 @@
                 <w:vertAlign w:val="baseline"/>
                 <w:lang w:val="pt"/>
               </w:rPr>
-              <w:t>Aproximar coordenadas</w:t>
-            </w:r>
-          </w:p>
-        </w:tc>
-        <w:tc>
-          <w:tcPr>
-            <w:tcW w:w="2843" w:type="dxa"/>
-            <w:vAlign w:val="center"/>
-          </w:tcPr>
-          <w:p>
-            <w:pPr>
-              <w:widowControl w:val="0"/>
-              <w:spacing w:line="360" w:lineRule="auto"/>
-              <w:jc w:val="center"/>
-              <w:rPr>
-                <w:rFonts w:hint="default"/>
-                <w:vertAlign w:val="baseline"/>
-                <w:lang w:val="pt"/>
-              </w:rPr>
-            </w:pPr>
-            <w:r>
-              <w:rPr>
-                <w:rFonts w:hint="default"/>
-                <w:vertAlign w:val="baseline"/>
-                <w:lang w:val="pt"/>
-              </w:rPr>
-              <w:t>Classe_OBJ_Detec</w:t>
-            </w:r>
-          </w:p>
-        </w:tc>
-        <w:tc>
-          <w:tcPr>
-            <w:tcW w:w="2836" w:type="dxa"/>
-            <w:vAlign w:val="center"/>
-          </w:tcPr>
-          <w:p>
-            <w:pPr>
-              <w:widowControl w:val="0"/>
-              <w:spacing w:line="360" w:lineRule="auto"/>
-              <w:jc w:val="center"/>
-              <w:rPr>
-                <w:rFonts w:hint="default"/>
-                <w:vertAlign w:val="baseline"/>
-                <w:lang w:val="pt"/>
-              </w:rPr>
-            </w:pPr>
-            <w:r>
-              <w:rPr>
-                <w:rFonts w:hint="default"/>
-                <w:vertAlign w:val="baseline"/>
-                <w:lang w:val="pt"/>
-              </w:rPr>
-              <w:t>-</w:t>
-            </w:r>
-          </w:p>
-        </w:tc>
-      </w:tr>
-      <w:tr>
-        <w:tblPrEx>
-          <w:tblBorders>
-            <w:top w:val="single" w:color="auto" w:sz="4" w:space="0"/>
-            <w:left w:val="single" w:color="auto" w:sz="4" w:space="0"/>
-            <w:bottom w:val="single" w:color="auto" w:sz="4" w:space="0"/>
-            <w:right w:val="single" w:color="auto" w:sz="4" w:space="0"/>
-            <w:insideH w:val="single" w:color="auto" w:sz="4" w:space="0"/>
-            <w:insideV w:val="single" w:color="auto" w:sz="4" w:space="0"/>
-          </w:tblBorders>
-          <w:tblLayout w:type="fixed"/>
-        </w:tblPrEx>
-        <w:trPr>
-          <w:trHeight w:val="403" w:hRule="atLeast"/>
-        </w:trPr>
-        <w:tc>
-          <w:tcPr>
-            <w:tcW w:w="2843" w:type="dxa"/>
-            <w:vAlign w:val="center"/>
-          </w:tcPr>
-          <w:p>
-            <w:pPr>
-              <w:widowControl w:val="0"/>
-              <w:spacing w:line="360" w:lineRule="auto"/>
-              <w:jc w:val="center"/>
-              <w:rPr>
-                <w:rFonts w:hint="default"/>
-                <w:vertAlign w:val="baseline"/>
-                <w:lang w:val="pt"/>
-              </w:rPr>
-            </w:pPr>
-            <w:r>
-              <w:rPr>
-                <w:rFonts w:hint="default"/>
-                <w:vertAlign w:val="baseline"/>
-                <w:lang w:val="pt"/>
-              </w:rPr>
               <w:t>Rotular coordenadas</w:t>
-            </w:r>
-          </w:p>
-        </w:tc>
-        <w:tc>
-          <w:tcPr>
-            <w:tcW w:w="2843" w:type="dxa"/>
-            <w:vAlign w:val="center"/>
-          </w:tcPr>
-          <w:p>
-            <w:pPr>
-              <w:widowControl w:val="0"/>
-              <w:spacing w:line="360" w:lineRule="auto"/>
-              <w:jc w:val="center"/>
-              <w:rPr>
-                <w:rFonts w:hint="default"/>
-                <w:vertAlign w:val="baseline"/>
-                <w:lang w:val="pt"/>
-              </w:rPr>
-            </w:pPr>
-            <w:r>
-              <w:rPr>
-                <w:rFonts w:hint="default"/>
-                <w:vertAlign w:val="baseline"/>
-                <w:lang w:val="pt"/>
-              </w:rPr>
-              <w:t>Classe_OBJ_Detec</w:t>
-            </w:r>
-          </w:p>
-        </w:tc>
-        <w:tc>
-          <w:tcPr>
-            <w:tcW w:w="2836" w:type="dxa"/>
-            <w:vAlign w:val="center"/>
-          </w:tcPr>
-          <w:p>
-            <w:pPr>
-              <w:widowControl w:val="0"/>
-              <w:spacing w:line="360" w:lineRule="auto"/>
-              <w:jc w:val="center"/>
-              <w:rPr>
-                <w:rFonts w:hint="default"/>
-                <w:vertAlign w:val="baseline"/>
-                <w:lang w:val="pt"/>
-              </w:rPr>
-            </w:pPr>
-            <w:r>
-              <w:rPr>
-                <w:rFonts w:hint="default"/>
-                <w:vertAlign w:val="baseline"/>
-                <w:lang w:val="pt"/>
-              </w:rPr>
-              <w:t>-</w:t>
-            </w:r>
-          </w:p>
-        </w:tc>
-      </w:tr>
-      <w:tr>
-        <w:tblPrEx>
-          <w:tblBorders>
-            <w:top w:val="single" w:color="auto" w:sz="4" w:space="0"/>
-            <w:left w:val="single" w:color="auto" w:sz="4" w:space="0"/>
-            <w:bottom w:val="single" w:color="auto" w:sz="4" w:space="0"/>
-            <w:right w:val="single" w:color="auto" w:sz="4" w:space="0"/>
-            <w:insideH w:val="single" w:color="auto" w:sz="4" w:space="0"/>
-            <w:insideV w:val="single" w:color="auto" w:sz="4" w:space="0"/>
-          </w:tblBorders>
-          <w:tblLayout w:type="fixed"/>
-          <w:tblCellMar>
-            <w:top w:w="0" w:type="dxa"/>
-            <w:left w:w="108" w:type="dxa"/>
-            <w:bottom w:w="0" w:type="dxa"/>
-            <w:right w:w="108" w:type="dxa"/>
-          </w:tblCellMar>
-        </w:tblPrEx>
-        <w:trPr>
-          <w:trHeight w:val="398" w:hRule="atLeast"/>
-        </w:trPr>
-        <w:tc>
-          <w:tcPr>
-            <w:tcW w:w="2843" w:type="dxa"/>
-            <w:vAlign w:val="center"/>
-          </w:tcPr>
-          <w:p>
-            <w:pPr>
-              <w:widowControl w:val="0"/>
-              <w:spacing w:line="360" w:lineRule="auto"/>
-              <w:jc w:val="center"/>
-              <w:rPr>
-                <w:rFonts w:hint="default"/>
-                <w:vertAlign w:val="baseline"/>
-                <w:lang w:val="pt"/>
-              </w:rPr>
-            </w:pPr>
-            <w:r>
-              <w:rPr>
-                <w:rFonts w:hint="default"/>
-                <w:vertAlign w:val="baseline"/>
-                <w:lang w:val="pt"/>
-              </w:rPr>
-              <w:t>Retornar objs mapeados</w:t>
             </w:r>
           </w:p>
         </w:tc>
@@ -4460,12 +4198,6 @@
             <w:insideV w:val="single" w:color="auto" w:sz="4" w:space="0"/>
           </w:tblBorders>
           <w:tblLayout w:type="fixed"/>
-          <w:tblCellMar>
-            <w:top w:w="0" w:type="dxa"/>
-            <w:left w:w="108" w:type="dxa"/>
-            <w:bottom w:w="0" w:type="dxa"/>
-            <w:right w:w="108" w:type="dxa"/>
-          </w:tblCellMar>
         </w:tblPrEx>
         <w:trPr>
           <w:trHeight w:val="1034" w:hRule="atLeast"/>
@@ -6749,26 +6481,56 @@
               </w:rPr>
               <w:t xml:space="preserve">Termos: </w:t>
             </w:r>
-          </w:p>
-        </w:tc>
-      </w:tr>
-      <w:tr>
-        <w:tblPrEx>
-          <w:tblBorders>
-            <w:top w:val="single" w:color="auto" w:sz="4" w:space="0"/>
-            <w:left w:val="single" w:color="auto" w:sz="4" w:space="0"/>
-            <w:bottom w:val="single" w:color="auto" w:sz="4" w:space="0"/>
-            <w:right w:val="single" w:color="auto" w:sz="4" w:space="0"/>
-            <w:insideH w:val="single" w:color="auto" w:sz="4" w:space="0"/>
-            <w:insideV w:val="single" w:color="auto" w:sz="4" w:space="0"/>
-          </w:tblBorders>
-          <w:tblLayout w:type="fixed"/>
-          <w:tblCellMar>
-            <w:top w:w="0" w:type="dxa"/>
-            <w:left w:w="108" w:type="dxa"/>
-            <w:bottom w:w="0" w:type="dxa"/>
-            <w:right w:w="108" w:type="dxa"/>
-          </w:tblCellMar>
+            <w:r>
+              <w:rPr>
+                <w:rFonts w:hint="default"/>
+                <w:b w:val="0"/>
+                <w:bCs w:val="0"/>
+                <w:vertAlign w:val="baseline"/>
+                <w:lang w:val="pt"/>
+              </w:rPr>
+              <w:t xml:space="preserve">Esta operacao pertence a </w:t>
+            </w:r>
+            <w:r>
+              <w:rPr>
+                <w:rFonts w:hint="default"/>
+                <w:vertAlign w:val="baseline"/>
+                <w:lang w:val="pt"/>
+              </w:rPr>
+              <w:t>Classe_OBJ_Detec e</w:t>
+            </w:r>
+            <w:r>
+              <w:rPr>
+                <w:rFonts w:hint="default"/>
+                <w:b w:val="0"/>
+                <w:bCs w:val="0"/>
+                <w:vertAlign w:val="baseline"/>
+                <w:lang w:val="pt"/>
+              </w:rPr>
+              <w:t xml:space="preserve"> deve ser responsavel por chamar os metodos i</w:t>
+            </w:r>
+            <w:r>
+              <w:rPr>
+                <w:rFonts w:hint="default"/>
+                <w:vertAlign w:val="baseline"/>
+                <w:lang w:val="pt"/>
+              </w:rPr>
+              <w:t>dentificar_pontos_proximos() e rotular_coordenadas() e depois retornar o resultado</w:t>
+            </w:r>
+          </w:p>
+        </w:tc>
+      </w:tr>
+      <w:tr>
+        <w:tblPrEx>
+          <w:tblBorders>
+            <w:top w:val="single" w:color="auto" w:sz="4" w:space="0"/>
+            <w:left w:val="single" w:color="auto" w:sz="4" w:space="0"/>
+            <w:bottom w:val="single" w:color="auto" w:sz="4" w:space="0"/>
+            <w:right w:val="single" w:color="auto" w:sz="4" w:space="0"/>
+            <w:insideH w:val="single" w:color="auto" w:sz="4" w:space="0"/>
+            <w:insideV w:val="single" w:color="auto" w:sz="4" w:space="0"/>
+          </w:tblBorders>
+          <w:tblLayout w:type="fixed"/>
         </w:tblPrEx>
         <w:trPr>
           <w:trHeight w:val="1034" w:hRule="atLeast"/>
@@ -6807,10 +6569,8 @@
                 <w:vertAlign w:val="baseline"/>
                 <w:lang w:val="pt"/>
               </w:rPr>
-              <w:t>Deve retornar uma lista contendo o ID de cada objeto.</w:t>
-            </w:r>
-            <w:bookmarkStart w:id="0" w:name="_GoBack"/>
-            <w:bookmarkEnd w:id="0"/>
+              <w:t>Deve retornar uma lista contendo o ID de cada objeto e suas respectivas coordenadas.</w:t>
+            </w:r>
           </w:p>
         </w:tc>
       </w:tr>
@@ -6895,6 +6655,14 @@
               </w:rPr>
               <w:t xml:space="preserve">Contrato: </w:t>
             </w:r>
+            <w:r>
+              <w:rPr>
+                <w:rFonts w:hint="default"/>
+                <w:vertAlign w:val="baseline"/>
+                <w:lang w:val="pt"/>
+              </w:rPr>
+              <w:t>Identificar pontos proximos</w:t>
+            </w:r>
           </w:p>
         </w:tc>
       </w:tr>
@@ -6945,6 +6713,16 @@
               </w:rPr>
               <w:t xml:space="preserve">Pré-requisitos: </w:t>
             </w:r>
+            <w:r>
+              <w:rPr>
+                <w:rFonts w:hint="default"/>
+                <w:b w:val="0"/>
+                <w:bCs w:val="0"/>
+                <w:vertAlign w:val="baseline"/>
+                <w:lang w:val="pt"/>
+              </w:rPr>
+              <w:t>Deve receber como parametro as Coordenadas</w:t>
+            </w:r>
           </w:p>
         </w:tc>
       </w:tr>
@@ -6995,6 +6773,24 @@
               </w:rPr>
               <w:t xml:space="preserve">Termos: </w:t>
             </w:r>
+            <w:r>
+              <w:rPr>
+                <w:rFonts w:hint="default"/>
+                <w:b w:val="0"/>
+                <w:bCs w:val="0"/>
+                <w:vertAlign w:val="baseline"/>
+                <w:lang w:val="pt"/>
+              </w:rPr>
+              <w:t xml:space="preserve">Este metodo pertence a </w:t>
+            </w:r>
+            <w:r>
+              <w:rPr>
+                <w:rFonts w:hint="default"/>
+                <w:vertAlign w:val="baseline"/>
+                <w:lang w:val="pt"/>
+              </w:rPr>
+              <w:t>Classe_OBJ_Detec e deve ser responsavel por identificar cada objeto e eliminando os pontos proximos por meio da chamada do metodo aproximar_coordenadas().</w:t>
+            </w:r>
           </w:p>
         </w:tc>
       </w:tr>
@@ -7044,6 +6840,16 @@
                 <w:lang w:val="pt"/>
               </w:rPr>
               <w:t xml:space="preserve">Pós-requisitos: </w:t>
+            </w:r>
+            <w:r>
+              <w:rPr>
+                <w:rFonts w:hint="default"/>
+                <w:b w:val="0"/>
+                <w:bCs w:val="0"/>
+                <w:vertAlign w:val="baseline"/>
+                <w:lang w:val="pt"/>
+              </w:rPr>
+              <w:t>retornar uma lista com as coordenadas ja processadas e sem pontos muito proximos.</w:t>
             </w:r>
           </w:p>
         </w:tc>
@@ -7129,6 +6935,14 @@
               </w:rPr>
               <w:t xml:space="preserve">Contrato: </w:t>
             </w:r>
+            <w:r>
+              <w:rPr>
+                <w:rFonts w:hint="default"/>
+                <w:vertAlign w:val="baseline"/>
+                <w:lang w:val="pt"/>
+              </w:rPr>
+              <w:t>Aproximar Coordenadas</w:t>
+            </w:r>
           </w:p>
         </w:tc>
       </w:tr>
@@ -7179,6 +6993,16 @@
               </w:rPr>
               <w:t xml:space="preserve">Pré-requisitos: </w:t>
             </w:r>
+            <w:r>
+              <w:rPr>
+                <w:rFonts w:hint="default"/>
+                <w:b w:val="0"/>
+                <w:bCs w:val="0"/>
+                <w:vertAlign w:val="baseline"/>
+                <w:lang w:val="pt"/>
+              </w:rPr>
+              <w:t>Deve receber como parametro as coordenadas.</w:t>
+            </w:r>
           </w:p>
         </w:tc>
       </w:tr>
@@ -7229,6 +7053,24 @@
               </w:rPr>
               <w:t xml:space="preserve">Termos: </w:t>
             </w:r>
+            <w:r>
+              <w:rPr>
+                <w:rFonts w:hint="default"/>
+                <w:b w:val="0"/>
+                <w:bCs w:val="0"/>
+                <w:vertAlign w:val="baseline"/>
+                <w:lang w:val="pt"/>
+              </w:rPr>
+              <w:t xml:space="preserve">Este metodo pertence a </w:t>
+            </w:r>
+            <w:r>
+              <w:rPr>
+                <w:rFonts w:hint="default"/>
+                <w:vertAlign w:val="baseline"/>
+                <w:lang w:val="pt"/>
+              </w:rPr>
+              <w:t>Classe_OBJ_Detec, sendo responsavel por unir pontos que estejam muito proximos ao tirar a media entre eles, considerando-os como coordenadas de um so objeto.</w:t>
+            </w:r>
           </w:p>
         </w:tc>
       </w:tr>
@@ -7279,6 +7121,306 @@
               </w:rPr>
               <w:t xml:space="preserve">Pós-requisitos: </w:t>
             </w:r>
+            <w:r>
+              <w:rPr>
+                <w:rFonts w:hint="default"/>
+                <w:b w:val="0"/>
+                <w:bCs w:val="0"/>
+                <w:vertAlign w:val="baseline"/>
+                <w:lang w:val="pt"/>
+              </w:rPr>
+              <w:t>Retornar dados no formato lista de dicionarios.</w:t>
+            </w:r>
+          </w:p>
+        </w:tc>
+      </w:tr>
+    </w:tbl>
+    <w:p>
+      <w:pPr>
+        <w:jc w:val="center"/>
+        <w:rPr>
+          <w:rFonts w:hint="default"/>
+          <w:lang w:val="pt"/>
+        </w:rPr>
+      </w:pPr>
+    </w:p>
+    <w:tbl>
+      <w:tblPr>
+        <w:tblStyle w:val="4"/>
+        <w:tblW w:w="8500" w:type="dxa"/>
+        <w:tblInd w:w="0" w:type="dxa"/>
+        <w:tblBorders>
+          <w:top w:val="single" w:color="auto" w:sz="4" w:space="0"/>
+          <w:left w:val="single" w:color="auto" w:sz="4" w:space="0"/>
+          <w:bottom w:val="single" w:color="auto" w:sz="4" w:space="0"/>
+          <w:right w:val="single" w:color="auto" w:sz="4" w:space="0"/>
+          <w:insideH w:val="single" w:color="auto" w:sz="4" w:space="0"/>
+          <w:insideV w:val="single" w:color="auto" w:sz="4" w:space="0"/>
+        </w:tblBorders>
+        <w:tblLayout w:type="fixed"/>
+        <w:tblCellMar>
+          <w:top w:w="0" w:type="dxa"/>
+          <w:left w:w="108" w:type="dxa"/>
+          <w:bottom w:w="0" w:type="dxa"/>
+          <w:right w:w="108" w:type="dxa"/>
+        </w:tblCellMar>
+      </w:tblPr>
+      <w:tblGrid>
+        <w:gridCol w:w="8500"/>
+      </w:tblGrid>
+      <w:tr>
+        <w:tblPrEx>
+          <w:tblBorders>
+            <w:top w:val="single" w:color="auto" w:sz="4" w:space="0"/>
+            <w:left w:val="single" w:color="auto" w:sz="4" w:space="0"/>
+            <w:bottom w:val="single" w:color="auto" w:sz="4" w:space="0"/>
+            <w:right w:val="single" w:color="auto" w:sz="4" w:space="0"/>
+            <w:insideH w:val="single" w:color="auto" w:sz="4" w:space="0"/>
+            <w:insideV w:val="single" w:color="auto" w:sz="4" w:space="0"/>
+          </w:tblBorders>
+          <w:tblLayout w:type="fixed"/>
+          <w:tblCellMar>
+            <w:top w:w="0" w:type="dxa"/>
+            <w:left w:w="108" w:type="dxa"/>
+            <w:bottom w:w="0" w:type="dxa"/>
+            <w:right w:w="108" w:type="dxa"/>
+          </w:tblCellMar>
+        </w:tblPrEx>
+        <w:trPr>
+          <w:trHeight w:val="993" w:hRule="atLeast"/>
+        </w:trPr>
+        <w:tc>
+          <w:tcPr>
+            <w:tcW w:w="8500" w:type="dxa"/>
+          </w:tcPr>
+          <w:p>
+            <w:pPr>
+              <w:widowControl w:val="0"/>
+              <w:jc w:val="left"/>
+              <w:rPr>
+                <w:rFonts w:hint="default"/>
+                <w:b w:val="0"/>
+                <w:bCs w:val="0"/>
+                <w:vertAlign w:val="baseline"/>
+                <w:lang w:val="pt"/>
+              </w:rPr>
+            </w:pPr>
+            <w:r>
+              <w:rPr>
+                <w:rFonts w:hint="default"/>
+                <w:b/>
+                <w:bCs/>
+                <w:vertAlign w:val="baseline"/>
+                <w:lang w:val="pt"/>
+              </w:rPr>
+              <w:t xml:space="preserve">Contrato: </w:t>
+            </w:r>
+            <w:r>
+              <w:rPr>
+                <w:rFonts w:hint="default"/>
+                <w:vertAlign w:val="baseline"/>
+                <w:lang w:val="pt"/>
+              </w:rPr>
+              <w:t>Rotular coordenadas</w:t>
+            </w:r>
+          </w:p>
+        </w:tc>
+      </w:tr>
+      <w:tr>
+        <w:tblPrEx>
+          <w:tblBorders>
+            <w:top w:val="single" w:color="auto" w:sz="4" w:space="0"/>
+            <w:left w:val="single" w:color="auto" w:sz="4" w:space="0"/>
+            <w:bottom w:val="single" w:color="auto" w:sz="4" w:space="0"/>
+            <w:right w:val="single" w:color="auto" w:sz="4" w:space="0"/>
+            <w:insideH w:val="single" w:color="auto" w:sz="4" w:space="0"/>
+            <w:insideV w:val="single" w:color="auto" w:sz="4" w:space="0"/>
+          </w:tblBorders>
+          <w:tblLayout w:type="fixed"/>
+          <w:tblCellMar>
+            <w:top w:w="0" w:type="dxa"/>
+            <w:left w:w="108" w:type="dxa"/>
+            <w:bottom w:w="0" w:type="dxa"/>
+            <w:right w:w="108" w:type="dxa"/>
+          </w:tblCellMar>
+        </w:tblPrEx>
+        <w:trPr>
+          <w:trHeight w:val="993" w:hRule="atLeast"/>
+        </w:trPr>
+        <w:tc>
+          <w:tcPr>
+            <w:tcW w:w="8500" w:type="dxa"/>
+          </w:tcPr>
+          <w:p>
+            <w:pPr>
+              <w:widowControl w:val="0"/>
+              <w:jc w:val="left"/>
+              <w:rPr>
+                <w:rFonts w:hint="default"/>
+                <w:b w:val="0"/>
+                <w:bCs w:val="0"/>
+                <w:vertAlign w:val="baseline"/>
+                <w:lang w:val="pt"/>
+              </w:rPr>
+            </w:pPr>
+            <w:r>
+              <w:rPr>
+                <w:rFonts w:hint="default"/>
+                <w:b/>
+                <w:bCs/>
+                <w:vertAlign w:val="baseline"/>
+                <w:lang w:val="pt"/>
+              </w:rPr>
+              <w:t xml:space="preserve">Pré-requisitos: </w:t>
+            </w:r>
+            <w:r>
+              <w:rPr>
+                <w:rFonts w:hint="default"/>
+                <w:b w:val="0"/>
+                <w:bCs w:val="0"/>
+                <w:vertAlign w:val="baseline"/>
+                <w:lang w:val="pt"/>
+              </w:rPr>
+              <w:t>Deve receber como parametro as coordenadas ja processadas pelo metodo i</w:t>
+            </w:r>
+            <w:r>
+              <w:rPr>
+                <w:rFonts w:hint="default"/>
+                <w:vertAlign w:val="baseline"/>
+                <w:lang w:val="pt"/>
+              </w:rPr>
+              <w:t>dentificar_pontos_proximos()</w:t>
+            </w:r>
+          </w:p>
+        </w:tc>
+      </w:tr>
+      <w:tr>
+        <w:tblPrEx>
+          <w:tblBorders>
+            <w:top w:val="single" w:color="auto" w:sz="4" w:space="0"/>
+            <w:left w:val="single" w:color="auto" w:sz="4" w:space="0"/>
+            <w:bottom w:val="single" w:color="auto" w:sz="4" w:space="0"/>
+            <w:right w:val="single" w:color="auto" w:sz="4" w:space="0"/>
+            <w:insideH w:val="single" w:color="auto" w:sz="4" w:space="0"/>
+            <w:insideV w:val="single" w:color="auto" w:sz="4" w:space="0"/>
+          </w:tblBorders>
+          <w:tblLayout w:type="fixed"/>
+          <w:tblCellMar>
+            <w:top w:w="0" w:type="dxa"/>
+            <w:left w:w="108" w:type="dxa"/>
+            <w:bottom w:w="0" w:type="dxa"/>
+            <w:right w:w="108" w:type="dxa"/>
+          </w:tblCellMar>
+        </w:tblPrEx>
+        <w:trPr>
+          <w:trHeight w:val="993" w:hRule="atLeast"/>
+        </w:trPr>
+        <w:tc>
+          <w:tcPr>
+            <w:tcW w:w="8500" w:type="dxa"/>
+          </w:tcPr>
+          <w:p>
+            <w:pPr>
+              <w:widowControl w:val="0"/>
+              <w:jc w:val="both"/>
+              <w:rPr>
+                <w:rFonts w:hint="default"/>
+                <w:b w:val="0"/>
+                <w:bCs w:val="0"/>
+                <w:vertAlign w:val="baseline"/>
+                <w:lang w:val="pt"/>
+              </w:rPr>
+            </w:pPr>
+            <w:r>
+              <w:rPr>
+                <w:rFonts w:hint="default"/>
+                <w:b/>
+                <w:bCs/>
+                <w:vertAlign w:val="baseline"/>
+                <w:lang w:val="pt"/>
+              </w:rPr>
+              <w:t xml:space="preserve">Termos: </w:t>
+            </w:r>
+            <w:r>
+              <w:rPr>
+                <w:rFonts w:hint="default"/>
+                <w:b w:val="0"/>
+                <w:bCs w:val="0"/>
+                <w:vertAlign w:val="baseline"/>
+                <w:lang w:val="pt"/>
+              </w:rPr>
+              <w:t xml:space="preserve">Este metodo pertence a </w:t>
+            </w:r>
+            <w:r>
+              <w:rPr>
+                <w:rFonts w:hint="default"/>
+                <w:vertAlign w:val="baseline"/>
+                <w:lang w:val="pt"/>
+              </w:rPr>
+              <w:t>Classe_OBJ_Detec, sendo responsavel por rotular cada ponto identificado.</w:t>
+            </w:r>
+          </w:p>
+        </w:tc>
+      </w:tr>
+      <w:tr>
+        <w:tblPrEx>
+          <w:tblBorders>
+            <w:top w:val="single" w:color="auto" w:sz="4" w:space="0"/>
+            <w:left w:val="single" w:color="auto" w:sz="4" w:space="0"/>
+            <w:bottom w:val="single" w:color="auto" w:sz="4" w:space="0"/>
+            <w:right w:val="single" w:color="auto" w:sz="4" w:space="0"/>
+            <w:insideH w:val="single" w:color="auto" w:sz="4" w:space="0"/>
+            <w:insideV w:val="single" w:color="auto" w:sz="4" w:space="0"/>
+          </w:tblBorders>
+          <w:tblLayout w:type="fixed"/>
+          <w:tblCellMar>
+            <w:top w:w="0" w:type="dxa"/>
+            <w:left w:w="108" w:type="dxa"/>
+            <w:bottom w:w="0" w:type="dxa"/>
+            <w:right w:w="108" w:type="dxa"/>
+          </w:tblCellMar>
+        </w:tblPrEx>
+        <w:trPr>
+          <w:trHeight w:val="1034" w:hRule="atLeast"/>
+        </w:trPr>
+        <w:tc>
+          <w:tcPr>
+            <w:tcW w:w="8500" w:type="dxa"/>
+          </w:tcPr>
+          <w:p>
+            <w:pPr>
+              <w:widowControl w:val="0"/>
+              <w:jc w:val="left"/>
+              <w:rPr>
+                <w:rFonts w:hint="default"/>
+                <w:b w:val="0"/>
+                <w:bCs w:val="0"/>
+                <w:vertAlign w:val="baseline"/>
+                <w:lang w:val="pt"/>
+              </w:rPr>
+            </w:pPr>
+            <w:r>
+              <w:rPr>
+                <w:rFonts w:hint="default"/>
+                <w:b/>
+                <w:bCs/>
+                <w:vertAlign w:val="baseline"/>
+                <w:lang w:val="pt"/>
+              </w:rPr>
+              <w:t xml:space="preserve">Pós-requisitos: </w:t>
+            </w:r>
+            <w:r>
+              <w:rPr>
+                <w:rFonts w:hint="default"/>
+                <w:b w:val="0"/>
+                <w:bCs w:val="0"/>
+                <w:vertAlign w:val="baseline"/>
+                <w:lang w:val="pt"/>
+              </w:rPr>
+              <w:t>Retornar as coordenadas ja rotuladas, no formato lista de dicionarios.</w:t>
+            </w:r>
+            <w:bookmarkStart w:id="0" w:name="_GoBack"/>
+            <w:bookmarkEnd w:id="0"/>
           </w:p>
         </w:tc>
       </w:tr>

</xml_diff>